<commit_message>
latin et autres itals
</commit_message>
<xml_diff>
--- a/zweig1936_conscience-violence/zweig1936_conscience-violence.docx
+++ b/zweig1936_conscience-violence/zweig1936_conscience-violence.docx
@@ -2752,17 +2752,37 @@
       </w:r>
       <w:r>
         <w:rPr/>
-        <w:t xml:space="preserve">. Au lieu de se garder de son correspondant comme de l’adversaire le plus redoutable, il lui envoie même le manuscrit de l’ouvrage qu’il est en train de préparer. Si le texte est déjà de nature à exciter la colère de Calvin, que penser du titre ! Servet a intitulé son livre Christianismi Restitutio, pour bien montrer à tous qu’il faut opposer à l’</w:t>
+        <w:t xml:space="preserve">. Au lieu de se garder de son correspondant comme de l’adversaire le plus redoutable, il lui envoie même le manuscrit de l’ouvrage qu’il est en train de préparer. Si le texte est déjà de nature à exciter la colère de Calvin, que penser du titre ! Servet a intitulé son livre </w:t>
       </w:r>
       <w:r>
         <w:rPr>
           <w:rStyle w:val="title-c"/>
         </w:rPr>
+        <w:t>Christianismi Restitutio</w:t>
+      </w:r>
+      <w:r>
+        <w:rPr/>
+        <w:t xml:space="preserve">, pour bien montrer à tous qu’il faut opposer à l’</w:t>
+      </w:r>
+      <w:r>
+        <w:rPr>
+          <w:rStyle w:val="title-c"/>
+        </w:rPr>
         <w:t>Institutio</w:t>
       </w:r>
       <w:r>
         <w:rPr/>
-        <w:t xml:space="preserve"> de Calvin une Restitutio. Cette fois, le prosélytisme enragé de ce contradicteur et son importunité sans bornes lui sont insupportables. Il fait savoir au libraire Frellon, qui a servi jusqu’ici d’intermédiaire entre eux, qu’il a vraiment des choses plus importantes à faire que de gaspiller son temps avec un tel fou empli de fatuité. En même temps, il écrit à Farel, et ces mots auront plus tard une signification terrible :</w:t>
+        <w:t xml:space="preserve"> de Calvin une </w:t>
+      </w:r>
+      <w:r>
+        <w:rPr>
+          <w:rStyle w:val="foreign"/>
+        </w:rPr>
+        <w:t xml:space="preserve">Restitutio</w:t>
+      </w:r>
+      <w:r>
+        <w:rPr/>
+        <w:t xml:space="preserve">. Cette fois, le prosélytisme enragé de ce contradicteur et son importunité sans bornes lui sont insupportables. Il fait savoir au libraire Frellon, qui a servi jusqu’ici d’intermédiaire entre eux, qu’il a vraiment des choses plus importantes à faire que de gaspiller son temps avec un tel fou empli de fatuité. En même temps, il écrit à Farel, et ces mots auront plus tard une signification terrible :</w:t>
       </w:r>
     </w:p>
     <w:p>
@@ -2789,7 +2809,17 @@
       </w:pPr>
       <w:r>
         <w:rPr/>
-        <w:t xml:space="preserve">Servet a-t-il eu vent de cette menace, ou Calvin l’a-t-il averti lui-même (dans une lettre qui ne nous aurait pas été conservée) ? Toujours est-il qu’il semble enfin avoir compris à quel adversaire terrible il s’est livré. Il paraît éprouver un malaise à l’idée que ce manuscrit compromettant, qu’il a envoyé à Calvin sub sigillo secreti, est entre les mains d’un homme qui a manifesté une telle hostilité à son égard.</w:t>
+        <w:t xml:space="preserve">Servet a-t-il eu vent de cette menace, ou Calvin l’a-t-il averti lui-même (dans une lettre qui ne nous aurait pas été conservée) ? Toujours est-il qu’il semble enfin avoir compris à quel adversaire terrible il s’est livré. Il paraît éprouver un malaise à l’idée que ce manuscrit compromettant, qu’il a envoyé à Calvin </w:t>
+      </w:r>
+      <w:r>
+        <w:rPr>
+          <w:rStyle w:val="foreign"/>
+        </w:rPr>
+        <w:t xml:space="preserve">sub sigillo secretisous le sceau du secret</w:t>
+      </w:r>
+      <w:r>
+        <w:rPr/>
+        <w:t xml:space="preserve">, est entre les mains d’un homme qui a manifesté une telle hostilité à son égard.</w:t>
       </w:r>
     </w:p>
     <w:p>
@@ -2807,13 +2837,69 @@
       </w:pPr>
       <w:r>
         <w:rPr/>
-        <w:t xml:space="preserve">Calvin se garde bien de répondre et encore moins de rendre le manuscrit compromettant. Soigneusement, comme on fait d’une arme dangereuse, il enferme l’ouvrage hérétique dans un tiroir, pour pouvoir l’en tirer au moment voulu. Car après cette dernière discussion, ils savent l’un et l’autre qu’une lutte va commencer, et dans un sombre pressentiment Servet écrit à un théologien de ses amis : </w:t>
+        <w:t xml:space="preserve">Calvin se garde bien de répondre et encore moins de rendre le manuscrit compromettant. Soigneusement, comme on fait d’une arme dangereuse, il enferme l’ouvrage hérétique dans un tiroir, pour pouvoir l’en tirer au moment voulu. Car après cette dernière discussion, ils savent l’un et l’autre qu’une lutte va commencer, et dans un sombre pressentiment Servet écrit à un théologien de ses amis :</w:t>
+      </w:r>
+    </w:p>
+    <w:p>
+      <w:pPr>
+        <w:pStyle w:val="quote"/>
+      </w:pPr>
+      <w:r>
+        <w:rPr/>
+        <w:t xml:space="preserve">« Je sais que je dois mourir pour la cause de la vérité. Cette pensée n’abat point mon courage. Disciple, je vais sur les traces de mon Maître. »</w:t>
+      </w:r>
+    </w:p>
+    <w:p>
+      <w:pPr>
+        <w:pStyle w:val="ab"/>
+      </w:pPr>
+      <w:r>
+        <w:rPr/>
+        <w:t xml:space="preserve">*</w:t>
+      </w:r>
+    </w:p>
+    <w:p>
+      <w:pPr>
+        <w:pStyle w:val="p"/>
+      </w:pPr>
+      <w:r>
+        <w:rPr/>
+        <w:t xml:space="preserve">C’est une chose dangereuse – chacun a pu s’en rendre compte : Castellion, Servet, et des centaines d’autres – que d’avoir contredit, ne fût-ce qu’une fois et sur un point de détail insignifiant, un lutteur aussi fanatique que Calvin. Car la haine spirituelle de celui-ci, comme tout dans son caractère, est inflexible et méthodique ; elle n’a rien des explosions de colère d’un Luther ou des emportements grossiers d’un Farel jaillissant brusquement et retombant l’instant d’après non moins brusquement. Sa haine est un ressentiment dur, aigu et coupant comme le métal, elle ne vient pas, comme les violences de Luther, du sang, du tempérament, de l’ardeur ou de la bile, mais du cerveau, et elle a une mémoire terrible. Il ne pardonne jamais ni à personne – </w:t>
       </w:r>
       <w:r>
         <w:rPr>
           <w:rStyle w:val="quote"/>
         </w:rPr>
-        <w:t xml:space="preserve">« Je sais que je dois mourir pour la cause de la vérité. Cette pensée n’abat point mon courage. Disciple, je vais sur les traces de mon Maître. »</w:t>
+        <w:t xml:space="preserve">« quand il a la dent contre quelqu’un ce n’est jamais fait »</w:t>
+      </w:r>
+      <w:r>
+        <w:rPr/>
+        <w:t xml:space="preserve">, dit de lui le pasteur de la Mare –, et un nom qu’il a inscrit avec ce dur burin ne s’efface pas aussi longtemps que l’homme lui-même n’est pas effacé du livre de la vie. Si durant des années Calvin n’entend plus parler de Servet, cela ne signifie rien : il ne l’a pas oublié. Sans rien dire, il conserve dans son tiroir les lettres compromettantes, dans son carquois les flèches, dans son âme impitoyable l’animosité d’autrefois.</w:t>
+      </w:r>
+    </w:p>
+    <w:p>
+      <w:pPr>
+        <w:pStyle w:val="p"/>
+      </w:pPr>
+      <w:r>
+        <w:rPr/>
+        <w:t xml:space="preserve">Pendant longtemps, Servet se tient en apparence tout à fait tranquille. Il a renoncé à convaincre celui qu’on ne convainc pas. Avec une abnégation calme et vraiment émouvante, le médecin particulier de l’archevêque travaille secrètement à sa Restitutio, qui, comme il l’espère, l’emportera en vérité sur la Réforme de Calvin, de Luther et de Zwingli, et conduira enfin le monde au vrai christianisme. Car Servet n’est nullement ce </w:t>
+      </w:r>
+      <w:r>
+        <w:rPr>
+          <w:i/>
+        </w:rPr>
+        <w:t xml:space="preserve">contempteur cyclopéen de l’Évangile</w:t>
+      </w:r>
+      <w:r>
+        <w:rPr/>
+        <w:t xml:space="preserve"> que décrira plus tard Calvin, ni le libre penseur et l’athée qu’on célèbre parfois aujourd’hui. Il est toujours resté dans le cadre de la religion, toujours il s’est senti un pieux chrétien, dont le devoir est de mettre sa vie au service de sa foi ; on en trouve le témoignage dans l’appel suivant de la préface de son livre : </w:t>
+      </w:r>
+      <w:r>
+        <w:rPr>
+          <w:rStyle w:val="quote"/>
+        </w:rPr>
+        <w:t xml:space="preserve">« Ô Jésus-Christ, fils de Dieu… »</w:t>
       </w:r>
     </w:p>
     <w:p>
@@ -2831,42 +2917,101 @@
       </w:pPr>
       <w:r>
         <w:rPr/>
-        <w:t xml:space="preserve">C’est une chose dangereuse – chacun a pu s’en rendre compte : Castellion, Servet, et des centaines d’autres – que d’avoir contredit, ne fût-ce qu’une fois et sur un point de détail insignifiant, un lutteur aussi fanatique que Calvin. Car la haine spirituelle de celui-ci, comme tout dans son caractère, est inflexible et méthodique ; elle n’a rien des explosions de colère d’un Luther ou des emportements grossiers d’un Farel jaillissant brusquement et retombant l’instant d’après non moins brusquement. Sa haine est un ressentiment dur, aigu et coupant comme le métal, elle ne vient pas, comme les violences de Luther, du sang, du tempérament, de l’ardeur ou de la bile, mais du cerveau, et elle a une mémoire terrible. Il ne pardonne jamais ni à personne – </w:t>
+        <w:t xml:space="preserve">Servet se rendait parfaitement compte du danger auquel l’exposait la publication de son livre ; les mesures particulières de précaution qu’il prend pour l’impression en sont d’ailleurs la preuve. Car c’était une entreprise bien téméraire pour le médecin de l’archevêque de faire imprimer dans la petite ville bavarde de Vienne un ouvrage hérétique de sept cents pages ! Non seulement l’auteur, mais aussi l’imprimeur et ses ouvriers y risquaient leur vie. Cependant, Servet sacrifie volontiers l’argent qu’il a péniblement acquis au cours de nombreuses années de travail pour venir à bout de toutes les hésitations et faire éditer secrètement son livre en dépit de l’Inquisition. Par prudence, on transporte la presse dans une maison à l’écart, louée intentionnellement par l’auteur. Là, les gens sûrs qui se sont engagés par serment à garder le secret travaillent sans attirer l’attention à l’impression du livre hérétique et, bien entendu, l’ouvrage une fois terminé, on se garde soigneusement d’indiquer le lieu où il a été imprimé et édité. Ce n’est que sur la dernière page que Servet a la maladresse de faire mettre au-dessus de l’année de la publication les initiales dénonciatrices M. S. V : (Michel Servet Villanovus), fournissant ainsi aux sbires de l’Inquisition la preuve irréfutable de sa culpabilité.</w:t>
+      </w:r>
+    </w:p>
+    <w:p>
+      <w:pPr>
+        <w:pStyle w:val="ab"/>
+      </w:pPr>
+      <w:r>
+        <w:rPr/>
+        <w:t xml:space="preserve">*</w:t>
+      </w:r>
+    </w:p>
+    <w:p>
+      <w:pPr>
+        <w:pStyle w:val="p"/>
+      </w:pPr>
+      <w:r>
+        <w:rPr/>
+        <w:t xml:space="preserve">Mais Servet n’a pas besoin de se trahir lui-même. La haine de son inexorable adversaire, qui semble sommeiller mais qui en réalité est constamment en éveil, ne l’épargnera pas. Le service de surveillance que Calvin a organisé à Genève d’une façon méthodique, et dont les mailles sont de plus en plus serrées, fonctionne également dans les pays voisins, et en France, même, avec plus de précision que l’Inquisition papale. L’ouvrage n’a pas encore paru en fait, les mille volumes empaquetés sont toujours à Lyon où la voiture qui doit les transporter à la foire de Francfort n’est pas encore arrivée, et déjà Calvin en a un exemplaire entre les mains (Servet en a pourtant distribué si peu qu’aujourd’hui on n’en retrouve plus que trois exemplaires en tout). Aussitôt le dictateur de Genève se met à l’œuvre pour supprimer d’un seul coup l’hérétique et son livre.</w:t>
+      </w:r>
+    </w:p>
+    <w:p>
+      <w:pPr>
+        <w:pStyle w:val="p"/>
+      </w:pPr>
+      <w:r>
+        <w:rPr/>
+        <w:t xml:space="preserve">Cette première tentative (peu connue) de se débarrasser de Servet est en vérité plus révoltante encore par son hypocrisie que ne le sera plus tard le meurtre public sur la place du Marché de Champel. Car si Calvin, après avoir reçu l’ouvrage considéré par lui comme hérétique, voulait livrer son adversaire aux autorités ecclésiastiques, il avait un moyen franc et honnête. Il lui suffisait, étant en chaire, de mettre la chrétienté en garde contre ce livre, et l’Inquisition catholique aurait eu vite fait d’en découvrir l’auteur, même à l’ombre d’un palais archiépiscopal. Mais le chef de la Réforme épargne à l’Office papal la peine de la recherche. C’est en vain que les panégyristes de Calvin ont essayé de le défendre sur ce sombre point. Dans les relations ordinaires de la vie, Calvin – la chose ne fait aucun doute – est un homme extrêmement droit et sincère, pieux et sans tache, mais il perd immédiatement tout scrupule dès qu’il s’agit de son dogme, de la </w:t>
+      </w:r>
+      <w:r>
+        <w:rPr>
+          <w:i/>
+        </w:rPr>
+        <w:t xml:space="preserve">cause</w:t>
+      </w:r>
+      <w:r>
+        <w:rPr/>
+        <w:t xml:space="preserve">. Pour sa doctrine, pour son parti, il est prêt à approuver tous les moyens, pourvu qu’ils soient efficaces. À peine est-il en possession du livre de Servet qu’un de ses amis les plus proches, un réfugié protestant du nom de Guillaume de Trie, envoie de Genève – le 16 février 1553 – une lettre en France à son cousin Antoine Arneys, catholique aussi fanatique que l’est de Trie dans sa religion. Dans cette lettre, il commence par vanter d’une façon tout à fait générale la sévérité avec laquelle la protestante Genève réprime toutes les menées hérétiques, alors que dans la France catholique on laisse croître librement cette mauvaise herbe. Mais soudain le bavardage amical prend un tour terriblement sérieux : c’est ainsi, écrit de Trie, qu’il y a actuellement en France un hérétique </w:t>
       </w:r>
       <w:r>
         <w:rPr>
           <w:rStyle w:val="quote"/>
         </w:rPr>
-        <w:t xml:space="preserve">« quand il a la dent contre quelqu’un ce n’est jamais fait »</w:t>
-      </w:r>
-      <w:r>
-        <w:rPr/>
-        <w:t xml:space="preserve">, dit de lui le pasteur de la Mare –, et un nom qu’il a inscrit avec ce dur burin ne s’efface pas aussi longtemps que l’homme lui-même n’est pas effacé du livre de la vie. Si durant des années Calvin n’entend plus parler de Servet, cela ne signifie rien : il ne l’a pas oublié. Sans rien dire, il conserve dans son tiroir les lettres compromettantes, dans son carquois les flèches, dans son âme impitoyable l’animosité d’autrefois.</w:t>
-      </w:r>
-    </w:p>
-    <w:p>
-      <w:pPr>
-        <w:pStyle w:val="p"/>
-      </w:pPr>
-      <w:r>
-        <w:rPr/>
-        <w:t xml:space="preserve">Pendant longtemps, Servet se tient en apparence tout à fait tranquille. Il a renoncé à convaincre celui qu’on ne convainc pas. Avec une abnégation calme et vraiment émouvante, le médecin particulier de l’archevêque travaille secrètement à sa Restitutio, qui, comme il l’espère, l’emportera en vérité sur la Réforme de Calvin, de Luther et de Zwingli, et conduira enfin le monde au vrai christianisme. Car Servet n’est nullement ce </w:t>
-      </w:r>
-      <w:r>
-        <w:rPr>
-          <w:i/>
-        </w:rPr>
-        <w:t xml:space="preserve">contempteur cyclopéen de l’Évangile</w:t>
-      </w:r>
-      <w:r>
-        <w:rPr/>
-        <w:t xml:space="preserve"> que décrira plus tard Calvin, ni le libre penseur et l’athée qu’on célèbre parfois aujourd’hui. Il est toujours resté dans le cadre de la religion, toujours il s’est senti un pieux chrétien, dont le devoir est de mettre sa vie au service de sa foi ; on en trouve le témoignage dans l’appel suivant de la préface de son livre : </w:t>
+        <w:t xml:space="preserve">« qui mérite bien d’être brûlé partout où il sera »</w:t>
+      </w:r>
+      <w:r>
+        <w:rPr/>
+        <w:t xml:space="preserve">.</w:t>
+      </w:r>
+    </w:p>
+    <w:p>
+      <w:pPr>
+        <w:pStyle w:val="p"/>
+      </w:pPr>
+      <w:r>
+        <w:rPr/>
+        <w:t xml:space="preserve">Ici on ne peut réprimer un tressaillement de frayeur. Car cette phrase s’accorde trop avec la menace dangereuse faite quelques années auparavant par Calvin lorsqu’il déclarait que si Servet mettait un jour les pieds sur le territoire de Genève, il ferait le nécessaire pour qu’il n’en sortît pas vivant. Mais de Trie, l’ami de Calvin, est encore plus net dans la suite de sa lettre. Il précise qu’</w:t>
       </w:r>
       <w:r>
         <w:rPr>
           <w:rStyle w:val="quote"/>
         </w:rPr>
-        <w:t xml:space="preserve">« Ô Jésus-Christ, fils de Dieu… »</w:t>
+        <w:t xml:space="preserve">« il s’agit d’un Espagnol aragonais, du nom de Michel Servet, qui se fait appeler Michel de Villeneuve et qui exerce la profession de médecin »</w:t>
+      </w:r>
+      <w:r>
+        <w:rPr/>
+        <w:t xml:space="preserve">, et il joint à cette dénonciation le titre imprimé du livre, le sommaire, ainsi que les quatre premières pages.</w:t>
+      </w:r>
+    </w:p>
+    <w:p>
+      <w:pPr>
+        <w:pStyle w:val="p"/>
+      </w:pPr>
+      <w:r>
+        <w:rPr/>
+        <w:t xml:space="preserve">Cette mine genevoise est posée d’une façon trop habile pour ne pas exploser à l’endroit voulu. Tout se passe exactement comme l’escomptait le bon ami de Calvin. Le pieux cousin catholique Arneys, hors de lui, vole avec la lettre auprès des autorités ecclésiastiques de Lyon ; le cardinal fait appeler en toute hâte l’inquisiteur du pape, Pierre Ory. Avec une rapidité inquiétante, la roue mise en branle par Calvin se met en marche. C’est le 16 février que la dénonciation est partie de Genève, et déjà le 16 mars Michel de Villeneuve est invité à s’expliquer à Vienne.</w:t>
+      </w:r>
+    </w:p>
+    <w:p>
+      <w:pPr>
+        <w:pStyle w:val="p"/>
+      </w:pPr>
+      <w:r>
+        <w:rPr/>
+        <w:t xml:space="preserve">Mais, amère déconvenue pour les pieux dénonciateurs de Genève et chose extraordinaire, la mine n’éclate pas. Quelque main secourable a dû couper le cordon. Il est même à présumer que c’est l’archevêque de Vienne en personne qui a prévenu à temps son médecin. Lorsque l’inquisiteur se présente à Vienne, la presse a disparu magiquement de l’endroit où elle avait été transportée, cependant que les ouvriers déclarent et jurent leurs grands dieux n’avoir jamais imprimé un livre de cette sorte et que le médecin Villanovus, qui jouit de la considération générale, nie avec indignation avoir quoi que ce soit de commun avec Michel Servet. Fait remarquable, l’Inquisition se contente de ces dénégations, indulgence qui confirme la supposition qu’une main puissante a dû protéger le </w:t>
+      </w:r>
+      <w:r>
+        <w:rPr>
+          <w:i/>
+        </w:rPr>
+        <w:t xml:space="preserve">coupable</w:t>
+      </w:r>
+      <w:r>
+        <w:rPr/>
+        <w:t xml:space="preserve">. Au lieu de recourir aux méthodes habituelles de torture, le tribunal laisse Villeneuve en liberté, l’inquisiteur rentre bredouille à Lyon, où l’on fait savoir à Arneys que les informations fournies par lui n’ont malheureusement pas suffi pour établir une accusation. Le plan de Calvin, visant à se débarrasser de Servet par l’intermédiaire de l’Inquisition, semble avoir échoué. Et sans doute cette sombre affaire eût-elle été oubliée si Arneys n’avait alors écrit à Genève pour prier son cousin de Trie de lui envoyer de nouvelles et plus solides preuves.</w:t>
       </w:r>
     </w:p>
     <w:p>
@@ -2884,7 +3029,174 @@
       </w:pPr>
       <w:r>
         <w:rPr/>
-        <w:t xml:space="preserve">Servet se rendait parfaitement compte du danger auquel l’exposait la publication de son livre ; les mesures particulières de précaution qu’il prend pour l’impression en sont d’ailleurs la preuve. Car c’était une entreprise bien téméraire pour le médecin de l’archevêque de faire imprimer dans la petite ville bavarde de Vienne un ouvrage hérétique de sept cents pages ! Non seulement l’auteur, mais aussi l’imprimeur et ses ouvriers y risquaient leur vie. Cependant, Servet sacrifie volontiers l’argent qu’il a péniblement acquis au cours de nombreuses années de travail pour venir à bout de toutes les hésitations et faire éditer secrètement son livre en dépit de l’Inquisition. Par prudence, on transporte la presse dans une maison à l’écart, louée intentionnellement par l’auteur. Là, les gens sûrs qui se sont engagés par serment à garder le secret travaillent sans attirer l’attention à l’impression du livre hérétique et, bien entendu, l’ouvrage une fois terminé, on se garde soigneusement d’indiquer le lieu où il a été imprimé et édité. Ce n’est que sur la dernière page que Servet a la maladresse de faire mettre au-dessus de l’année de la publication les initiales dénonciatrices M. S. V : (Michel Servet Villanovus), fournissant ainsi aux sbires de l’Inquisition la preuve irréfutable de sa culpabilité.</w:t>
+        <w:t xml:space="preserve">Jusqu’ici, on pouvait encore penser, en faisant montre de beaucoup d’indulgence, que c’était uniquement poussé par son zèle religieux que de Trie avait parlé à son cousin de Servet, qu’il ne connaissait pas, et que ni lui ni Calvin ne s’étaient doutés que leur dénonciation pourrait être transmise aux autorités catholiques. Mais maintenant que la machine judiciaire est en marche, ils savent tous les deux que ce n’est pas par simple curiosité personnelle mais pour le compte de l’Inquisition qu’Arneys leur demande de nouvelles preuves. Il semble donc qu’un pasteur évangélique devrait frissonner d’horreur à l’idée de servir d’espion à ceux qui, tout récemment, ont encore brûlé vifs plusieurs protestants. Servet lancera d’ailleurs plus tard avec raison à la face de Calvin cette apostrophe :</w:t>
+      </w:r>
+    </w:p>
+    <w:p>
+      <w:pPr>
+        <w:pStyle w:val="quote"/>
+      </w:pPr>
+      <w:r>
+        <w:rPr/>
+        <w:t xml:space="preserve">« Ce n’est point l’état d’un ministre de l’Évangile d’être accusateur criminel ni de poursuivre judiciairement un homme à mort. »</w:t>
+      </w:r>
+    </w:p>
+    <w:p>
+      <w:pPr>
+        <w:pStyle w:val="p"/>
+      </w:pPr>
+      <w:r>
+        <w:rPr/>
+        <w:t xml:space="preserve">Mais dès qu’il s’agit de sa doctrine, il faut le répéter encore, Calvin perd toute mesure et tout sentiment humain. Servet doit être supprimé, peu importe les moyens ou les armes auxquels il faille recourir. La nouvelle lettre que de Trie adresse à son cousin Arneys est un chef-d’œuvre d’hypocrisie. De Trie commence par faire semblant d’être très étonné que la précédente ait été transmise à l’Inquisition. Sa communication, il ne l’avait faite que </w:t>
+      </w:r>
+      <w:r>
+        <w:rPr>
+          <w:i/>
+        </w:rPr>
+        <w:t xml:space="preserve">privément à lui seul</w:t>
+      </w:r>
+      <w:r>
+        <w:rPr/>
+        <w:t xml:space="preserve">.</w:t>
+      </w:r>
+    </w:p>
+    <w:p>
+      <w:pPr>
+        <w:pStyle w:val="quote"/>
+      </w:pPr>
+      <w:r>
+        <w:rPr/>
+        <w:t xml:space="preserve">« Mon intention, dit-il, était seulement de montrer quel était le beau zèle religieux de ceux qui s’intitulent les piliers de l’Église. »</w:t>
+      </w:r>
+    </w:p>
+    <w:p>
+      <w:pPr>
+        <w:pStyle w:val="p"/>
+      </w:pPr>
+      <w:r>
+        <w:rPr/>
+        <w:t xml:space="preserve">Pourtant, à présent qu’il sait qu’on prépare un bûcher, au lieu de refuser de continuer à fournir des matériaux à l’Inquisition, il déclare avec un pieux battement de cils que du moment que la faute a été commise, </w:t>
+      </w:r>
+      <w:r>
+        <w:rPr>
+          <w:rStyle w:val="quote"/>
+        </w:rPr>
+        <w:t xml:space="preserve">« c’est que Dieu l’a voulu pour le bien, afin que la chrétienté soit débarrassée d’une telle engeance et peste mortelle »</w:t>
+      </w:r>
+      <w:r>
+        <w:rPr/>
+        <w:t xml:space="preserve">. Et il se produit une chose incroyable : le protestant convaincu remet à l’Inquisition catholique les preuves les plus accablantes qu’on puisse imaginer, à savoir des lettres écrites de la main de Servet et des fragments du manuscrit de son livre. Maintenant, le tribunal de l’Inquisition va pouvoir commencer son travail d’une façon commode et rapide.</w:t>
+      </w:r>
+    </w:p>
+    <w:p>
+      <w:pPr>
+        <w:pStyle w:val="p"/>
+      </w:pPr>
+      <w:r>
+        <w:rPr/>
+        <w:t xml:space="preserve">Des lettres de Servet ? Mais comment et où de Trie, à qui il n’a jamais écrit, a-t-il pu se les procurer ? Maintenant, il n’y a plus moyen de ruser : il faut que Calvin sorte de l’ombre où il aurait bien voulu rester caché. Ces lettres, ce sont bien entendu celles qui lui ont été adressées, et les fragments sont ceux du manuscrit qui lui a été envoyé. Et – ceci est décisif – il sait pour qui il a sorti ces écrits de son tiroir. Il n’ignore pas à qui ils doivent être remis : à ces mêmes </w:t>
+      </w:r>
+      <w:r>
+        <w:rPr>
+          <w:i/>
+        </w:rPr>
+        <w:t xml:space="preserve">papistes</w:t>
+      </w:r>
+      <w:r>
+        <w:rPr/>
+        <w:t xml:space="preserve"> qu’il dénonce tous les jours du haut de la chaire comme des </w:t>
+      </w:r>
+      <w:r>
+        <w:rPr>
+          <w:i/>
+        </w:rPr>
+        <w:t xml:space="preserve">suppôts de Satan</w:t>
+      </w:r>
+      <w:r>
+        <w:rPr/>
+        <w:t xml:space="preserve">, et qui torturent et brûlent ses disciples. Il sait parfaitement pourquoi le grand inquisiteur a un besoin si pressant des preuves écrites : pour pouvoir conduire Servet au bûcher.</w:t>
+      </w:r>
+    </w:p>
+    <w:p>
+      <w:pPr>
+        <w:pStyle w:val="p"/>
+      </w:pPr>
+      <w:r>
+        <w:rPr/>
+        <w:t xml:space="preserve">C’est en vain, par conséquent, qu’il essayera plus tard, mû par le sentiment très net de la laideur de son acte, de le voiler par ces sophismes :</w:t>
+      </w:r>
+    </w:p>
+    <w:p>
+      <w:pPr>
+        <w:pStyle w:val="quote"/>
+      </w:pPr>
+      <w:r>
+        <w:rPr/>
+        <w:t xml:space="preserve">« Le bruit vole çà et là que j’ai pratiqué que Servet fut pris par la papauté, à savoir à Vienne. Sur cela, plusieurs disent que je ne me suis pas honnêtement porté, en l’exposant aux ennemis mortels de la foi, comme si je l’eusse jeté en la gueule des loups. Mais je vous prie, d’où me serait venue soudain une telle privauté avec les satellites du pape ? Voilà une chose bien croyable que nous communiquons ensemble par lettres, et que ceux qui s’accordent avec moi aussi bien comme Bélial avec Jésus-Christ complotent avec un ennemi si mortel comme avec leur compagnon. »</w:t>
+      </w:r>
+    </w:p>
+    <w:p>
+      <w:pPr>
+        <w:pStyle w:val="p"/>
+      </w:pPr>
+      <w:r>
+        <w:rPr/>
+        <w:t xml:space="preserve">Lorsque Calvin demande par quel moyen il aurait pu entrer en rapport avec les satellites du pape, les documents lui donnent une réponse écrasante : par l’intermédiaire direct de son ami de Trie, qui d’ailleurs, dans sa lettre à Arneys, avoue lui-même tout à fait naïvement la complicité de Calvin.</w:t>
+      </w:r>
+    </w:p>
+    <w:p>
+      <w:pPr>
+        <w:pStyle w:val="quote"/>
+      </w:pPr>
+      <w:r>
+        <w:rPr/>
+        <w:t xml:space="preserve">« Je dois reconnaître, écrit-il, qu’il m’a été très difficile d’obtenir de M. Calvin les pièces que je vous envoie. Non pas qu’il ne désire que de tels blasphèmes exécrables soient réprimés, mais parce qu’il considère de son devoir de convaincre les hérétiques au moyen de la doctrine, et non pas de les poursuivre avec le glaive de la justice. »</w:t>
+      </w:r>
+    </w:p>
+    <w:p>
+      <w:pPr>
+        <w:pStyle w:val="p"/>
+      </w:pPr>
+      <w:r>
+        <w:rPr/>
+        <w:t xml:space="preserve">Vainement, le maladroit défenseur s’efforce de détourner les responsabilités du véritable coupable en écrivant :</w:t>
+      </w:r>
+    </w:p>
+    <w:p>
+      <w:pPr>
+        <w:pStyle w:val="quote"/>
+      </w:pPr>
+      <w:r>
+        <w:rPr/>
+        <w:t xml:space="preserve">« Mais j’ai tant importuné M. Calvin, lui exposant les reproches de légèreté qui m’en pourraient advenir s’il ne m’aidait, qu’à la fin il s’est accordé à me bailler ce que vous verrez. »</w:t>
+      </w:r>
+    </w:p>
+    <w:p>
+      <w:pPr>
+        <w:pStyle w:val="p"/>
+      </w:pPr>
+      <w:r>
+        <w:rPr/>
+        <w:t xml:space="preserve">Les faits parlent ici d’une façon impitoyablement irréfutable : de bon ou de mauvais gré, peu importe, Calvin a livré aux </w:t>
+      </w:r>
+      <w:r>
+        <w:rPr>
+          <w:i/>
+        </w:rPr>
+        <w:t xml:space="preserve">satellites du pape</w:t>
+      </w:r>
+      <w:r>
+        <w:rPr/>
+        <w:t xml:space="preserve"> les lettres personnelles que Servet lui avait adressées. Ce n’est que par sa collaboration consciente que de Trie a pu joindre à sa lettre à Arneys – en réalité adressée à l’Inquisition papale – les preuves meurtrières et terminer ainsi sa lettre :</w:t>
+      </w:r>
+    </w:p>
+    <w:p>
+      <w:pPr>
+        <w:pStyle w:val="quote"/>
+      </w:pPr>
+      <w:r>
+        <w:rPr/>
+        <w:t xml:space="preserve">« Il me semble qu’à cette heure, vous êtes garni d’assez bons gages, et qu’il n’y a plus maintenant aucune difficulté pour s’emparer de Servet et lui faire son procès. »</w:t>
       </w:r>
     </w:p>
     <w:p>
@@ -2902,83 +3214,154 @@
       </w:pPr>
       <w:r>
         <w:rPr/>
-        <w:t xml:space="preserve">Mais Servet n’a pas besoin de se trahir lui-même. La haine de son inexorable adversaire, qui semble sommeiller mais qui en réalité est constamment en éveil, ne l’épargnera pas. Le service de surveillance que Calvin a organisé à Genève d’une façon méthodique, et dont les mailles sont de plus en plus serrées, fonctionne également dans les pays voisins, et en France, même, avec plus de précision que l’Inquisition papale. L’ouvrage n’a pas encore paru en fait, les mille volumes empaquetés sont toujours à Lyon où la voiture qui doit les transporter à la foire de Francfort n’est pas encore arrivée, et déjà Calvin en a un exemplaire entre les mains (Servet en a pourtant distribué si peu qu’aujourd’hui on n’en retrouve plus que trois exemplaires en tout). Aussitôt le dictateur de Genève se met à l’œuvre pour supprimer d’un seul coup l’hérétique et son livre.</w:t>
-      </w:r>
-    </w:p>
-    <w:p>
-      <w:pPr>
-        <w:pStyle w:val="p"/>
-      </w:pPr>
-      <w:r>
-        <w:rPr/>
-        <w:t xml:space="preserve">Cette première tentative (peu connue) de se débarrasser de Servet est en vérité plus révoltante encore par son hypocrisie que ne le sera plus tard le meurtre public sur la place du Marché de Champel. Car si Calvin, après avoir reçu l’ouvrage considéré par lui comme hérétique, voulait livrer son adversaire aux autorités ecclésiastiques, il avait un moyen franc et honnête. Il lui suffisait, étant en chaire, de mettre la chrétienté en garde contre ce livre, et l’Inquisition catholique aurait eu vite fait d’en découvrir l’auteur, même à l’ombre d’un palais archiépiscopal. Mais le chef de la Réforme épargne à l’Office papal la peine de la recherche. C’est en vain que les panégyristes de Calvin ont essayé de le défendre sur ce sombre point. Dans les relations ordinaires de la vie, Calvin – la chose ne fait aucun doute – est un homme extrêmement droit et sincère, pieux et sans tache, mais il perd immédiatement tout scrupule dès qu’il s’agit de son dogme, de la </w:t>
-      </w:r>
-      <w:r>
-        <w:rPr>
-          <w:i/>
-        </w:rPr>
-        <w:t xml:space="preserve">cause</w:t>
-      </w:r>
-      <w:r>
-        <w:rPr/>
-        <w:t xml:space="preserve">. Pour sa doctrine, pour son parti, il est prêt à approuver tous les moyens, pourvu qu’ils soient efficaces. À peine est-il en possession du livre de Servet qu’un de ses amis les plus proches, un réfugié protestant du nom de Guillaume de Trie, envoie de Genève – le 16 février 1553 – une lettre en France à son cousin Antoine Arneys, catholique aussi fanatique que l’est de Trie dans sa religion. Dans cette lettre, il commence par vanter d’une façon tout à fait générale la sévérité avec laquelle la protestante Genève réprime toutes les menées hérétiques, alors que dans la France catholique on laisse croître librement cette mauvaise herbe. Mais soudain le bavardage amical prend un tour terriblement sérieux : c’est ainsi, écrit de Trie, qu’il y a actuellement en France un hérétique </w:t>
+        <w:t xml:space="preserve">On raconte que lorsqu’ils reçurent ces preuves définitives contre l’hérétique Servet, grâce au zèle aimable de l’hérétique Calvin, leur ennemi mortel, le cardinal de Tournon et le grand inquisiteur Ory partirent d’un violent éclat de rire. On comprend parfaitement la bonne humeur de ces princes de l’Église ; car le style papelard de De Trie cache mal la complaisance du chef du protestantisme, son désir d’aider l’Inquisition à brûler un hérétique. De telles pratiques n’étaient pas jusqu’alors d’usage entre les deux religions, qui se combattent avec acharnement par le fer et le feu, par la potence et la roue dans tous les pays du monde. Mais aussitôt après ce moment de détente joyeuse, les inquisiteurs se mettent à l’œuvre énergiquement. Servet est arrêté, jeté en prison et interrogé d’urgence. Les lettres fournies par Calvin constituent une preuve si écrasante que l’accusé est bientôt obligé de reconnaître et la paternité du livre et le fait que Michel de Villeneuve et Michel Servet ne font qu’un. Sa cause est perdue. Bientôt le bûcher va flamber à Vienne.</w:t>
+      </w:r>
+    </w:p>
+    <w:p>
+      <w:pPr>
+        <w:pStyle w:val="p"/>
+      </w:pPr>
+      <w:r>
+        <w:rPr/>
+        <w:t xml:space="preserve">Mais une deuxième fois, l’espoir du dictateur de Genève de voir ses ennemis mortels le débarrasser de Servet s’avère prématuré. Soit que celui-ci, qui est très aimé comme médecin dans la ville, ait trouvé d’excellents auxiliaires, ou, ce qui est encore plus probable, que les autorités ecclésiastiques se soient offert le plaisir de montrer un peu de négligence justement parce que Calvin avait un besoin si pressant de faire monter cet homme sur le bûcher, et en pensant qu’il valait mieux laisser échapper un hérétique sans aucune influence que d’être agréable à l’organisateur et au propagateur mille fois plus dangereux de toutes les hérésies – toujours est-il que Servet est soumis à une surveillance extrêmement molle. Alors que d’ordinaire les hérétiques sont enfermés dans d’étroits cachots et attachés au mur par des anneaux de fer, on lui permet, par exemple, de faire chaque jour des promenades dans le jardin. C’est ainsi qu’il parvient à s’évader au cours d’une de ces sorties. Le geôlier ne retrouve plus que sa robe de chambre et l’échelle avec laquelle il a escaladé le mur. Faute de pouvoir brûler l’homme en chair et en os, on se contentera de le brûler en effigie sur la place du Marché de Vienne, ainsi que cinq ballots d’exemplaires de sa Restitutio. Le plan de Calvin, qui était de faire appel à des mains étrangères pour supprimer un adversaire, a échoué. S’il continue à poursuivre Servet de sa haine et persiste à vouloir le faire mourir pour ses seules convictions, c’est les mains souillées de son sang qu’il devra en répondre devant le tribunal de l’histoire.</w:t>
+      </w:r>
+    </w:p>
+    <!---->
+    <w:p>
+      <w:pPr>
+        <w:pStyle w:val="Titre1"/>
+      </w:pPr>
+      <w:r>
+        <w:rPr/>
+        <w:t xml:space="preserve">Meurtre de Servet</w:t>
+      </w:r>
+    </w:p>
+    <w:p>
+      <w:pPr>
+        <w:pStyle w:val="p"/>
+      </w:pPr>
+      <w:r>
+        <w:rPr/>
+        <w:t xml:space="preserve">Après son évasion, Servet disparaît pendant quelques mois sans laisser de traces. Personne ne connaîtra jamais les terreurs morales que le fugitif a vécues jusqu’à ce jour du mois d’avril 1543 où il entre, sur un cheval de louage, dans Genève, l’endroit du monde le plus dangereux pour lui, et descend à l’auberge de la Rose.</w:t>
+      </w:r>
+    </w:p>
+    <w:p>
+      <w:pPr>
+        <w:pStyle w:val="p"/>
+      </w:pPr>
+      <w:r>
+        <w:rPr/>
+        <w:t xml:space="preserve">La raison pour laquelle cet homme, guidé par sa mauvaise étoile, ce </w:t>
+      </w:r>
+      <w:r>
+        <w:rPr>
+          <w:rStyle w:val="foreign"/>
+        </w:rPr>
+        <w:t xml:space="preserve">malis auspiciis appulsusle mauvais auspice approche</w:t>
+      </w:r>
+      <w:r>
+        <w:rPr/>
+        <w:t xml:space="preserve">, comme Calvin lui-même dira plus tard, cherche asile précisément à Genève, demeurera inexplicable. Ne voulait-il passer qu’une nuit dans cette ville pour fuir le lendemain en bateau de l’autre côté du lac ? Espérait-il mieux convaincre son mortel ennemi de vive voix que par lettre ? Ou son voyage à Genève n’était-il qu’un de ces actes irréfléchis causés par une surexcitation nerveuse, un ardent et voluptueux besoin de jouer avec le danger comme il en prend justement aux hommes en proie au plus violent désespoir ? On l’ignore, on ne le saura jamais. Interrogatoires et procès-verbaux n’apportent aucun éclaircissement sur les mystérieux motifs qui ont amené Servet à Genève où il ne pouvait s’attendre qu’au pire de la part de Calvin.</w:t>
+      </w:r>
+    </w:p>
+    <w:p>
+      <w:pPr>
+        <w:pStyle w:val="p"/>
+      </w:pPr>
+      <w:r>
+        <w:rPr/>
+        <w:t xml:space="preserve">Mais l’infortuné pousse encore plus loin sa folle et provocante audace. À peine arrivé, Servet se rend à l’église, un dimanche, où toute la communauté calviniste est réunie. Mieux encore – nouvelle folie –, parmi toutes les églises de la ville, il choisit justement Saint-Pierre où prêche Calvin, l’homme qui depuis le temps lointain de leur séjour commun à Paris connaît à fond chaque trait de son visage. Servet agit sous l’empire d’un hypnotisme psychique qui échappe au raisonnement : est-ce le serpent qui cherche le regard de sa victime, ou n’est-ce pas plutôt la victime qui cherche le regard d’acier, terriblement attirant de l’adversaire ? En tout cas une puissance mystérieuse semble avoir poussé Servet au-devant de son destin.</w:t>
+      </w:r>
+    </w:p>
+    <w:p>
+      <w:pPr>
+        <w:pStyle w:val="p"/>
+      </w:pPr>
+      <w:r>
+        <w:rPr/>
+        <w:t xml:space="preserve">Dans une cité où l’autorité oblige chacun à surveiller son voisin, un étranger éveille inévitablement la curiosité. Aussitôt, ce qui devait arriver se produisit ; Calvin reconnaît le loup au milieu de son pieux troupeau et donne immédiatement l’ordre à ses sbires d’arrêter Servet à la sortie de l’église. Une heure plus tard, il est dans les fers.</w:t>
+      </w:r>
+    </w:p>
+    <w:p>
+      <w:pPr>
+        <w:pStyle w:val="p"/>
+      </w:pPr>
+      <w:r>
+        <w:rPr/>
+        <w:t xml:space="preserve">Certes, cette arrestation est une illégalité manifeste. Servet est étranger, il est espagnol, c’est la première fois qu’il met le pied à Genève : il n’a donc pu y avoir commis un délit qui entraînât son incarcération. Les livres qu’il a écrits ont été imprimés à l’étranger : par conséquent il ne peut avoir excité personne à la révolte ni avoir contaminé aucune âme bien-pensante de la ville par ses idées hérétiques. D’autre part, un </w:t>
+      </w:r>
+      <w:r>
+        <w:rPr>
+          <w:i/>
+        </w:rPr>
+        <w:t xml:space="preserve">prédicateur de la parole divine</w:t>
+      </w:r>
+      <w:r>
+        <w:rPr/>
+        <w:t xml:space="preserve">, un personnage ecclésiastique, n’avait en aucune façon le pouvoir de faire arrêter et mettre en prison quelqu’un sur le territoire de Genève sans arrêté préalable des tribunaux. Considérée de ce point de vue, l’action de Calvin contre Servet constitue un acte arbitraire et dictatorial d’une portée historique comparable dans son mépris évident des conventions et des lois à l’enlèvement et à l’assassinat du duc d’Enghien par Napoléon.</w:t>
+      </w:r>
+    </w:p>
+    <w:p>
+      <w:pPr>
+        <w:pStyle w:val="ab"/>
+      </w:pPr>
+      <w:r>
+        <w:rPr/>
+        <w:t xml:space="preserve">*</w:t>
+      </w:r>
+    </w:p>
+    <w:p>
+      <w:pPr>
+        <w:pStyle w:val="p"/>
+      </w:pPr>
+      <w:r>
+        <w:rPr/>
+        <w:t xml:space="preserve">Servet a été arrêté et jeté en prison sans être sous le coup d’une accusation. Il va falloir fabriquer maintenant une culpabilité. Il serait donc logique que l’homme à l’instigation de qui l’arrestation a été opérée – </w:t>
+      </w:r>
+      <w:r>
+        <w:rPr>
+          <w:rStyle w:val="foreign"/>
+        </w:rPr>
+        <w:t xml:space="preserve">me auctoremoi l’auteur</w:t>
+      </w:r>
+      <w:r>
+        <w:rPr/>
+        <w:t xml:space="preserve">, avoue Calvin – comparût à titre d’accusateur. Suivant la loi genevoise, loi véritablement exemplaire, tout citoyen qui en accuse un autre doit accompagner l’inculpé en prison et y rester jusqu’à ce que son accusation soit reconnue valable. Ainsi Calvin, pour accuser légalement Servet, devrait se mettre à la disposition de la justice. Mais le théocrate de Genève estime que c’est bon pour les autres de se soumettre à une procédure aussi ennuyeuse. Prévoyant comme toujours, il préfère assigner à son secrétaire Nicolas de la Fontaine le rôle ingrat qui lui incombe. C’est ainsi que ledit secrétaire se rend tranquillement en prison à sa place dès qu’il a remis au tribunal une accusation contre le détenu rédigée par Calvin comportant vingt-trois points : une comédie prélude à la tragédie. Après l’éclatante illégalité dont a été victime Servet, on redonne à l’affaire, extérieurement du moins, l’apparence d’une procédure ; on fait subir à l’</w:t>
+      </w:r>
+      <w:r>
+        <w:rPr>
+          <w:i/>
+        </w:rPr>
+        <w:t xml:space="preserve">hérétique</w:t>
+      </w:r>
+      <w:r>
+        <w:rPr/>
+        <w:t xml:space="preserve"> un interrogatoire, et on lui communique, exposés dans une série de procès-verbaux, les différents faits qui lui sont reprochés. À ces questions et à ces inculpations, Servet répond avec calme ; son énergie n’a pas encore été brisée par la détention, ses nerfs sont intacts. Point par point il réfute les accusations de son adversaire et, par exemple, comme on lui reproche d’avoir attaqué dans ses écrits la personne de M. Calvin, il réplique qu’on a interverti les faits ; c’est Calvin qui l’a attaqué le premier, et lui, de son côté, n’a fait que démontrer que Calvin non plus n’était pas toujours infaillible. Si celui-ci l’accuse de montrer un attachement obstiné à certaines thèses, il pourrait lui reprocher le même entêtement. Il ne s’agit entre eux que d’un différend théologique, qui ne peut être tranché par un tribunal séculier ; si Calvin l’a fait arrêter, il ne faut voir là qu’un acte de vengeance personnelle. C’est le chef du protestantisme et personne d’autre qui l’a dénoncé naguère à l’Inquisition, et il n’a pas tenu au prédicateur de la parole de Dieu qu’il n’ait déjà été brûlé depuis longtemps.</w:t>
+      </w:r>
+    </w:p>
+    <w:p>
+      <w:pPr>
+        <w:pStyle w:val="p"/>
+      </w:pPr>
+      <w:r>
+        <w:rPr/>
+        <w:t xml:space="preserve">La position juridique de Servet était à ce point inattaquable que le Conseil, vite assez bien disposé à son égard, se serait probablement contenté de prononcer contre lui la peine du bannissement. Mais Calvin devait avoir remarqué à certains symptômes que la cause de son adversaire n’était pas en mauvaise voie et qu’il pourrait bien à la fin lui échapper encore une fois. Le 17 août, il apparaît soudain devant le Conseil et montre qu’il est loin d’être étranger à cette affaire. Il descend ouvertement dans l’arène ; il avoue être le véritable accusateur de Servet en demandant au tribunal l’autorisation de prendre part dès ce jour aux interrogatoires, sous le prétexte </w:t>
       </w:r>
       <w:r>
         <w:rPr>
           <w:rStyle w:val="quote"/>
         </w:rPr>
-        <w:t xml:space="preserve">« qui mérite bien d’être brûlé partout où il sera »</w:t>
-      </w:r>
-      <w:r>
-        <w:rPr/>
-        <w:t xml:space="preserve">.</w:t>
-      </w:r>
-    </w:p>
-    <w:p>
-      <w:pPr>
-        <w:pStyle w:val="p"/>
-      </w:pPr>
-      <w:r>
-        <w:rPr/>
-        <w:t xml:space="preserve">Ici on ne peut réprimer un tressaillement de frayeur. Car cette phrase s’accorde trop avec la menace dangereuse faite quelques années auparavant par Calvin lorsqu’il déclarait que si Servet mettait un jour les pieds sur le territoire de Genève, il ferait le nécessaire pour qu’il n’en sortît pas vivant. Mais de Trie, l’ami de Calvin, est encore plus net dans la suite de sa lettre. Il précise qu’</w:t>
+        <w:t xml:space="preserve">« de mieux pouvoir démontrer à l’inculpé ses erreurs »</w:t>
+      </w:r>
+      <w:r>
+        <w:rPr/>
+        <w:t xml:space="preserve">, en réalité pour peser par sa présence sur la décision des juges et empêcher la libération de sa victime. À partir du moment où Calvin s’immisce de sa propre autorité entre l’accusé et ses juges, la cause de Servet se gâte sérieusement. L’adroit logicien, le savant juriste qu’il est, s’entend autrement à mener une attaque que son petit secrétaire de la Fontaine, et l’assurance de l’accusé diminue dans la mesure où l’accusateur montre sa force. Le fougueux Espagnol perd manifestement le contrôle de ses nerfs en voyant tout à coup son accusateur et mortel ennemi assis à côté de ses juges, froid, sévère, l’interrogeant avec une apparence d’objectivité absolue, mais fermement décidé, Servet le sent au fond de lui-même, à le prendre en défaut et à l’étrangler. Une violente colère, une funeste ardeur belliqueuse, s’empare du malheureux sans défense ; au lieu de rester tranquillement sur ses positions, il se laisse entraîner par les questions insidieuses de Calvin sur le terrain glissant des discussions théologiques et s’expose au danger par amour de la chicane. Déjà son affirmation que le diable fait aussi partie de la substance divine suffit à faire courir un frisson dans le dos des pieux conseillers. Bientôt le Don Quichotte de la théologie, excité dans son amour-propre, s’étend sans la moindre retenue sur les articles de foi les plus subtils et les plus épineux comme si ces messieurs assis en face de lui étaient des théologiens éclairés devant lesquels il pût disserter sur la vérité en toute liberté. Mais ce sont précisément cette fureur de discourir et cette passion de la discussion qui rendent Servet suspect à ses juges. Ils commencent à se ranger de plus en plus à l’avis de Calvin : cet étranger qui parle les yeux étincelants et les poings serrés contre les docteurs de leur Église doit être un agitateur dangereux pour la paix spirituelle, et très certainement un hérétique invétéré. Il serait bon en tout cas de mener une enquête sérieuse à son sujet. On décide de le maintenir en état d’arrestation et, par contre, de relâcher son accusateur, Nicolas de la Fontaine. Calvin a fait triompher sa volonté et il écrit avec joie à un ami : </w:t>
       </w:r>
       <w:r>
         <w:rPr>
           <w:rStyle w:val="quote"/>
         </w:rPr>
-        <w:t xml:space="preserve">« il s’agit d’un Espagnol aragonais, du nom de Michel Servet, qui se fait appeler Michel de Villeneuve et qui exerce la profession de médecin »</w:t>
-      </w:r>
-      <w:r>
-        <w:rPr/>
-        <w:t xml:space="preserve">, et il joint à cette dénonciation le titre imprimé du livre, le sommaire, ainsi que les quatre premières pages.</w:t>
-      </w:r>
-    </w:p>
-    <w:p>
-      <w:pPr>
-        <w:pStyle w:val="p"/>
-      </w:pPr>
-      <w:r>
-        <w:rPr/>
-        <w:t xml:space="preserve">Cette mine genevoise est posée d’une façon trop habile pour ne pas exploser à l’endroit voulu. Tout se passe exactement comme l’escomptait le bon ami de Calvin. Le pieux cousin catholique Arneys, hors de lui, vole avec la lettre auprès des autorités ecclésiastiques de Lyon ; le cardinal fait appeler en toute hâte l’inquisiteur du pape, Pierre Ory. Avec une rapidité inquiétante, la roue mise en branle par Calvin se met en marche. C’est le 16 février que la dénonciation est partie de Genève, et déjà le 16 mars Michel de Villeneuve est invité à s’expliquer à Vienne.</w:t>
-      </w:r>
-    </w:p>
-    <w:p>
-      <w:pPr>
-        <w:pStyle w:val="p"/>
-      </w:pPr>
-      <w:r>
-        <w:rPr/>
-        <w:t xml:space="preserve">Mais, amère déconvenue pour les pieux dénonciateurs de Genève et chose extraordinaire, la mine n’éclate pas. Quelque main secourable a dû couper le cordon. Il est même à présumer que c’est l’archevêque de Vienne en personne qui a prévenu à temps son médecin. Lorsque l’inquisiteur se présente à Vienne, la presse a disparu magiquement de l’endroit où elle avait été transportée, cependant que les ouvriers déclarent et jurent leurs grands dieux n’avoir jamais imprimé un livre de cette sorte et que le médecin Villanovus, qui jouit de la considération générale, nie avec indignation avoir quoi que ce soit de commun avec Michel Servet. Fait remarquable, l’Inquisition se contente de ces dénégations, indulgence qui confirme la supposition qu’une main puissante a dû protéger le </w:t>
-      </w:r>
-      <w:r>
-        <w:rPr>
-          <w:i/>
-        </w:rPr>
-        <w:t xml:space="preserve">coupable</w:t>
-      </w:r>
-      <w:r>
-        <w:rPr/>
-        <w:t xml:space="preserve">. Au lieu de recourir aux méthodes habituelles de torture, le tribunal laisse Villeneuve en liberté, l’inquisiteur rentre bredouille à Lyon, où l’on fait savoir à Arneys que les informations fournies par lui n’ont malheureusement pas suffi pour établir une accusation. Le plan de Calvin, visant à se débarrasser de Servet par l’intermédiaire de l’Inquisition, semble avoir échoué. Et sans doute cette sombre affaire eût-elle été oubliée si Arneys n’avait alors écrit à Genève pour prier son cousin de Trie de lui envoyer de nouvelles et plus solides preuves.</w:t>
+        <w:t xml:space="preserve">« J’espère qu’il sera condamné à mort. »</w:t>
       </w:r>
     </w:p>
     <w:p>
@@ -2996,174 +3379,192 @@
       </w:pPr>
       <w:r>
         <w:rPr/>
-        <w:t xml:space="preserve">Jusqu’ici, on pouvait encore penser, en faisant montre de beaucoup d’indulgence, que c’était uniquement poussé par son zèle religieux que de Trie avait parlé à son cousin de Servet, qu’il ne connaissait pas, et que ni lui ni Calvin ne s’étaient doutés que leur dénonciation pourrait être transmise aux autorités catholiques. Mais maintenant que la machine judiciaire est en marche, ils savent tous les deux que ce n’est pas par simple curiosité personnelle mais pour le compte de l’Inquisition qu’Arneys leur demande de nouvelles preuves. Il semble donc qu’un pasteur évangélique devrait frissonner d’horreur à l’idée de servir d’espion à ceux qui, tout récemment, ont encore brûlé vifs plusieurs protestants. Servet lancera d’ailleurs plus tard avec raison à la face de Calvin cette apostrophe :</w:t>
-      </w:r>
-    </w:p>
-    <w:p>
-      <w:pPr>
-        <w:pStyle w:val="quote"/>
-      </w:pPr>
-      <w:r>
-        <w:rPr/>
-        <w:t xml:space="preserve">« Ce n’est point l’état d’un ministre de l’Évangile d’être accusateur criminel ni de poursuivre judiciairement un homme à mort. »</w:t>
-      </w:r>
-    </w:p>
-    <w:p>
-      <w:pPr>
-        <w:pStyle w:val="p"/>
-      </w:pPr>
-      <w:r>
-        <w:rPr/>
-        <w:t xml:space="preserve">Mais dès qu’il s’agit de sa doctrine, il faut le répéter encore, Calvin perd toute mesure et tout sentiment humain. Servet doit être supprimé, peu importe les moyens ou les armes auxquels il faille recourir. La nouvelle lettre que de Trie adresse à son cousin Arneys est un chef-d’œuvre d’hypocrisie. De Trie commence par faire semblant d’être très étonné que la précédente ait été transmise à l’Inquisition. Sa communication, il ne l’avait faite que </w:t>
-      </w:r>
-      <w:r>
-        <w:rPr>
-          <w:i/>
-        </w:rPr>
-        <w:t xml:space="preserve">privément à lui seul</w:t>
-      </w:r>
-      <w:r>
-        <w:rPr/>
-        <w:t xml:space="preserve">.</w:t>
-      </w:r>
-    </w:p>
-    <w:p>
-      <w:pPr>
-        <w:pStyle w:val="quote"/>
-      </w:pPr>
-      <w:r>
-        <w:rPr/>
-        <w:t xml:space="preserve">« Mon intention, dit-il, était seulement de montrer quel était le beau zèle religieux de ceux qui s’intitulent les piliers de l’Église. »</w:t>
-      </w:r>
-    </w:p>
-    <w:p>
-      <w:pPr>
-        <w:pStyle w:val="p"/>
-      </w:pPr>
-      <w:r>
-        <w:rPr/>
-        <w:t xml:space="preserve">Pourtant, à présent qu’il sait qu’on prépare un bûcher, au lieu de refuser de continuer à fournir des matériaux à l’Inquisition, il déclare avec un pieux battement de cils que du moment que la faute a été commise, </w:t>
+        <w:t xml:space="preserve">Pourquoi Calvin désire-t-il si vivement que Servet soit condamné à mort ? Pourquoi ne se contente-t-il pas d’un triomphe plus modeste, par exemple de le voir expulsé du pays ? La première impression qu’on ressent, c’est qu’il assouvit dans cette affaire une vengeance privée. Cependant, Calvin ne hait pas plus en réalité Servet qu’il ne hait Castellion ni que quiconque s’insurgeant contre son autorité. Supprimer tous ceux qui osent enseigner autre chose que ce qu’il enseigne est pour lui un devoir, et s’il cherche en ce moment précis à agir envers Servet avec toute la rigueur dont il est capable, ce n’est pas pour des raisons personnelles, mais politiques : Michel Servet, rebelle à son autorité, doit payer pour un autre adversaire de son orthodoxie, l’ancien dominicain Hieronymus Bolsec, qu’il aurait voulu de même faire condamner pour hérésie et qui lui avait échappé de la façon la plus vexante. Ce Bolsec, médecin des plus éminentes familles de Genève et jouissant à ce titre de la considération générale, avait attaqué publiquement le point le plus vulnérable de la doctrine calviniste : la croyance rigide en la prédestination. Se servant des mêmes arguments qu’Érasme avait employés dans la même question contre Luther, Bolsec avait déclaré absurde l’idée que Dieu, principe du Bien, pût sciemment et volontairement inspirer et faire commettre aux hommes les pires forfaits. On sait de quelle façon peu courtoise Luther accueillit les objections d’Érasme, et quelles bordées d’injures il lâcha contre le vieil et sage humaniste. Tout colérique, tout grossier et violent qu’il fût, Luther répondit cependant aux réfutations d’Érasme, et il ne lui vint pas un instant à l’idée d’accuser son adversaire d’hérésie et de le faire traduire en justice parce qu’il pensait autrement que lui. Mais Calvin, imbu de son infaillibilité, considère implicitement un contradicteur comme un hérétique ; une attaque contre les dogmes de son Église est pour lui synonyme de crime d’État. Aussi, au lieu de répondre à Bolsec en théologien, il le fait jeter en prison.</w:t>
+      </w:r>
+    </w:p>
+    <w:p>
+      <w:pPr>
+        <w:pStyle w:val="p"/>
+      </w:pPr>
+      <w:r>
+        <w:rPr/>
+        <w:t xml:space="preserve">L’exemple qu’il voulait faire avec Hieronymus Bolsec devait subir un échec inattendu et humiliant. Trop de Genevois connaissaient le savant comme un homme craignant Dieu, et, si vivement que Calvin pressât le Conseil, ses membres n’osèrent pas prononcer la condamnation pour hérésie qu’il leur demandait. Pour ne pas avoir à prendre de décision, ils se déclarèrent incompétents dans les questions théologiques. Ils ne pouvaient, dirent-ils, en présence de ce cas difficile, que consulter les autres Églises de Suisse. Mais cette consultation sauvait Bolsec, car les Églises réformées de Zurich, de Berne et de Bâle se refusèrent d’un commun accord à reconnaître dans les théories de l’inculpé l’expression de sentiments blasphématoires. Calvin dut lâcher sa victime et se contenter de la voir quitter la ville.</w:t>
+      </w:r>
+    </w:p>
+    <w:p>
+      <w:pPr>
+        <w:pStyle w:val="p"/>
+      </w:pPr>
+      <w:r>
+        <w:rPr/>
+        <w:t xml:space="preserve">Seul un autre procès pour hérésie pouvait faire oublier cette défaite publique de son autorité théologique. Servet doit payer pour Bolsec, et dans cette nouvelle tentative les chances de succès sont infiniment meilleures. Servet est étranger, espagnol ; il n’a pas comme Castellion, comme Bolsec, de partisans, d’admirateurs ni d’amis à Genève. De plus, il y a longtemps qu’il est haï par tout le clergé protestant pour ses attaques effrontées contre la Trinité et à cause de ses manières provocantes. Il sera peut-être plus facile de faire un exemple avec cet </w:t>
+      </w:r>
+      <w:r>
+        <w:rPr>
+          <w:i/>
+        </w:rPr>
+        <w:t xml:space="preserve">en dehors</w:t>
+      </w:r>
+      <w:r>
+        <w:rPr/>
+        <w:t xml:space="preserve">, cet être désarmé ; c’est pourquoi, dès le début, ce procès fut un procès purement politique. Si Calvin n’avait voulu que se débarrasser de son adversaire théologique, les circonstances le servaient à souhait. À peine l’instruction a-t-elle commencé qu’un émissaire de la justice française se présente et réclame que le fugitif, déjà condamné en France, soit extradé et transféré à Vienne, où le bûcher l’attend. Quelle occasion unique de se défaire en silence d’un contradicteur abhorré ! Les syndics genevois n’avaient qu’à accorder l’extradition, et la fâcheuse affaire Servet eût été terminée pour Genève. Mais Calvin s’y oppose. On renvoie le délégué des tribunaux français sans lui donner satisfaction ; le dictateur veut poursuivre jusqu’au bout ce procès dans son propre ressort, afin d’y ériger en loi le principe que quiconque essayera de contredire sa doctrine le fera au péril de sa vie.</w:t>
+      </w:r>
+    </w:p>
+    <w:p>
+      <w:pPr>
+        <w:pStyle w:val="ab"/>
+      </w:pPr>
+      <w:r>
+        <w:rPr/>
+        <w:t xml:space="preserve">*</w:t>
+      </w:r>
+    </w:p>
+    <w:p>
+      <w:pPr>
+        <w:pStyle w:val="p"/>
+      </w:pPr>
+      <w:r>
+        <w:rPr/>
+        <w:t xml:space="preserve">À Genève, amis et ennemis ne tardent pas à s’apercevoir que l’affaire Servet n’est pour Calvin qu’une nécessité politique. Rien de plus naturel, par conséquent, que ses adversaires fassent tout pour ternir l’éclat de l’exemple qu’il veut donner. Bien entendu, ces politiciens se soucient fort peu de Servet lui-même ; le malheureux n’est pas autre chose pour eux qu’un jouet, qu’un sujet d’expérience, le levier qui leur servira à ébranler la puissance du dictateur, et, au fond, il leur est à tous égal que l’outil se brise dans leurs mains au cours de cette tentative. C’est ainsi que ces dangereux amis rendent à Servet le pire des services en remontant son moral défaillant par de faux bruits et en lui faisant parvenir dans sa prison des messages secrets, dans lesquels on le pousse à tenir tête hardiment à Calvin. Ils ont tout intérêt à ce que le procès soit aussi mouvementé, aussi sensationnel que possible : plus Servet se défendra énergiquement, plus il attaquera l’adversaire exécré avec fureur, mieux cela vaudra.</w:t>
+      </w:r>
+    </w:p>
+    <w:p>
+      <w:pPr>
+        <w:pStyle w:val="p"/>
+      </w:pPr>
+      <w:r>
+        <w:rPr/>
+        <w:t xml:space="preserve">Hélas ! il n’en fallait pas tant pour faire perdre la tête à cet homme déjà irréfléchi de son naturel. La dure captivité qu’il subit a depuis longtemps contribué à mettre l’exalté dans un état de rage sans bornes. Servet, en effet, est traité avec une cruauté consciente et raffinée. Depuis des semaines, on tient enfermé dans un cachot humide et glacial, les pieds et les mains enchaînés comme un criminel, cet homme nerveux, malade, hystérique et qui se sait innocent. Ses vêtements pourrissent sur son corps grelottant ; les lois les plus élémentaires de l’hygiène sont violées à son égard, il ne peut recevoir le moindre secours du dehors. Dans sa profonde misère, Servet adresse aux syndics une lettre émouvante pour réclamer un peu plus d’humanité :</w:t>
+      </w:r>
+    </w:p>
+    <w:p>
+      <w:pPr>
+        <w:pStyle w:val="quote"/>
+      </w:pPr>
+      <w:r>
+        <w:rPr/>
+        <w:t xml:space="preserve">« Je suis dévoré vivant par les poux, écrit-il, mes chausses sont en lambeaux, je n’ai pas de pourpoint de rechange, pas de linge. »</w:t>
+      </w:r>
+    </w:p>
+    <w:p>
+      <w:pPr>
+        <w:pStyle w:val="p"/>
+      </w:pPr>
+      <w:r>
+        <w:rPr/>
+        <w:t xml:space="preserve">Mais une main mystérieuse – on croit la connaître, cette main inhumaine, cet étau qui brise toutes les résistances – s’oppose à toute amélioration, malgré les ordres du Conseil, du sort de Servet. On continue à le laisser croupir dans sa fosse suintante comme un chien galeux sur un tas de fumier. Quelques semaines plus tard, alors qu’il étouffe littéralement dans l’ordure, il jette dans une seconde lettre des cris de détresse encore plus affreux :</w:t>
+      </w:r>
+    </w:p>
+    <w:p>
+      <w:pPr>
+        <w:pStyle w:val="quote"/>
+      </w:pPr>
+      <w:r>
+        <w:rPr/>
+        <w:t xml:space="preserve">« Pour l’amour du Christ, je vous supplie de ne pas me refuser ce que vous accorderiez à un Turc ou à un criminel. On n’a pas exécuté les ordres que vous aviez donnés de me tenir propre. Je suis dans un état plus lamentable que jamais. Il est vraiment cruel de me refuser les moyens de satisfaire des besoins naturels. »</w:t>
+      </w:r>
+    </w:p>
+    <w:p>
+      <w:pPr>
+        <w:pStyle w:val="p"/>
+      </w:pPr>
+      <w:r>
+        <w:rPr/>
+        <w:t xml:space="preserve">Servet a beau se plaindre, sa situation épouvantable reste la même. Est-ce étonnant alors, si chaque fois qu’on le sort de son cachot humide, les membres enchaînés, le malheureux, qui se sent avili dans ses haillons infects, est pris d’un véritable accès de rage en voyant assis en face de lui, à la table des juges – vêtu d’une robe noire soigneusement brossée, frais et dispos – et le traitant en criminel, l’homme avec lequel il avait pensé engager un débat théologique d’égal à égal ? N’est-il point fatal que tourmenté par d’odieuses questions, irrité par de perfides insinuations qui pénètrent au plus profond de lui-même, il perde tout sang-froid et toute prudence, et accable son bourreau des plus horribles imprécations ?</w:t>
+      </w:r>
+    </w:p>
+    <w:p>
+      <w:pPr>
+        <w:pStyle w:val="quote"/>
+      </w:pPr>
+      <w:r>
+        <w:rPr/>
+        <w:t xml:space="preserve">« Nieras-tu – jette-t-il fanatiquement à la face de celui à qui il doit toutes ces persécutions – que tu es un assassin ? Je le prouverai par tes actes. Pour moi je suis sûr de l’équité de ma cause et ne crains pas la mort. Toi, tu cries comme un aveugle dans le désert, parce que le démon de la vengeance te brûle le cœur. Tu as menti, tu as menti, ignorant, calomniateur ! La colère bouillonne en toi, quand tu t’acharnes contre quelqu’un. Je voudrais que toute ta magie fût encore dans le ventre de ta mère et qu’il me fût donné de dénoncer toutes tes erreurs. »</w:t>
+      </w:r>
+    </w:p>
+    <w:p>
+      <w:pPr>
+        <w:pStyle w:val="p"/>
+      </w:pPr>
+      <w:r>
+        <w:rPr/>
+        <w:t xml:space="preserve">Dans son fol emportement, le malheureux Servet oublie son impuissance ; l’écume à la bouche et faisant caqueter ses chaînes, l’insensé demande à l’assemblée qui va le juger de punir à sa place le criminel Calvin, le dictateur de Genève.</w:t>
+      </w:r>
+    </w:p>
+    <w:p>
+      <w:pPr>
+        <w:pStyle w:val="quote"/>
+      </w:pPr>
+      <w:r>
+        <w:rPr/>
+        <w:t xml:space="preserve">« C’est pourquoi, magicien qu’il est, il doit non seulement être reconnu coupable et condamné, mais encore être expulsé de la ville, et sa fortune doit m’échoir en compensation de celle qu’il m’a fait perdre. »</w:t>
+      </w:r>
+    </w:p>
+    <w:p>
+      <w:pPr>
+        <w:pStyle w:val="p"/>
+      </w:pPr>
+      <w:r>
+        <w:rPr/>
+        <w:t xml:space="preserve">Inutile de dire que les dignes conseillers frémissent d’horreur à ces paroles ; cet homme décharné, livide, épuisé, à la barbe hirsute, aux yeux fulgurants, qui profère dans un langage bizarre les plus monstrueuses accusations contre leur chef, doit leur faire involontairement l’effet d’un possédé, d’un envoyé de Satan. Aussi les dispositions des juges à l’égard de l’accusé sont-elles de moins en moins favorables après chaque interrogatoire. À vrai dire, le procès devrait déjà être terminé et la condamnation de Servet acquise. Mais les ennemis politiques de Calvin ont tout intérêt à faire traîner les débats en longueur, parce qu’ils ne veulent pas lui accorder la satisfaction de voir son contradicteur frappé par la loi. C’est ainsi qu’ils font une dernière tentative pour sauver Servet en demandant, comme pour Bolsec, que les autres synodes réformés de Suisse se prononcent sur ses opinions. Peut-être pourront-ils, cette fois encore, arracher à Calvin la victime de son dogmatisme.</w:t>
+      </w:r>
+    </w:p>
+    <w:p>
+      <w:pPr>
+        <w:pStyle w:val="ab"/>
+      </w:pPr>
+      <w:r>
+        <w:rPr/>
+        <w:t xml:space="preserve">*</w:t>
+      </w:r>
+    </w:p>
+    <w:p>
+      <w:pPr>
+        <w:pStyle w:val="p"/>
+      </w:pPr>
+      <w:r>
+        <w:rPr/>
+        <w:t xml:space="preserve">Mais Calvin sait trop bien lui-même que son autorité est en jeu en ce moment. Il ne se laissera pas jouer une seconde fois. Il prend ses mesures en temps voulu. Tandis que sa malheureuse victime sans défense pourrit dans son cachot, il rédige lettre sur lettre à l’adresse des consistoires de Zurich, de Bâle, de Berne et de Schaffhouse, pour influencer leur jugement. Une circonstance fait accueillir favorablement la pression exercée par Calvin : Servet est considéré par tous les théologiens de la Réforme comme un perturbateur, </w:t>
+      </w:r>
+      <w:r>
+        <w:rPr>
+          <w:i/>
+        </w:rPr>
+        <w:t xml:space="preserve">l’insolent Espagnol</w:t>
+      </w:r>
+      <w:r>
+        <w:rPr/>
+        <w:t xml:space="preserve"> est haï dans tous les milieux protestants. Les synodes de Suisse proclament donc à l’unanimité les idées de Servet erronées et sacrilèges, et si aucune des quatre communautés religieuses ne réclame ni même n’envisage franchement la peine de mort, elles reconnaissent toutefois qu’il faut user de sévérité. </w:t>
       </w:r>
       <w:r>
         <w:rPr>
           <w:rStyle w:val="quote"/>
         </w:rPr>
-        <w:t xml:space="preserve">« c’est que Dieu l’a voulu pour le bien, afin que la chrétienté soit débarrassée d’une telle engeance et peste mortelle »</w:t>
-      </w:r>
-      <w:r>
-        <w:rPr/>
-        <w:t xml:space="preserve">. Et il se produit une chose incroyable : le protestant convaincu remet à l’Inquisition catholique les preuves les plus accablantes qu’on puisse imaginer, à savoir des lettres écrites de la main de Servet et des fragments du manuscrit de son livre. Maintenant, le tribunal de l’Inquisition va pouvoir commencer son travail d’une façon commode et rapide.</w:t>
-      </w:r>
-    </w:p>
-    <w:p>
-      <w:pPr>
-        <w:pStyle w:val="p"/>
-      </w:pPr>
-      <w:r>
-        <w:rPr/>
-        <w:t xml:space="preserve">Des lettres de Servet ? Mais comment et où de Trie, à qui il n’a jamais écrit, a-t-il pu se les procurer ? Maintenant, il n’y a plus moyen de ruser : il faut que Calvin sorte de l’ombre où il aurait bien voulu rester caché. Ces lettres, ce sont bien entendu celles qui lui ont été adressées, et les fragments sont ceux du manuscrit qui lui a été envoyé. Et – ceci est décisif – il sait pour qui il a sorti ces écrits de son tiroir. Il n’ignore pas à qui ils doivent être remis : à ces mêmes </w:t>
-      </w:r>
-      <w:r>
-        <w:rPr>
-          <w:i/>
-        </w:rPr>
-        <w:t xml:space="preserve">papistes</w:t>
-      </w:r>
-      <w:r>
-        <w:rPr/>
-        <w:t xml:space="preserve"> qu’il dénonce tous les jours du haut de la chaire comme des </w:t>
-      </w:r>
-      <w:r>
-        <w:rPr>
-          <w:i/>
-        </w:rPr>
-        <w:t xml:space="preserve">suppôts de Satan</w:t>
-      </w:r>
-      <w:r>
-        <w:rPr/>
-        <w:t xml:space="preserve">, et qui torturent et brûlent ses disciples. Il sait parfaitement pourquoi le grand inquisiteur a un besoin si pressant des preuves écrites : pour pouvoir conduire Servet au bûcher.</w:t>
-      </w:r>
-    </w:p>
-    <w:p>
-      <w:pPr>
-        <w:pStyle w:val="p"/>
-      </w:pPr>
-      <w:r>
-        <w:rPr/>
-        <w:t xml:space="preserve">C’est en vain, par conséquent, qu’il essayera plus tard, mû par le sentiment très net de la laideur de son acte, de le voiler par ces sophismes :</w:t>
-      </w:r>
-    </w:p>
-    <w:p>
-      <w:pPr>
-        <w:pStyle w:val="quote"/>
-      </w:pPr>
-      <w:r>
-        <w:rPr/>
-        <w:t xml:space="preserve">« Le bruit vole çà et là que j’ai pratiqué que Servet fut pris par la papauté, à savoir à Vienne. Sur cela, plusieurs disent que je ne me suis pas honnêtement porté, en l’exposant aux ennemis mortels de la foi, comme si je l’eusse jeté en la gueule des loups. Mais je vous prie, d’où me serait venue soudain une telle privauté avec les satellites du pape ? Voilà une chose bien croyable que nous communiquons ensemble par lettres, et que ceux qui s’accordent avec moi aussi bien comme Bélial avec Jésus-Christ complotent avec un ennemi si mortel comme avec leur compagnon. »</w:t>
-      </w:r>
-    </w:p>
-    <w:p>
-      <w:pPr>
-        <w:pStyle w:val="p"/>
-      </w:pPr>
-      <w:r>
-        <w:rPr/>
-        <w:t xml:space="preserve">Lorsque Calvin demande par quel moyen il aurait pu entrer en rapport avec les satellites du pape, les documents lui donnent une réponse écrasante : par l’intermédiaire direct de son ami de Trie, qui d’ailleurs, dans sa lettre à Arneys, avoue lui-même tout à fait naïvement la complicité de Calvin.</w:t>
-      </w:r>
-    </w:p>
-    <w:p>
-      <w:pPr>
-        <w:pStyle w:val="quote"/>
-      </w:pPr>
-      <w:r>
-        <w:rPr/>
-        <w:t xml:space="preserve">« Je dois reconnaître, écrit-il, qu’il m’a été très difficile d’obtenir de M. Calvin les pièces que je vous envoie. Non pas qu’il ne désire que de tels blasphèmes exécrables soient réprimés, mais parce qu’il considère de son devoir de convaincre les hérétiques au moyen de la doctrine, et non pas de les poursuivre avec le glaive de la justice. »</w:t>
-      </w:r>
-    </w:p>
-    <w:p>
-      <w:pPr>
-        <w:pStyle w:val="p"/>
-      </w:pPr>
-      <w:r>
-        <w:rPr/>
-        <w:t xml:space="preserve">Vainement, le maladroit défenseur s’efforce de détourner les responsabilités du véritable coupable en écrivant :</w:t>
-      </w:r>
-    </w:p>
-    <w:p>
-      <w:pPr>
-        <w:pStyle w:val="quote"/>
-      </w:pPr>
-      <w:r>
-        <w:rPr/>
-        <w:t xml:space="preserve">« Mais j’ai tant importuné M. Calvin, lui exposant les reproches de légèreté qui m’en pourraient advenir s’il ne m’aidait, qu’à la fin il s’est accordé à me bailler ce que vous verrez. »</w:t>
-      </w:r>
-    </w:p>
-    <w:p>
-      <w:pPr>
-        <w:pStyle w:val="p"/>
-      </w:pPr>
-      <w:r>
-        <w:rPr/>
-        <w:t xml:space="preserve">Les faits parlent ici d’une façon impitoyablement irréfutable : de bon ou de mauvais gré, peu importe, Calvin a livré aux </w:t>
-      </w:r>
-      <w:r>
-        <w:rPr>
-          <w:i/>
-        </w:rPr>
-        <w:t xml:space="preserve">satellites du pape</w:t>
-      </w:r>
-      <w:r>
-        <w:rPr/>
-        <w:t xml:space="preserve"> les lettres personnelles que Servet lui avait adressées. Ce n’est que par sa collaboration consciente que de Trie a pu joindre à sa lettre à Arneys – en réalité adressée à l’Inquisition papale – les preuves meurtrières et terminer ainsi sa lettre :</w:t>
-      </w:r>
-    </w:p>
-    <w:p>
-      <w:pPr>
-        <w:pStyle w:val="quote"/>
-      </w:pPr>
-      <w:r>
-        <w:rPr/>
-        <w:t xml:space="preserve">« Il me semble qu’à cette heure, vous êtes garni d’assez bons gages, et qu’il n’y a plus maintenant aucune difficulté pour s’emparer de Servet et lui faire son procès. »</w:t>
+        <w:t xml:space="preserve">« Pour ce qui est du châtiment à infliger à cet homme, écrit Zurich, nous nous en remettons à Votre Sagesse. »</w:t>
+      </w:r>
+      <w:r>
+        <w:rPr/>
+        <w:t xml:space="preserve"> Berne conjure le Seigneur de prêter aux Genevois </w:t>
+      </w:r>
+      <w:r>
+        <w:rPr>
+          <w:rStyle w:val="quote"/>
+        </w:rPr>
+        <w:t xml:space="preserve">« l’esprit de la force et de la sagesse, afin qu’ils puissent servir leur Église et les autres, et les débarrasser de cette peste »</w:t>
+      </w:r>
+      <w:r>
+        <w:rPr/>
+        <w:t xml:space="preserve">. Mais ces mots sont en même temps tempérés par une exhortation : </w:t>
+      </w:r>
+      <w:r>
+        <w:rPr>
+          <w:rStyle w:val="quote"/>
+        </w:rPr>
+        <w:t xml:space="preserve">« De telle façon, pourtant, que vous ne fassiez rien qui puisse paraître inconvenant à un magistrat chrétien. »</w:t>
+      </w:r>
+      <w:r>
+        <w:rPr/>
+        <w:t xml:space="preserve"> Calvin n’est encouragé d’aucun côté à faire périr son ennemi. Cependant, comme les Églises suisses ont approuvé la procédure suivie à l’égard de Servet, elles approuveront aussi le reste, Calvin le sent, car leurs paroles à double entente lui laissent la main libre pour toute décision. Et chaque fois qu’elle est libre, cette main frappe résolument. Le 26 octobre 1553, Servet est condamné à l’unanimité à être brûlé vif, et ce cruel verdict doit être exécuté le lendemain sur la place de Champel.</w:t>
       </w:r>
     </w:p>
     <w:p>
@@ -3181,81 +3582,62 @@
       </w:pPr>
       <w:r>
         <w:rPr/>
-        <w:t xml:space="preserve">On raconte que lorsqu’ils reçurent ces preuves définitives contre l’hérétique Servet, grâce au zèle aimable de l’hérétique Calvin, leur ennemi mortel, le cardinal de Tournon et le grand inquisiteur Ory partirent d’un violent éclat de rire. On comprend parfaitement la bonne humeur de ces princes de l’Église ; car le style papelard de De Trie cache mal la complaisance du chef du protestantisme, son désir d’aider l’Inquisition à brûler un hérétique. De telles pratiques n’étaient pas jusqu’alors d’usage entre les deux religions, qui se combattent avec acharnement par le fer et le feu, par la potence et la roue dans tous les pays du monde. Mais aussitôt après ce moment de détente joyeuse, les inquisiteurs se mettent à l’œuvre énergiquement. Servet est arrêté, jeté en prison et interrogé d’urgence. Les lettres fournies par Calvin constituent une preuve si écrasante que l’accusé est bientôt obligé de reconnaître et la paternité du livre et le fait que Michel de Villeneuve et Michel Servet ne font qu’un. Sa cause est perdue. Bientôt le bûcher va flamber à Vienne.</w:t>
-      </w:r>
-    </w:p>
-    <w:p>
-      <w:pPr>
-        <w:pStyle w:val="p"/>
-      </w:pPr>
-      <w:r>
-        <w:rPr/>
-        <w:t xml:space="preserve">Mais une deuxième fois, l’espoir du dictateur de Genève de voir ses ennemis mortels le débarrasser de Servet s’avère prématuré. Soit que celui-ci, qui est très aimé comme médecin dans la ville, ait trouvé d’excellents auxiliaires, ou, ce qui est encore plus probable, que les autorités ecclésiastiques se soient offert le plaisir de montrer un peu de négligence justement parce que Calvin avait un besoin si pressant de faire monter cet homme sur le bûcher, et en pensant qu’il valait mieux laisser échapper un hérétique sans aucune influence que d’être agréable à l’organisateur et au propagateur mille fois plus dangereux de toutes les hérésies – toujours est-il que Servet est soumis à une surveillance extrêmement molle. Alors que d’ordinaire les hérétiques sont enfermés dans d’étroits cachots et attachés au mur par des anneaux de fer, on lui permet, par exemple, de faire chaque jour des promenades dans le jardin. C’est ainsi qu’il parvient à s’évader au cours d’une de ces sorties. Le geôlier ne retrouve plus que sa robe de chambre et l’échelle avec laquelle il a escaladé le mur. Faute de pouvoir brûler l’homme en chair et en os, on se contentera de le brûler en effigie sur la place du Marché de Vienne, ainsi que cinq ballots d’exemplaires de sa Restitutio. Le plan de Calvin, qui était de faire appel à des mains étrangères pour supprimer un adversaire, a échoué. S’il continue à poursuivre Servet de sa haine et persiste à vouloir le faire mourir pour ses seules convictions, c’est les mains souillées de son sang qu’il devra en répondre devant le tribunal de l’histoire.</w:t>
-      </w:r>
-    </w:p>
-    <!---->
-    <w:p>
-      <w:pPr>
-        <w:pStyle w:val="Titre1"/>
-      </w:pPr>
-      <w:r>
-        <w:rPr/>
-        <w:t xml:space="preserve">Meurtre de Servet</w:t>
-      </w:r>
-    </w:p>
-    <w:p>
-      <w:pPr>
-        <w:pStyle w:val="p"/>
-      </w:pPr>
-      <w:r>
-        <w:rPr/>
-        <w:t xml:space="preserve">Après son évasion, Servet disparaît pendant quelques mois sans laisser de traces. Personne ne connaîtra jamais les terreurs morales que le fugitif a vécues jusqu’à ce jour du mois d’avril 1543 où il entre, sur un cheval de louage, dans Genève, l’endroit du monde le plus dangereux pour lui, et descend à l’auberge de la Rose.</w:t>
-      </w:r>
-    </w:p>
-    <w:p>
-      <w:pPr>
-        <w:pStyle w:val="p"/>
-      </w:pPr>
-      <w:r>
-        <w:rPr/>
-        <w:t xml:space="preserve">La raison pour laquelle cet homme, guidé par sa mauvaise étoile, ce malis auspiciis appulsus, comme Calvin lui-même dira plus tard, cherche asile précisément à Genève, demeurera inexplicable. Ne voulait-il passer qu’une nuit dans cette ville pour fuir le lendemain en bateau de l’autre côté du lac ? Espérait-il mieux convaincre son mortel ennemi de vive voix que par lettre ? Ou son voyage à Genève n’était-il qu’un de ces actes irréfléchis causés par une surexcitation nerveuse, un ardent et voluptueux besoin de jouer avec le danger comme il en prend justement aux hommes en proie au plus violent désespoir ? On l’ignore, on ne le saura jamais. Interrogatoires et procès-verbaux n’apportent aucun éclaircissement sur les mystérieux motifs qui ont amené Servet à Genève où il ne pouvait s’attendre qu’au pire de la part de Calvin.</w:t>
-      </w:r>
-    </w:p>
-    <w:p>
-      <w:pPr>
-        <w:pStyle w:val="p"/>
-      </w:pPr>
-      <w:r>
-        <w:rPr/>
-        <w:t xml:space="preserve">Mais l’infortuné pousse encore plus loin sa folle et provocante audace. À peine arrivé, Servet se rend à l’église, un dimanche, où toute la communauté calviniste est réunie. Mieux encore – nouvelle folie –, parmi toutes les églises de la ville, il choisit justement Saint-Pierre où prêche Calvin, l’homme qui depuis le temps lointain de leur séjour commun à Paris connaît à fond chaque trait de son visage. Servet agit sous l’empire d’un hypnotisme psychique qui échappe au raisonnement : est-ce le serpent qui cherche le regard de sa victime, ou n’est-ce pas plutôt la victime qui cherche le regard d’acier, terriblement attirant de l’adversaire ? En tout cas une puissance mystérieuse semble avoir poussé Servet au-devant de son destin.</w:t>
-      </w:r>
-    </w:p>
-    <w:p>
-      <w:pPr>
-        <w:pStyle w:val="p"/>
-      </w:pPr>
-      <w:r>
-        <w:rPr/>
-        <w:t xml:space="preserve">Dans une cité où l’autorité oblige chacun à surveiller son voisin, un étranger éveille inévitablement la curiosité. Aussitôt, ce qui devait arriver se produisit ; Calvin reconnaît le loup au milieu de son pieux troupeau et donne immédiatement l’ordre à ses sbires d’arrêter Servet à la sortie de l’église. Une heure plus tard, il est dans les fers.</w:t>
-      </w:r>
-    </w:p>
-    <w:p>
-      <w:pPr>
-        <w:pStyle w:val="p"/>
-      </w:pPr>
-      <w:r>
-        <w:rPr/>
-        <w:t xml:space="preserve">Certes, cette arrestation est une illégalité manifeste. Servet est étranger, il est espagnol, c’est la première fois qu’il met le pied à Genève : il n’a donc pu y avoir commis un délit qui entraînât son incarcération. Les livres qu’il a écrits ont été imprimés à l’étranger : par conséquent il ne peut avoir excité personne à la révolte ni avoir contaminé aucune âme bien-pensante de la ville par ses idées hérétiques. D’autre part, un </w:t>
-      </w:r>
-      <w:r>
-        <w:rPr>
-          <w:i/>
-        </w:rPr>
-        <w:t xml:space="preserve">prédicateur de la parole divine</w:t>
-      </w:r>
-      <w:r>
-        <w:rPr/>
-        <w:t xml:space="preserve">, un personnage ecclésiastique, n’avait en aucune façon le pouvoir de faire arrêter et mettre en prison quelqu’un sur le territoire de Genève sans arrêté préalable des tribunaux. Considérée de ce point de vue, l’action de Calvin contre Servet constitue un acte arbitraire et dictatorial d’une portée historique comparable dans son mépris évident des conventions et des lois à l’enlèvement et à l’assassinat du duc d’Enghien par Napoléon.</w:t>
+        <w:t xml:space="preserve">Isolé du monde réel dans son cachot, pendant des semaines et des semaines Servet s’est abandonné aux plus folles espérances. D’une imagination naturellement ardente, abusé en outre par les secrètes insinuations de ses prétendus amis, il se fortifie de plus en plus dans l’illusion qu’il a convaincu depuis longtemps les juges de la vérité de ses thèses et que, sous peu de jours, l’usurpateur sera ignominieusement chassé de la ville. Son réveil n’en est que plus atroce au moment où les secrétaires du Conseil pénètrent dans sa cellule, la mine impénétrable, et déroulent solennellement un parchemin pour lui en donner lecture. Le verdict est pour Servet un coup de tonnerre. Immobile, semblant ne pas comprendre cette chose monstrueuse, il écoute l’énoncé de la sentence qui le condamne à être brûlé vif comme blasphémateur. Il reste quelques minutes abasourdi, inconscient. Puis les nerfs de cet être torturé cèdent. Il commence à gémir, à se lamenter, à sangloter, un cri d’angoisse s’échappe de sa poitrine : </w:t>
+      </w:r>
+      <w:r>
+        <w:rPr>
+          <w:rStyle w:val="foreign"/>
+        </w:rPr>
+        <w:t xml:space="preserve">Misericordia !</w:t>
+      </w:r>
+      <w:r>
+        <w:rPr/>
+        <w:t xml:space="preserve"> hurle-t-il dans sa langue maternelle. Cette horrible nouvelle semble avoir complètement brisé son orgueil exalté de malade ; abattu, anéanti, l’œil hagard, le malheureux regarde fixement devant lui avec découragement. Et les ministres chicaneurs pensent que le moment est venu d’ajouter à ce succès temporel remporté sur Servet une victoire spirituelle, d’arracher à son désespoir l’aveu de son erreur.</w:t>
+      </w:r>
+    </w:p>
+    <w:p>
+      <w:pPr>
+        <w:pStyle w:val="p"/>
+      </w:pPr>
+      <w:r>
+        <w:rPr/>
+        <w:t xml:space="preserve">Mais, ô surprise ! dès qu’on touche à ses convictions les plus profondes, dès qu’on demande à cet homme effondré, à demi moribond, de désavouer ses thèses, il retrouve aussitôt sa force et sa fierté d’autrefois. Ils peuvent le condamner, le supplicier, le brûler, ils peuvent déchirer son corps en morceaux, Servet ne changera pas d’un iota sa façon de voir ; ses derniers jours élèvent ce chevalier errant de la science au rang de héros et de martyr de la foi. Il repousse énergiquement les instances de Farel, arrivé tout exprès de Lausanne ; il déclare que l’arrêt d’un tribunal est impuissant à démontrer si un homme a tort ou raison. Tuer n’est pas convaincre. On ne lui avait rien prouvé, sinon qu’on essayait de le supprimer. Ni les menaces ni les promesses de Farel ne réussissent à arracher à la victime enchaînée et à demi expirante un seul mot de rétractation. Et pour bien montrer que, malgré son attachement à ses croyances, il n’est pas un hérétique mais un fervent chrétien, obligé par conséquent de se réconcilier avec le plus mortel de ses ennemis, il se déclare prêt, avant de mourir, à recevoir dans sa cellule la visite de Calvin.</w:t>
+      </w:r>
+    </w:p>
+    <w:p>
+      <w:pPr>
+        <w:pStyle w:val="p"/>
+      </w:pPr>
+      <w:r>
+        <w:rPr/>
+        <w:t xml:space="preserve">Nous ne possédons sur l’entrevue de Calvin et de Servet que le récit d’une seule des parties : celui de Calvin. Mais même dans ses propres dires, l’insensibilité, la dureté de cœur de Calvin apparaît effrayante : l’accusateur descend dans le cachot tragique de sa victime, mais ce n’est pas pour lui apporter des paroles de consolation, pour prêter une assistance fraternelle à un homme qui doit mourir le lendemain au milieu des plus cruels tourments. Froid et positif, Calvin engage la conversation en lui demandant pourquoi il l’a fait appeler et ce qu’il a à lui dire. Peut-être attend-il que Servet se jette à genoux et supplie en pleurant le tout-puissant dictateur d’annuler le jugement ou du moins de l’adoucir. Le condamné répond simplement – et sa réponse suffirait à émouvoir tout être humain – qu’il l’a fait venir à seule fin de le prier de lui pardonner. La victime désire une réconciliation personnelle avec le bourreau. Mais Calvin refuse la main tendue de Servet :</w:t>
+      </w:r>
+    </w:p>
+    <w:p>
+      <w:pPr>
+        <w:pStyle w:val="quote"/>
+      </w:pPr>
+      <w:r>
+        <w:rPr/>
+        <w:t xml:space="preserve">« Je protestai simplement, relate-t-il avec froideur, comme la vérité était que je n’avais jamais poursuivi contre lui de haine particulière. »</w:t>
+      </w:r>
+    </w:p>
+    <w:p>
+      <w:pPr>
+        <w:pStyle w:val="p"/>
+      </w:pPr>
+      <w:r>
+        <w:rPr/>
+        <w:t xml:space="preserve">Ne comprenant pas ou ne voulant pas comprendre ce qu’il y avait de chrétien dans le dernier geste de Servet, il repousse toute espèce de rapprochement entre eux ; que Servet laisse là tout ce qui concerne la personne de Calvin et qu’il confesse seulement ses erreurs envers Dieu dont il avait nié la nature trine. Dogmatique, rigide, Calvin ne voit en Servet que le négateur de sa conception personnelle de la divinité, et par conséquent de Dieu lui-même ; il n’attache de prix qu’à une seule chose : forcer le condamné à avouer, avant qu’il rende le dernier soupir, qu’il a tort, et que lui, Calvin, a raison. Mais sentant que son adversaire voudrait lui arracher l’unique chose qui vive encore en lui et qui soit immortelle à ses yeux, sa croyance, sa conviction, Servet se cabre. Il se refuse à toute lâche concession. Il semble donc superflu à Calvin d’ajouter un mot : un homme qui ne s’incline pas entièrement devant son autorité en matière religieuse n’est qu’un suppôt du diable, envers lequel toute parole amicale est inutile. À quoi bon témoigner la moindre bonté à un hérétique ? Calvin se détourne brusquement, quitte sa victime sans un mot, sans un regard : le verrou grince derrière lui. Calvin conclut d’ailleurs son récit, qui l’accuse lui-même à tout jamais, par ces paroles d’une terrible dureté :</w:t>
+      </w:r>
+    </w:p>
+    <w:p>
+      <w:pPr>
+        <w:pStyle w:val="quote"/>
+      </w:pPr>
+      <w:r>
+        <w:rPr/>
+        <w:t xml:space="preserve">« Voyant que je ne profitais rien par exhortation, je ne voulus pas être plus sage que mon maître ne me permet. Par quoi, suivant la règle de saint Paul, je me retirai d’un héritage qui était condamné de soi-même, portant sa marque et sa flétrissure en son cœur. »</w:t>
       </w:r>
     </w:p>
     <w:p>
@@ -3273,483 +3655,192 @@
       </w:pPr>
       <w:r>
         <w:rPr/>
-        <w:t xml:space="preserve">Servet a été arrêté et jeté en prison sans être sous le coup d’une accusation. Il va falloir fabriquer maintenant une culpabilité. Il serait donc logique que l’homme à l’instigation de qui l’arrestation a été opérée – </w:t>
+        <w:t xml:space="preserve">Être brûlé vif constitue le plus barbare de tous les modes d’exécution ; le Moyen Âge lui-même, réputé pour sa férocité, ne l’a pratiqué dans toute son atroce lenteur que très rarement. La plupart du temps, les condamnés étaient auparavant étranglés au pied du bûcher, ou bien n’avaient plus leur connaissance. Or, c’est précisément ce genre de mort effrayant, épouvantable, qui a été choisi pour le premier autodafé du protestantisme, et l’on comprend aisément que Calvin, au cri d’indignation poussé par l’humanité tout entière, fera plus tard, longtemps plus tard, tout son possible pour se décharger de la responsabilité de ce supplice. Les autres membres du Consistoire et lui auraient essayé, raconte-t-il (alors que le corps de Servet est depuis longtemps réduit en cendres), de commuer l’horrible mort en celle moins barbare de la décapitation, mais </w:t>
+      </w:r>
+      <w:r>
+        <w:rPr>
+          <w:i/>
+        </w:rPr>
+        <w:t xml:space="preserve">leurs efforts avaient été vains</w:t>
+      </w:r>
+      <w:r>
+        <w:rPr/>
+        <w:t xml:space="preserve"> (</w:t>
       </w:r>
       <w:r>
         <w:rPr>
           <w:rStyle w:val="foreign"/>
         </w:rPr>
-        <w:t xml:space="preserve">me auctore</w:t>
-      </w:r>
-      <w:r>
-        <w:rPr/>
-        <w:t xml:space="preserve">, avoue Calvin – comparût à titre d’accusateur. Suivant la loi genevoise, loi véritablement exemplaire, tout citoyen qui en accuse un autre doit accompagner l’inculpé en prison et y rester jusqu’à ce que son accusation soit reconnue valable. Ainsi Calvin, pour accuser légalement Servet, devrait se mettre à la disposition de la justice. Mais le théocrate de Genève estime que c’est bon pour les autres de se soumettre à une procédure aussi ennuyeuse. Prévoyant comme toujours, il préfère assigner à son secrétaire Nicolas de la Fontaine le rôle ingrat qui lui incombe. C’est ainsi que ledit secrétaire se rend tranquillement en prison à sa place dès qu’il a remis au tribunal une accusation contre le détenu rédigée par Calvin comportant vingt-trois points : une comédie prélude à la tragédie. Après l’éclatante illégalité dont a été victime Servet, on redonne à l’affaire, extérieurement du moins, l’apparence d’une procédure ; on fait subir à l’</w:t>
-      </w:r>
-      <w:r>
-        <w:rPr>
-          <w:i/>
-        </w:rPr>
-        <w:t xml:space="preserve">hérétique</w:t>
-      </w:r>
-      <w:r>
-        <w:rPr/>
-        <w:t xml:space="preserve"> un interrogatoire, et on lui communique, exposés dans une série de procès-verbaux, les différents faits qui lui sont reprochés. À ces questions et à ces inculpations, Servet répond avec calme ; son énergie n’a pas encore été brisée par la détention, ses nerfs sont intacts. Point par point il réfute les accusations de son adversaire et, par exemple, comme on lui reproche d’avoir attaqué dans ses écrits la personne de M. Calvin, il réplique qu’on a interverti les faits ; c’est Calvin qui l’a attaqué le premier, et lui, de son côté, n’a fait que démontrer que Calvin non plus n’était pas toujours infaillible. Si celui-ci l’accuse de montrer un attachement obstiné à certaines thèses, il pourrait lui reprocher le même entêtement. Il ne s’agit entre eux que d’un différend théologique, qui ne peut être tranché par un tribunal séculier ; si Calvin l’a fait arrêter, il ne faut voir là qu’un acte de vengeance personnelle. C’est le chef du protestantisme et personne d’autre qui l’a dénoncé naguère à l’Inquisition, et il n’a pas tenu au prédicateur de la parole de Dieu qu’il n’ait déjà été brûlé depuis longtemps.</w:t>
-      </w:r>
-    </w:p>
-    <w:p>
-      <w:pPr>
-        <w:pStyle w:val="p"/>
-      </w:pPr>
-      <w:r>
-        <w:rPr/>
-        <w:t xml:space="preserve">La position juridique de Servet était à ce point inattaquable que le Conseil, vite assez bien disposé à son égard, se serait probablement contenté de prononcer contre lui la peine du bannissement. Mais Calvin devait avoir remarqué à certains symptômes que la cause de son adversaire n’était pas en mauvaise voie et qu’il pourrait bien à la fin lui échapper encore une fois. Le 17 août, il apparaît soudain devant le Conseil et montre qu’il est loin d’être étranger à cette affaire. Il descend ouvertement dans l’arène ; il avoue être le véritable accusateur de Servet en demandant au tribunal l’autorisation de prendre part dès ce jour aux interrogatoires, sous le prétexte </w:t>
+        <w:t xml:space="preserve">genus mortis conati sumus mutare, sed frustrace genre de mort, on s’efforça de commuer ; mais sans-effet</w:t>
+      </w:r>
+      <w:r>
+        <w:rPr/>
+        <w:t xml:space="preserve">). Pourtant, on ne trouve pas trace de ces prétendus </w:t>
+      </w:r>
+      <w:r>
+        <w:rPr>
+          <w:i/>
+        </w:rPr>
+        <w:t xml:space="preserve">efforts</w:t>
+      </w:r>
+      <w:r>
+        <w:rPr/>
+        <w:t xml:space="preserve"> dans les procès-verbaux du Conseil. D’ailleurs, qui serait assez naïf pour croire que le même Calvin qui a imposé ce procès (</w:t>
+      </w:r>
+      <w:r>
+        <w:rPr>
+          <w:rStyle w:val="foreign"/>
+        </w:rPr>
+        <w:t xml:space="preserve">me auctoremoi l’auteur</w:t>
+      </w:r>
+      <w:r>
+        <w:rPr/>
+        <w:t xml:space="preserve">, disait-il) soit devenu tout à coup un simple citoyen, n’ayant pas assez d’influence et d’autorité pour pouvoir obtenir du tribunal un mode d’exécution plus humain ? Si l’on s’en tient aux mots, il est exact qu’il ait envisagé un adoucissement de peine pour Servet, mais (et c’est là que réside l’artifice dialectique de son assertion) seulement au cas où celui-ci le payerait d’un </w:t>
+      </w:r>
+      <w:r>
+        <w:rPr>
+          <w:rStyle w:val="foreign"/>
+        </w:rPr>
+        <w:t xml:space="preserve">sacrificio d’intellectosacrifice intellectuel</w:t>
+      </w:r>
+      <w:r>
+        <w:rPr/>
+        <w:t xml:space="preserve">, d’une rétractation à la dernière heure. Quel triomphe pour la doctrine genevoise si, à trois pas du bûcher, on avait pu forcer Servet à avouer qu’il était dans son tort ! Quelle victoire, si l’on avait réussi à empêcher la victime terrorisée de mourir en martyr pour ses propres croyances et à l’amener à proclamer au dernier moment, en présence du peuple, que la doctrine de Calvin et non la sienne était la vraie, la seule vraie au monde !</w:t>
+      </w:r>
+    </w:p>
+    <w:p>
+      <w:pPr>
+        <w:pStyle w:val="p"/>
+      </w:pPr>
+      <w:r>
+        <w:rPr/>
+        <w:t xml:space="preserve">Mais Servet sait le prix auquel il doit acheter l’indulgence. Deux orgueils, deux fanatismes s’affrontent ici. Plutôt mourir pour ses convictions au milieu des plus indicibles tourments que de périr d’une mort plus douce pour les dogmes de maître Jehan Calvin ! Plutôt souffrir atrocement pendant une demi-heure, mais acquérir la gloire du martyre et en même temps laisser peser éternellement sur son adversaire l’accusation d’inhumanité ! Servet refuse énergiquement de se rétracter et se prépare à payer sa fierté de toutes les tortures imaginables.</w:t>
+      </w:r>
+    </w:p>
+    <w:p>
+      <w:pPr>
+        <w:pStyle w:val="ab"/>
+      </w:pPr>
+      <w:r>
+        <w:rPr/>
+        <w:t xml:space="preserve">*</w:t>
+      </w:r>
+    </w:p>
+    <w:p>
+      <w:pPr>
+        <w:pStyle w:val="p"/>
+      </w:pPr>
+      <w:r>
+        <w:rPr/>
+        <w:t xml:space="preserve">Le reste n’est plus qu’horreur. Le 27 octobre à onze heures du matin, le prisonnier est tiré de son cachot dans ses haillons. Pour la dernière fois, ses yeux voient la lumière qu’il n’avait plus vue depuis longtemps. Hirsute, sale, épuisé, le condamné avance en chancelant au milieu du cliquetis de ses chaînes ; l’altération de son visage couleur de cendre dans la clarté de cette journée d’automne produit un effet terrifiant. Devant les marches de l’hôtel de ville, les sergents font tomber brutalement sur les genoux le malheureux qui ne tient du reste plus sur ses jambes – voilà des semaines qu’il a désappris à marcher. Il doit écouter tête baissée la sentence que le syndic proclame en présence du peuple rassemblé et qui se termine par ces mots :</w:t>
+      </w:r>
+    </w:p>
+    <w:p>
+      <w:pPr>
+        <w:pStyle w:val="quote"/>
+      </w:pPr>
+      <w:r>
+        <w:rPr/>
+        <w:t xml:space="preserve">« Nous te condamnons, Michel Servet, à être conduit enchaîné à Champel et brûlé vif avec le manuscrit de ton livre et le livre imprimé, jusqu’à ce que ton corps soit réduit en cendres ; c’est ainsi que tu finiras tes jours pour servir d’exemple à tous ceux qui seraient tentés de commettre un crime semblable au tien. »</w:t>
+      </w:r>
+    </w:p>
+    <w:p>
+      <w:pPr>
+        <w:pStyle w:val="p"/>
+      </w:pPr>
+      <w:r>
+        <w:rPr/>
+        <w:t xml:space="preserve">Le condamné a écouté frissonnant et tremblant. Dans son angoisse, il se traîne à genoux aux pieds des magistrats et les supplie de lui accorder la faible grâce d’avoir la tête tranchée, </w:t>
       </w:r>
       <w:r>
         <w:rPr>
           <w:rStyle w:val="quote"/>
         </w:rPr>
-        <w:t xml:space="preserve">« de mieux pouvoir démontrer à l’inculpé ses erreurs »</w:t>
-      </w:r>
-      <w:r>
-        <w:rPr/>
-        <w:t xml:space="preserve">, en réalité pour peser par sa présence sur la décision des juges et empêcher la libération de sa victime. À partir du moment où Calvin s’immisce de sa propre autorité entre l’accusé et ses juges, la cause de Servet se gâte sérieusement. L’adroit logicien, le savant juriste qu’il est, s’entend autrement à mener une attaque que son petit secrétaire de la Fontaine, et l’assurance de l’accusé diminue dans la mesure où l’accusateur montre sa force. Le fougueux Espagnol perd manifestement le contrôle de ses nerfs en voyant tout à coup son accusateur et mortel ennemi assis à côté de ses juges, froid, sévère, l’interrogeant avec une apparence d’objectivité absolue, mais fermement décidé, Servet le sent au fond de lui-même, à le prendre en défaut et à l’étrangler. Une violente colère, une funeste ardeur belliqueuse, s’empare du malheureux sans défense ; au lieu de rester tranquillement sur ses positions, il se laisse entraîner par les questions insidieuses de Calvin sur le terrain glissant des discussions théologiques et s’expose au danger par amour de la chicane. Déjà son affirmation que le diable fait aussi partie de la substance divine suffit à faire courir un frisson dans le dos des pieux conseillers. Bientôt le Don Quichotte de la théologie, excité dans son amour-propre, s’étend sans la moindre retenue sur les articles de foi les plus subtils et les plus épineux comme si ces messieurs assis en face de lui étaient des théologiens éclairés devant lesquels il pût disserter sur la vérité en toute liberté. Mais ce sont précisément cette fureur de discourir et cette passion de la discussion qui rendent Servet suspect à ses juges. Ils commencent à se ranger de plus en plus à l’avis de Calvin : cet étranger qui parle les yeux étincelants et les poings serrés contre les docteurs de leur Église doit être un agitateur dangereux pour la paix spirituelle, et très certainement un hérétique invétéré. Il serait bon en tout cas de mener une enquête sérieuse à son sujet. On décide de le maintenir en état d’arrestation et, par contre, de relâcher son accusateur, Nicolas de la Fontaine. Calvin a fait triompher sa volonté et il écrit avec joie à un ami : </w:t>
+        <w:t xml:space="preserve">« afin que l’excès de la douleur ne le porte pas au désespoir »</w:t>
+      </w:r>
+      <w:r>
+        <w:rPr/>
+        <w:t xml:space="preserve">. S’il avait péché, c’était sans le savoir ; une seule idée l’avait toujours guidé : agir pour la gloire de Dieu. À ce moment, Farel s’avance entre les juges et l’homme agenouillé. Il lui demande à haute voix s’il est prêt à abjurer sa doctrine, qui nie l’existence de la Trinité, et à mériter ainsi la faveur d’une exécution plus clémente. Mais – c’est justement dans ses derniers moments que grandit la valeur morale de cet homme – Servet repousse encore une fois le marché qu’on lui propose, résolu à réaliser sa parole d’autrefois, à savoir qu’il était prêt à tout souffrir pour ses croyances.</w:t>
+      </w:r>
+    </w:p>
+    <w:p>
+      <w:pPr>
+        <w:pStyle w:val="p"/>
+      </w:pPr>
+      <w:r>
+        <w:rPr/>
+        <w:t xml:space="preserve">Le funèbre cortège se remet en marche. Le seigneur-lieutenant et son second marchent en tête, tous deux revêtus des insignes de leur dignité et entourés d’archers ; derrière eux se presse la foule éternellement curieuse. Pendant que s’effectue la traversée de la ville sous les yeux d’une multitude de spectateurs muets et craintifs, Farel s’attache aux pas du condamné. Il le presse sans relâche de reconnaître ses erreurs. Et devant la réponse émouvante de Servet, qu’il périt d’une mort injuste mais que cependant il prie Dieu d’être miséricordieux envers ses accusateurs, Farel, pris d’une fureur dogmatique, l’apostrophe en ces termes :</w:t>
+      </w:r>
+    </w:p>
+    <w:p>
+      <w:pPr>
+        <w:pStyle w:val="quote"/>
+      </w:pPr>
+      <w:r>
+        <w:rPr/>
+        <w:t xml:space="preserve">« Comment ! après avoir commis le plus grave de tous les péchés, tu cherches encore à te justifier ? Si tu continues, je ne t’accompagne pas plus loin et t’abandonne à la justice de Dieu. Et pourtant j’étais bien décidé à ne pas te quitter avant que tu n’aies rendu le dernier soupir ! »</w:t>
+      </w:r>
+    </w:p>
+    <w:p>
+      <w:pPr>
+        <w:pStyle w:val="p"/>
+      </w:pPr>
+      <w:r>
+        <w:rPr/>
+        <w:t xml:space="preserve">Mais Servet ne répond plus. Ergoteurs et bourreaux lui répugnent : il ne leur adressera plus la parole. Le soi-disant hérétique murmure sans arrêt comme pour s’étourdir : </w:t>
       </w:r>
       <w:r>
         <w:rPr>
           <w:rStyle w:val="quote"/>
         </w:rPr>
-        <w:t xml:space="preserve">« J’espère qu’il sera condamné à mort. »</w:t>
-      </w:r>
-    </w:p>
-    <w:p>
-      <w:pPr>
-        <w:pStyle w:val="ab"/>
-      </w:pPr>
-      <w:r>
-        <w:rPr/>
-        <w:t xml:space="preserve">*</w:t>
-      </w:r>
-    </w:p>
-    <w:p>
-      <w:pPr>
-        <w:pStyle w:val="p"/>
-      </w:pPr>
-      <w:r>
-        <w:rPr/>
-        <w:t xml:space="preserve">Pourquoi Calvin désire-t-il si vivement que Servet soit condamné à mort ? Pourquoi ne se contente-t-il pas d’un triomphe plus modeste, par exemple de le voir expulsé du pays ? La première impression qu’on ressent, c’est qu’il assouvit dans cette affaire une vengeance privée. Cependant, Calvin ne hait pas plus en réalité Servet qu’il ne hait Castellion ni que quiconque s’insurgeant contre son autorité. Supprimer tous ceux qui osent enseigner autre chose que ce qu’il enseigne est pour lui un devoir, et s’il cherche en ce moment précis à agir envers Servet avec toute la rigueur dont il est capable, ce n’est pas pour des raisons personnelles, mais politiques : Michel Servet, rebelle à son autorité, doit payer pour un autre adversaire de son orthodoxie, l’ancien dominicain Hieronymus Bolsec, qu’il aurait voulu de même faire condamner pour hérésie et qui lui avait échappé de la façon la plus vexante. Ce Bolsec, médecin des plus éminentes familles de Genève et jouissant à ce titre de la considération générale, avait attaqué publiquement le point le plus vulnérable de la doctrine calviniste : la croyance rigide en la prédestination. Se servant des mêmes arguments qu’Érasme avait employés dans la même question contre Luther, Bolsec avait déclaré absurde l’idée que Dieu, principe du Bien, pût sciemment et volontairement inspirer et faire commettre aux hommes les pires forfaits. On sait de quelle façon peu courtoise Luther accueillit les objections d’Érasme, et quelles bordées d’injures il lâcha contre le vieil et sage humaniste. Tout colérique, tout grossier et violent qu’il fût, Luther répondit cependant aux réfutations d’Érasme, et il ne lui vint pas un instant à l’idée d’accuser son adversaire d’hérésie et de le faire traduire en justice parce qu’il pensait autrement que lui. Mais Calvin, imbu de son infaillibilité, considère implicitement un contradicteur comme un hérétique ; une attaque contre les dogmes de son Église est pour lui synonyme de crime d’État. Aussi, au lieu de répondre à Bolsec en théologien, il le fait jeter en prison.</w:t>
-      </w:r>
-    </w:p>
-    <w:p>
-      <w:pPr>
-        <w:pStyle w:val="p"/>
-      </w:pPr>
-      <w:r>
-        <w:rPr/>
-        <w:t xml:space="preserve">L’exemple qu’il voulait faire avec Hieronymus Bolsec devait subir un échec inattendu et humiliant. Trop de Genevois connaissaient le savant comme un homme craignant Dieu, et, si vivement que Calvin pressât le Conseil, ses membres n’osèrent pas prononcer la condamnation pour hérésie qu’il leur demandait. Pour ne pas avoir à prendre de décision, ils se déclarèrent incompétents dans les questions théologiques. Ils ne pouvaient, dirent-ils, en présence de ce cas difficile, que consulter les autres Églises de Suisse. Mais cette consultation sauvait Bolsec, car les Églises réformées de Zurich, de Berne et de Bâle se refusèrent d’un commun accord à reconnaître dans les théories de l’inculpé l’expression de sentiments blasphématoires. Calvin dut lâcher sa victime et se contenter de la voir quitter la ville.</w:t>
-      </w:r>
-    </w:p>
-    <w:p>
-      <w:pPr>
-        <w:pStyle w:val="p"/>
-      </w:pPr>
-      <w:r>
-        <w:rPr/>
-        <w:t xml:space="preserve">Seul un autre procès pour hérésie pouvait faire oublier cette défaite publique de son autorité théologique. Servet doit payer pour Bolsec, et dans cette nouvelle tentative les chances de succès sont infiniment meilleures. Servet est étranger, espagnol ; il n’a pas comme Castellion, comme Bolsec, de partisans, d’admirateurs ni d’amis à Genève. De plus, il y a longtemps qu’il est haï par tout le clergé protestant pour ses attaques effrontées contre la Trinité et à cause de ses manières provocantes. Il sera peut-être plus facile de faire un exemple avec cet </w:t>
-      </w:r>
-      <w:r>
-        <w:rPr>
-          <w:i/>
-        </w:rPr>
-        <w:t xml:space="preserve">en dehors</w:t>
-      </w:r>
-      <w:r>
-        <w:rPr/>
-        <w:t xml:space="preserve">, cet être désarmé ; c’est pourquoi, dès le début, ce procès fut un procès purement politique. Si Calvin n’avait voulu que se débarrasser de son adversaire théologique, les circonstances le servaient à souhait. À peine l’instruction a-t-elle commencé qu’un émissaire de la justice française se présente et réclame que le fugitif, déjà condamné en France, soit extradé et transféré à Vienne, où le bûcher l’attend. Quelle occasion unique de se défaire en silence d’un contradicteur abhorré ! Les syndics genevois n’avaient qu’à accorder l’extradition, et la fâcheuse affaire Servet eût été terminée pour Genève. Mais Calvin s’y oppose. On renvoie le délégué des tribunaux français sans lui donner satisfaction ; le dictateur veut poursuivre jusqu’au bout ce procès dans son propre ressort, afin d’y ériger en loi le principe que quiconque essayera de contredire sa doctrine le fera au péril de sa vie.</w:t>
-      </w:r>
-    </w:p>
-    <w:p>
-      <w:pPr>
-        <w:pStyle w:val="ab"/>
-      </w:pPr>
-      <w:r>
-        <w:rPr/>
-        <w:t xml:space="preserve">*</w:t>
-      </w:r>
-    </w:p>
-    <w:p>
-      <w:pPr>
-        <w:pStyle w:val="p"/>
-      </w:pPr>
-      <w:r>
-        <w:rPr/>
-        <w:t xml:space="preserve">À Genève, amis et ennemis ne tardent pas à s’apercevoir que l’affaire Servet n’est pour Calvin qu’une nécessité politique. Rien de plus naturel, par conséquent, que ses adversaires fassent tout pour ternir l’éclat de l’exemple qu’il veut donner. Bien entendu, ces politiciens se soucient fort peu de Servet lui-même ; le malheureux n’est pas autre chose pour eux qu’un jouet, qu’un sujet d’expérience, le levier qui leur servira à ébranler la puissance du dictateur, et, au fond, il leur est à tous égal que l’outil se brise dans leurs mains au cours de cette tentative. C’est ainsi que ces dangereux amis rendent à Servet le pire des services en remontant son moral défaillant par de faux bruits et en lui faisant parvenir dans sa prison des messages secrets, dans lesquels on le pousse à tenir tête hardiment à Calvin. Ils ont tout intérêt à ce que le procès soit aussi mouvementé, aussi sensationnel que possible : plus Servet se défendra énergiquement, plus il attaquera l’adversaire exécré avec fureur, mieux cela vaudra.</w:t>
-      </w:r>
-    </w:p>
-    <w:p>
-      <w:pPr>
-        <w:pStyle w:val="p"/>
-      </w:pPr>
-      <w:r>
-        <w:rPr/>
-        <w:t xml:space="preserve">Hélas ! il n’en fallait pas tant pour faire perdre la tête à cet homme déjà irréfléchi de son naturel. La dure captivité qu’il subit a depuis longtemps contribué à mettre l’exalté dans un état de rage sans bornes. Servet, en effet, est traité avec une cruauté consciente et raffinée. Depuis des semaines, on tient enfermé dans un cachot humide et glacial, les pieds et les mains enchaînés comme un criminel, cet homme nerveux, malade, hystérique et qui se sait innocent. Ses vêtements pourrissent sur son corps grelottant ; les lois les plus élémentaires de l’hygiène sont violées à son égard, il ne peut recevoir le moindre secours du dehors. Dans sa profonde misère, Servet adresse aux syndics une lettre émouvante pour réclamer un peu plus d’humanité :</w:t>
-      </w:r>
-    </w:p>
-    <w:p>
-      <w:pPr>
-        <w:pStyle w:val="quote"/>
-      </w:pPr>
-      <w:r>
-        <w:rPr/>
-        <w:t xml:space="preserve">« Je suis dévoré vivant par les poux, écrit-il, mes chausses sont en lambeaux, je n’ai pas de pourpoint de rechange, pas de linge. »</w:t>
-      </w:r>
-    </w:p>
-    <w:p>
-      <w:pPr>
-        <w:pStyle w:val="p"/>
-      </w:pPr>
-      <w:r>
-        <w:rPr/>
-        <w:t xml:space="preserve">Mais une main mystérieuse – on croit la connaître, cette main inhumaine, cet étau qui brise toutes les résistances – s’oppose à toute amélioration, malgré les ordres du Conseil, du sort de Servet. On continue à le laisser croupir dans sa fosse suintante comme un chien galeux sur un tas de fumier. Quelques semaines plus tard, alors qu’il étouffe littéralement dans l’ordure, il jette dans une seconde lettre des cris de détresse encore plus affreux :</w:t>
-      </w:r>
-    </w:p>
-    <w:p>
-      <w:pPr>
-        <w:pStyle w:val="quote"/>
-      </w:pPr>
-      <w:r>
-        <w:rPr/>
-        <w:t xml:space="preserve">« Pour l’amour du Christ, je vous supplie de ne pas me refuser ce que vous accorderiez à un Turc ou à un criminel. On n’a pas exécuté les ordres que vous aviez donnés de me tenir propre. Je suis dans un état plus lamentable que jamais. Il est vraiment cruel de me refuser les moyens de satisfaire des besoins naturels. »</w:t>
-      </w:r>
-    </w:p>
-    <w:p>
-      <w:pPr>
-        <w:pStyle w:val="p"/>
-      </w:pPr>
-      <w:r>
-        <w:rPr/>
-        <w:t xml:space="preserve">Servet a beau se plaindre, sa situation épouvantable reste la même. Est-ce étonnant alors, si chaque fois qu’on le sort de son cachot humide, les membres enchaînés, le malheureux, qui se sent avili dans ses haillons infects, est pris d’un véritable accès de rage en voyant assis en face de lui, à la table des juges – vêtu d’une robe noire soigneusement brossée, frais et dispos – et le traitant en criminel, l’homme avec lequel il avait pensé engager un débat théologique d’égal à égal ? N’est-il point fatal que tourmenté par d’odieuses questions, irrité par de perfides insinuations qui pénètrent au plus profond de lui-même, il perde tout sang-froid et toute prudence, et accable son bourreau des plus horribles imprécations ?</w:t>
-      </w:r>
-    </w:p>
-    <w:p>
-      <w:pPr>
-        <w:pStyle w:val="quote"/>
-      </w:pPr>
-      <w:r>
-        <w:rPr/>
-        <w:t xml:space="preserve">« Nieras-tu – jette-t-il fanatiquement à la face de celui à qui il doit toutes ces persécutions – que tu es un assassin ? Je le prouverai par tes actes. Pour moi je suis sûr de l’équité de ma cause et ne crains pas la mort. Toi, tu cries comme un aveugle dans le désert, parce que le démon de la vengeance te brûle le cœur. Tu as menti, tu as menti, ignorant, calomniateur ! La colère bouillonne en toi, quand tu t’acharnes contre quelqu’un. Je voudrais que toute ta magie fût encore dans le ventre de ta mère et qu’il me fût donné de dénoncer toutes tes erreurs. »</w:t>
-      </w:r>
-    </w:p>
-    <w:p>
-      <w:pPr>
-        <w:pStyle w:val="p"/>
-      </w:pPr>
-      <w:r>
-        <w:rPr/>
-        <w:t xml:space="preserve">Dans son fol emportement, le malheureux Servet oublie son impuissance ; l’écume à la bouche et faisant caqueter ses chaînes, l’insensé demande à l’assemblée qui va le juger de punir à sa place le criminel Calvin, le dictateur de Genève.</w:t>
-      </w:r>
-    </w:p>
-    <w:p>
-      <w:pPr>
-        <w:pStyle w:val="quote"/>
-      </w:pPr>
-      <w:r>
-        <w:rPr/>
-        <w:t xml:space="preserve">« C’est pourquoi, magicien qu’il est, il doit non seulement être reconnu coupable et condamné, mais encore être expulsé de la ville, et sa fortune doit m’échoir en compensation de celle qu’il m’a fait perdre. »</w:t>
-      </w:r>
-    </w:p>
-    <w:p>
-      <w:pPr>
-        <w:pStyle w:val="p"/>
-      </w:pPr>
-      <w:r>
-        <w:rPr/>
-        <w:t xml:space="preserve">Inutile de dire que les dignes conseillers frémissent d’horreur à ces paroles ; cet homme décharné, livide, épuisé, à la barbe hirsute, aux yeux fulgurants, qui profère dans un langage bizarre les plus monstrueuses accusations contre leur chef, doit leur faire involontairement l’effet d’un possédé, d’un envoyé de Satan. Aussi les dispositions des juges à l’égard de l’accusé sont-elles de moins en moins favorables après chaque interrogatoire. À vrai dire, le procès devrait déjà être terminé et la condamnation de Servet acquise. Mais les ennemis politiques de Calvin ont tout intérêt à faire traîner les débats en longueur, parce qu’ils ne veulent pas lui accorder la satisfaction de voir son contradicteur frappé par la loi. C’est ainsi qu’ils font une dernière tentative pour sauver Servet en demandant, comme pour Bolsec, que les autres synodes réformés de Suisse se prononcent sur ses opinions. Peut-être pourront-ils, cette fois encore, arracher à Calvin la victime de son dogmatisme.</w:t>
-      </w:r>
-    </w:p>
-    <w:p>
-      <w:pPr>
-        <w:pStyle w:val="ab"/>
-      </w:pPr>
-      <w:r>
-        <w:rPr/>
-        <w:t xml:space="preserve">*</w:t>
-      </w:r>
-    </w:p>
-    <w:p>
-      <w:pPr>
-        <w:pStyle w:val="p"/>
-      </w:pPr>
-      <w:r>
-        <w:rPr/>
-        <w:t xml:space="preserve">Mais Calvin sait trop bien lui-même que son autorité est en jeu en ce moment. Il ne se laissera pas jouer une seconde fois. Il prend ses mesures en temps voulu. Tandis que sa malheureuse victime sans défense pourrit dans son cachot, il rédige lettre sur lettre à l’adresse des consistoires de Zurich, de Bâle, de Berne et de Schaffhouse, pour influencer leur jugement. Une circonstance fait accueillir favorablement la pression exercée par Calvin : Servet est considéré par tous les théologiens de la Réforme comme un perturbateur, </w:t>
-      </w:r>
-      <w:r>
-        <w:rPr>
-          <w:i/>
-        </w:rPr>
-        <w:t xml:space="preserve">l’insolent Espagnol</w:t>
-      </w:r>
-      <w:r>
-        <w:rPr/>
-        <w:t xml:space="preserve"> est haï dans tous les milieux protestants. Les synodes de Suisse proclament donc à l’unanimité les idées de Servet erronées et sacrilèges, et si aucune des quatre communautés religieuses ne réclame ni même n’envisage franchement la peine de mort, elles reconnaissent toutefois qu’il faut user de sévérité. </w:t>
+        <w:t xml:space="preserve">« Ô Dieu, garde mon âme, ô Jésus, fils du Dieu éternel, aie pitié de moi ! »</w:t>
+      </w:r>
+      <w:r>
+        <w:rPr/>
+        <w:t xml:space="preserve"> ; puis il demande à voix haute aux assistants de prier avec lui et pour lui. Même sur le lieu de l’exécution, face au bûcher, il s’agenouille encore une fois et se recueille avec dévotion. Mais de peur que le geste pieux de ce prétendu athée ne fasse impression sur le peuple, le fanatique Farel s’écrie, en montrant Servet prosterné avec ferveur :</w:t>
+      </w:r>
+    </w:p>
+    <w:p>
+      <w:pPr>
+        <w:pStyle w:val="quote"/>
+      </w:pPr>
+      <w:r>
+        <w:rPr/>
+        <w:t xml:space="preserve">« Vous voyez de quelle force dispose Satan quand il s’empare de quelqu’un ! Cet homme est très savant et croyait peut-être bien faire. Mais maintenant il est au pouvoir du diable et cela peut arriver à chacun de vous ! »</w:t>
+      </w:r>
+    </w:p>
+    <w:p>
+      <w:pPr>
+        <w:pStyle w:val="p"/>
+      </w:pPr>
+      <w:r>
+        <w:rPr/>
+        <w:t xml:space="preserve">Pendant ce temps, les horribles préparatifs ont commencé. Déjà le bois du bûcher est empilé ; déjà on entend tinter la chaîne avec laquelle on va attacher le corps du condamné ; déjà le bourreau lui a lié les mains. Alors, pour la dernière fois, Farel s’approche de Servet qui murmure encore faiblement : </w:t>
       </w:r>
       <w:r>
         <w:rPr>
           <w:rStyle w:val="quote"/>
         </w:rPr>
-        <w:t xml:space="preserve">« Pour ce qui est du châtiment à infliger à cet homme, écrit Zurich, nous nous en remettons à Votre Sagesse. »</w:t>
-      </w:r>
-      <w:r>
-        <w:rPr/>
-        <w:t xml:space="preserve"> Berne conjure le Seigneur de prêter aux Genevois </w:t>
+        <w:t xml:space="preserve">« Ô Dieu, ô mon Dieu ! »</w:t>
+      </w:r>
+      <w:r>
+        <w:rPr/>
+        <w:t xml:space="preserve"> et lui adresse d’une voix forte ces mots féroces : </w:t>
       </w:r>
       <w:r>
         <w:rPr>
           <w:rStyle w:val="quote"/>
         </w:rPr>
-        <w:t xml:space="preserve">« l’esprit de la force et de la sagesse, afin qu’ils puissent servir leur Église et les autres, et les débarrasser de cette peste »</w:t>
-      </w:r>
-      <w:r>
-        <w:rPr/>
-        <w:t xml:space="preserve">. Mais ces mots sont en même temps tempérés par une exhortation : </w:t>
+        <w:t xml:space="preserve">« N’as-tu rien d’autre à dire ? »</w:t>
+      </w:r>
+      <w:r>
+        <w:rPr/>
+        <w:t xml:space="preserve"> Servet répond tout simplement : </w:t>
       </w:r>
       <w:r>
         <w:rPr>
           <w:rStyle w:val="quote"/>
         </w:rPr>
-        <w:t xml:space="preserve">« De telle façon, pourtant, que vous ne fassiez rien qui puisse paraître inconvenant à un magistrat chrétien. »</w:t>
-      </w:r>
-      <w:r>
-        <w:rPr/>
-        <w:t xml:space="preserve"> Calvin n’est encouragé d’aucun côté à faire périr son ennemi. Cependant, comme les Églises suisses ont approuvé la procédure suivie à l’égard de Servet, elles approuveront aussi le reste, Calvin le sent, car leurs paroles à double entente lui laissent la main libre pour toute décision. Et chaque fois qu’elle est libre, cette main frappe résolument. Le 26 octobre 1553, Servet est condamné à l’unanimité à être brûlé vif, et ce cruel verdict doit être exécuté le lendemain sur la place de Champel.</w:t>
-      </w:r>
-    </w:p>
-    <w:p>
-      <w:pPr>
-        <w:pStyle w:val="ab"/>
-      </w:pPr>
-      <w:r>
-        <w:rPr/>
-        <w:t xml:space="preserve">*</w:t>
-      </w:r>
-    </w:p>
-    <w:p>
-      <w:pPr>
-        <w:pStyle w:val="p"/>
-      </w:pPr>
-      <w:r>
-        <w:rPr/>
-        <w:t xml:space="preserve">Isolé du monde réel dans son cachot, pendant des semaines et des semaines Servet s’est abandonné aux plus folles espérances. D’une imagination naturellement ardente, abusé en outre par les secrètes insinuations de ses prétendus amis, il se fortifie de plus en plus dans l’illusion qu’il a convaincu depuis longtemps les juges de la vérité de ses thèses et que, sous peu de jours, l’usurpateur sera ignominieusement chassé de la ville. Son réveil n’en est que plus atroce au moment où les secrétaires du Conseil pénètrent dans sa cellule, la mine impénétrable, et déroulent solennellement un parchemin pour lui en donner lecture. Le verdict est pour Servet un coup de tonnerre. Immobile, semblant ne pas comprendre cette chose monstrueuse, il écoute l’énoncé de la sentence qui le condamne à être brûlé vif comme blasphémateur. Il reste quelques minutes abasourdi, inconscient. Puis les nerfs de cet être torturé cèdent. Il commence à gémir, à se lamenter, à sangloter, un cri d’angoisse s’échappe de sa poitrine : Misericordia ! hurle-t-il dans sa langue maternelle. Cette horrible nouvelle semble avoir complètement brisé son orgueil exalté de malade ; abattu, anéanti, l’œil hagard, le malheureux regarde fixement devant lui avec découragement. Et les ministres chicaneurs pensent que le moment est venu d’ajouter à ce succès temporel remporté sur Servet une victoire spirituelle, d’arracher à son désespoir l’aveu de son erreur.</w:t>
-      </w:r>
-    </w:p>
-    <w:p>
-      <w:pPr>
-        <w:pStyle w:val="p"/>
-      </w:pPr>
-      <w:r>
-        <w:rPr/>
-        <w:t xml:space="preserve">Mais, ô surprise ! dès qu’on touche à ses convictions les plus profondes, dès qu’on demande à cet homme effondré, à demi moribond, de désavouer ses thèses, il retrouve aussitôt sa force et sa fierté d’autrefois. Ils peuvent le condamner, le supplicier, le brûler, ils peuvent déchirer son corps en morceaux, Servet ne changera pas d’un iota sa façon de voir ; ses derniers jours élèvent ce chevalier errant de la science au rang de héros et de martyr de la foi. Il repousse énergiquement les instances de Farel, arrivé tout exprès de Lausanne ; il déclare que l’arrêt d’un tribunal est impuissant à démontrer si un homme a tort ou raison. Tuer n’est pas convaincre. On ne lui avait rien prouvé, sinon qu’on essayait de le supprimer. Ni les menaces ni les promesses de Farel ne réussissent à arracher à la victime enchaînée et à demi expirante un seul mot de rétractation. Et pour bien montrer que, malgré son attachement à ses croyances, il n’est pas un hérétique mais un fervent chrétien, obligé par conséquent de se réconcilier avec le plus mortel de ses ennemis, il se déclare prêt, avant de mourir, à recevoir dans sa cellule la visite de Calvin.</w:t>
-      </w:r>
-    </w:p>
-    <w:p>
-      <w:pPr>
-        <w:pStyle w:val="p"/>
-      </w:pPr>
-      <w:r>
-        <w:rPr/>
-        <w:t xml:space="preserve">Nous ne possédons sur l’entrevue de Calvin et de Servet que le récit d’une seule des parties : celui de Calvin. Mais même dans ses propres dires, l’insensibilité, la dureté de cœur de Calvin apparaît effrayante : l’accusateur descend dans le cachot tragique de sa victime, mais ce n’est pas pour lui apporter des paroles de consolation, pour prêter une assistance fraternelle à un homme qui doit mourir le lendemain au milieu des plus cruels tourments. Froid et positif, Calvin engage la conversation en lui demandant pourquoi il l’a fait appeler et ce qu’il a à lui dire. Peut-être attend-il que Servet se jette à genoux et supplie en pleurant le tout-puissant dictateur d’annuler le jugement ou du moins de l’adoucir. Le condamné répond simplement – et sa réponse suffirait à émouvoir tout être humain – qu’il l’a fait venir à seule fin de le prier de lui pardonner. La victime désire une réconciliation personnelle avec le bourreau. Mais Calvin refuse la main tendue de Servet : </w:t>
-      </w:r>
-      <w:r>
-        <w:rPr>
-          <w:rStyle w:val="quote"/>
-        </w:rPr>
-        <w:t xml:space="preserve">« Je protestai simplement, relate-t-il avec froideur, comme la vérité était que je n’avais jamais poursuivi contre lui de haine particulière. »</w:t>
-      </w:r>
-      <w:r>
-        <w:rPr/>
-        <w:t xml:space="preserve"> Ne comprenant pas ou ne voulant pas comprendre ce qu’il y avait de chrétien dans le dernier geste de Servet, il repousse toute espèce de rapprochement entre eux ; que Servet laisse là tout ce qui concerne la personne de Calvin et qu’il confesse seulement ses erreurs envers Dieu dont il avait nié la nature trine. Dogmatique, rigide, Calvin ne voit en Servet que le négateur de sa conception personnelle de la divinité, et par conséquent de Dieu lui-même ; il n’attache de prix qu’à une seule chose : forcer le condamné à avouer, avant qu’il rende le dernier soupir, qu’il a tort, et que lui, Calvin, a raison. Mais sentant que son adversaire voudrait lui arracher l’unique chose qui vive encore en lui et qui soit immortelle à ses yeux, sa croyance, sa conviction, Servet se cabre. Il se refuse à toute lâche concession. Il semble donc superflu à Calvin d’ajouter un mot : un homme qui ne s’incline pas entièrement devant son autorité en matière religieuse n’est qu’un suppôt du diable, envers lequel toute parole amicale est inutile. À quoi bon témoigner la moindre bonté à un hérétique ? Calvin se détourne brusquement, quitte sa victime sans un mot, sans un regard : le verrou grince derrière lui. Calvin conclut d’ailleurs son récit, qui l’accuse lui-même à tout jamais, par ces paroles d’une terrible dureté :</w:t>
-      </w:r>
-    </w:p>
-    <w:p>
-      <w:pPr>
-        <w:pStyle w:val="quote"/>
-      </w:pPr>
-      <w:r>
-        <w:rPr/>
-        <w:t xml:space="preserve">« Voyant que je ne profitais rien par exhortation, je ne voulus pas être plus sage que mon maître ne me permet. Par quoi, suivant la règle de saint Paul, je me retirai d’un héritage qui était condamné de soi-même, portant sa marque et sa flétrissure en son cœur. »</w:t>
-      </w:r>
-    </w:p>
-    <w:p>
-      <w:pPr>
-        <w:pStyle w:val="ab"/>
-      </w:pPr>
-      <w:r>
-        <w:rPr/>
-        <w:t xml:space="preserve">*</w:t>
-      </w:r>
-    </w:p>
-    <w:p>
-      <w:pPr>
-        <w:pStyle w:val="p"/>
-      </w:pPr>
-      <w:r>
-        <w:rPr/>
-        <w:t xml:space="preserve">Être brûlé vif constitue le plus barbare de tous les modes d’exécution ; le Moyen Âge lui-même, réputé pour sa férocité, ne l’a pratiqué dans toute son atroce lenteur que très rarement. La plupart du temps, les condamnés étaient auparavant étranglés au pied du bûcher, ou bien n’avaient plus leur connaissance. Or, c’est précisément ce genre de mort effrayant, épouvantable, qui a été choisi pour le premier autodafé du protestantisme, et l’on comprend aisément que Calvin, au cri d’indignation poussé par l’humanité tout entière, fera plus tard, longtemps plus tard, tout son possible pour se décharger de la responsabilité de ce supplice. Les autres membres du Consistoire et lui auraient essayé, raconte-t-il (alors que le corps de Servet est depuis longtemps réduit en cendres), de commuer l’horrible mort en celle moins barbare de la décapitation, mais </w:t>
-      </w:r>
-      <w:r>
-        <w:rPr>
-          <w:i/>
-        </w:rPr>
-        <w:t xml:space="preserve">leurs efforts avaient été vains</w:t>
-      </w:r>
-      <w:r>
-        <w:rPr/>
-        <w:t xml:space="preserve"> (genus mortis conati sumus mutare, sed frustra). Pourtant, on ne trouve pas trace de ces prétendus </w:t>
-      </w:r>
-      <w:r>
-        <w:rPr>
-          <w:i/>
-        </w:rPr>
-        <w:t xml:space="preserve">efforts</w:t>
-      </w:r>
-      <w:r>
-        <w:rPr/>
-        <w:t xml:space="preserve"> dans les procès-verbaux du Conseil. D’ailleurs, qui serait assez naïf pour croire que le même Calvin qui a imposé ce procès (me auctore, disait-il) soit devenu tout à coup un simple citoyen, n’ayant pas assez d’influence et d’autorité pour pouvoir obtenir du tribunal un mode d’exécution plus humain ? Si l’on s’en tient aux mots, il est exact qu’il ait envisagé un adoucissement de peine pour Servet, mais (et c’est là que réside l’artifice dialectique de son assertion) seulement au cas où celui-ci le payerait d’un sacrificio d’intellecto, d’une rétractation à la dernière heure. Quel triomphe pour la doctrine genevoise si, à trois pas du bûcher, on avait pu forcer Servet à avouer qu’il était dans son tort ! Quelle victoire, si l’on avait réussi à empêcher la victime terrorisée de mourir en martyr pour ses propres croyances et à l’amener à proclamer au dernier moment, en présence du peuple, que la doctrine de Calvin et non la sienne était la vraie, la seule vraie au monde !</w:t>
-      </w:r>
-    </w:p>
-    <w:p>
-      <w:pPr>
-        <w:pStyle w:val="p"/>
-      </w:pPr>
-      <w:r>
-        <w:rPr/>
-        <w:t xml:space="preserve">Mais Servet sait le prix auquel il doit acheter l’indulgence. Deux orgueils, deux fanatismes s’affrontent ici. Plutôt mourir pour ses convictions au milieu des plus indicibles tourments que de périr d’une mort plus douce pour les dogmes de maître Jehan Calvin ! Plutôt souffrir atrocement pendant une demi-heure, mais acquérir la gloire du martyre et en même temps laisser peser éternellement sur son adversaire l’accusation d’inhumanité ! Servet refuse énergiquement de se rétracter et se prépare à payer sa fierté de toutes les tortures imaginables.</w:t>
-      </w:r>
-    </w:p>
-    <w:p>
-      <w:pPr>
-        <w:pStyle w:val="ab"/>
-      </w:pPr>
-      <w:r>
-        <w:rPr/>
-        <w:t xml:space="preserve">*</w:t>
-      </w:r>
-    </w:p>
-    <w:p>
-      <w:pPr>
-        <w:pStyle w:val="p"/>
-      </w:pPr>
-      <w:r>
-        <w:rPr/>
-        <w:t xml:space="preserve">Le reste n’est plus qu’horreur. Le 27 octobre à onze heures du matin, le prisonnier est tiré de son cachot dans ses haillons. Pour la dernière fois, ses yeux voient la lumière qu’il n’avait plus vue depuis longtemps. Hirsute, sale, épuisé, le condamné avance en chancelant au milieu du cliquetis de ses chaînes ; l’altération de son visage couleur de cendre dans la clarté de cette journée d’automne produit un effet terrifiant. Devant les marches de l’hôtel de ville, les sergents font tomber brutalement sur les genoux le malheureux qui ne tient du reste plus sur ses jambes – voilà des semaines qu’il a désappris à marcher. Il doit écouter tête baissée la sentence que le syndic proclame en présence du peuple rassemblé et qui se termine par ces mots :</w:t>
-      </w:r>
-    </w:p>
-    <w:p>
-      <w:pPr>
-        <w:pStyle w:val="quote"/>
-      </w:pPr>
-      <w:r>
-        <w:rPr/>
-        <w:t xml:space="preserve">« Nous te condamnons, Michel Servet, à être conduit enchaîné à Champel et brûlé vif avec le manuscrit de ton livre et le livre imprimé, jusqu’à ce que ton corps soit réduit en cendres ; c’est ainsi que tu finiras tes jours pour servir d’exemple à tous ceux qui seraient tentés de commettre un crime semblable au tien. »</w:t>
-      </w:r>
-    </w:p>
-    <w:p>
-      <w:pPr>
-        <w:pStyle w:val="p"/>
-      </w:pPr>
-      <w:r>
-        <w:rPr/>
-        <w:t xml:space="preserve">Le condamné a écouté frissonnant et tremblant. Dans son angoisse, il se traîne à genoux aux pieds des magistrats et les supplie de lui accorder la faible grâce d’avoir la tête tranchée, </w:t>
-      </w:r>
-      <w:r>
-        <w:rPr>
-          <w:rStyle w:val="quote"/>
-        </w:rPr>
-        <w:t xml:space="preserve">« afin que l’excès de la douleur ne le porte pas au désespoir »</w:t>
-      </w:r>
-      <w:r>
-        <w:rPr/>
-        <w:t xml:space="preserve">. S’il avait péché, c’était sans le savoir ; une seule idée l’avait toujours guidé : agir pour la gloire de Dieu. À ce moment, Farel s’avance entre les juges et l’homme agenouillé. Il lui demande à haute voix s’il est prêt à abjurer sa doctrine, qui nie l’existence de la Trinité, et à mériter ainsi la faveur d’une exécution plus clémente. Mais – c’est justement dans ses derniers moments que grandit la valeur morale de cet homme – Servet repousse encore une fois le marché qu’on lui propose, résolu à réaliser sa parole d’autrefois, à savoir qu’il était prêt à tout souffrir pour ses croyances.</w:t>
-      </w:r>
-    </w:p>
-    <w:p>
-      <w:pPr>
-        <w:pStyle w:val="p"/>
-      </w:pPr>
-      <w:r>
-        <w:rPr/>
-        <w:t xml:space="preserve">Le funèbre cortège se remet en marche. Le seigneur-lieutenant et son second marchent en tête, tous deux revêtus des insignes de leur dignité et entourés d’archers ; derrière eux se presse la foule éternellement curieuse. Pendant que s’effectue la traversée de la ville sous les yeux d’une multitude de spectateurs muets et craintifs, Farel s’attache aux pas du condamné. Il le presse sans relâche de reconnaître ses erreurs. Et devant la réponse émouvante de Servet, qu’il périt d’une mort injuste mais que cependant il prie Dieu d’être miséricordieux envers ses accusateurs, Farel, pris d’une fureur dogmatique, l’apostrophe en ces termes :</w:t>
-      </w:r>
-    </w:p>
-    <w:p>
-      <w:pPr>
-        <w:pStyle w:val="quote"/>
-      </w:pPr>
-      <w:r>
-        <w:rPr/>
-        <w:t xml:space="preserve">« Comment ! après avoir commis le plus grave de tous les péchés, tu cherches encore à te justifier ? Si tu continues, je ne t’accompagne pas plus loin et t’abandonne à la justice de Dieu. Et pourtant j’étais bien décidé à ne pas te quitter avant que tu n’aies rendu le dernier soupir ! »</w:t>
-      </w:r>
-    </w:p>
-    <w:p>
-      <w:pPr>
-        <w:pStyle w:val="p"/>
-      </w:pPr>
-      <w:r>
-        <w:rPr/>
-        <w:t xml:space="preserve">Mais Servet ne répond plus. Ergoteurs et bourreaux lui répugnent : il ne leur adressera plus la parole. Le soi-disant hérétique murmure sans arrêt comme pour s’étourdir : </w:t>
-      </w:r>
-      <w:r>
-        <w:rPr>
-          <w:rStyle w:val="quote"/>
-        </w:rPr>
-        <w:t xml:space="preserve">« Ô Dieu, garde mon âme, ô Jésus, fils du Dieu éternel, aie pitié de moi ! »</w:t>
-      </w:r>
-      <w:r>
-        <w:rPr/>
-        <w:t xml:space="preserve"> ; puis il demande à voix haute aux assistants de prier avec lui et pour lui. Même sur le lieu de l’exécution, face au bûcher, il s’agenouille encore une fois et se recueille avec dévotion. Mais de peur que le geste pieux de ce prétendu athée ne fasse impression sur le peuple, le fanatique Farel s’écrie, en montrant Servet prosterné avec ferveur :</w:t>
-      </w:r>
-    </w:p>
-    <w:p>
-      <w:pPr>
-        <w:pStyle w:val="quote"/>
-      </w:pPr>
-      <w:r>
-        <w:rPr/>
-        <w:t xml:space="preserve">« Vous voyez de quelle force dispose Satan quand il s’empare de quelqu’un ! Cet homme est très savant et croyait peut-être bien faire. Mais maintenant il est au pouvoir du diable et cela peut arriver à chacun de vous ! »</w:t>
-      </w:r>
-    </w:p>
-    <w:p>
-      <w:pPr>
-        <w:pStyle w:val="p"/>
-      </w:pPr>
-      <w:r>
-        <w:rPr/>
-        <w:t xml:space="preserve">Pendant ce temps, les horribles préparatifs ont commencé. Déjà le bois du bûcher est empilé ; déjà on entend tinter la chaîne avec laquelle on va attacher le corps du condamné ; déjà le bourreau lui a lié les mains. Alors, pour la dernière fois, Farel s’approche de Servet qui murmure encore faiblement : </w:t>
-      </w:r>
-      <w:r>
-        <w:rPr>
-          <w:rStyle w:val="quote"/>
-        </w:rPr>
-        <w:t xml:space="preserve">« Ô Dieu, ô mon Dieu ! »</w:t>
-      </w:r>
-      <w:r>
-        <w:rPr/>
-        <w:t xml:space="preserve"> et lui adresse d’une voix forte ces mots féroces : </w:t>
-      </w:r>
-      <w:r>
-        <w:rPr>
-          <w:rStyle w:val="quote"/>
-        </w:rPr>
-        <w:t xml:space="preserve">« N’as-tu rien d’autre à dire ? »</w:t>
-      </w:r>
-      <w:r>
-        <w:rPr/>
-        <w:t xml:space="preserve"> Servet répond tout simplement : </w:t>
-      </w:r>
-      <w:r>
-        <w:rPr>
-          <w:rStyle w:val="quote"/>
-        </w:rPr>
         <w:t xml:space="preserve">« Puis-je parler d’autre chose que de Dieu ? »</w:t>
       </w:r>
     </w:p>
@@ -3759,7 +3850,17 @@
       </w:pPr>
       <w:r>
         <w:rPr/>
-        <w:t xml:space="preserve">Déçu, Farel quitte sa victime. C’est à l’autre bourreau, à présent, celui du corps, d’accomplir toute sa sinistre besogne. On attache Servet au poteau, on ligote étroitement son pauvre corps ruiné. Puis les aides glissent sous ses liens qui le blessent cruellement son livre et le manuscrit qu’il a autrefois envoyé à Calvin, sub sigillo secreti, pour lui demander son avis fraternel ; enfin, par dérision, on lui enfonce sur la tête une hideuse couronne de martyr faite de feuillage et trempée dans le soufre. La tâche du bourreau est accomplie, il n’a plus qu’à allumer le bûcher et le meurtre commence.</w:t>
+        <w:t xml:space="preserve">Déçu, Farel quitte sa victime. C’est à l’autre bourreau, à présent, celui du corps, d’accomplir toute sa sinistre besogne. On attache Servet au poteau, on ligote étroitement son pauvre corps ruiné. Puis les aides glissent sous ses liens qui le blessent cruellement son livre et le manuscrit qu’il a autrefois envoyé à Calvin, </w:t>
+      </w:r>
+      <w:r>
+        <w:rPr>
+          <w:rStyle w:val="foreign"/>
+        </w:rPr>
+        <w:t xml:space="preserve">sub sigillo secretisous le sceau du secret</w:t>
+      </w:r>
+      <w:r>
+        <w:rPr/>
+        <w:t xml:space="preserve">, pour lui demander son avis fraternel ; enfin, par dérision, on lui enfonce sur la tête une hideuse couronne de martyr faite de feuillage et trempée dans le soufre. La tâche du bourreau est accomplie, il n’a plus qu’à allumer le bûcher et le meurtre commence.</w:t>
       </w:r>
     </w:p>
     <w:p>
@@ -3844,7 +3945,27 @@
       </w:pPr>
       <w:r>
         <w:rPr/>
-        <w:t xml:space="preserve">« S’il s’agissait, je ne dis pas de chevaux, mais de porcs, dit Castellion dans son Traité des hérétiques, chaque prince penserait subir par là une grande perte. Mais du moment qu’il ne s’agit que d’hommes, personne ne songe à compter les victimes… Je ne sais pas – soupire encore Castellion désespéré, qui certes ne pouvait pas prévoir notre siècle de guerres – si l’on a jamais à aucune époque versé autant de sang que dans la nôtre. »</w:t>
+        <w:t xml:space="preserve">« S’il s’agissait, je ne dis pas de chevaux, mais de porcs, </w:t>
+      </w:r>
+      <w:r>
+        <w:rPr>
+          <w:i/>
+        </w:rPr>
+        <w:t xml:space="preserve">dit Castellion dans son Traité des hérétiques, </w:t>
+      </w:r>
+      <w:r>
+        <w:rPr/>
+        <w:t xml:space="preserve">chaque prince penserait subir par là une grande perte. Mais du moment qu’il ne s’agit que d’hommes, personne ne songe à compter les victimes… Je ne sais pas </w:t>
+      </w:r>
+      <w:r>
+        <w:rPr>
+          <w:i/>
+        </w:rPr>
+        <w:t xml:space="preserve">– soupire encore Castellion désespéré, qui certes ne pouvait pas prévoir notre siècle de guerres –</w:t>
+      </w:r>
+      <w:r>
+        <w:rPr/>
+        <w:t xml:space="preserve"> si l’on a jamais à aucune époque versé autant de sang que dans la nôtre. »</w:t>
       </w:r>
     </w:p>
     <w:p>
@@ -3929,7 +4050,27 @@
       </w:r>
       <w:r>
         <w:rPr/>
-        <w:t xml:space="preserve">, s’aperçoit – ce que la vieille savait déjà depuis longtemps – que l’autorité, à la longue, ne peut être maintenue sans violence. C’est ainsi que Luther propose tout d’abord un compromis en s’efforçant de distinguer entre hæreticis et seditiosis, entre les </w:t>
+        <w:t xml:space="preserve">, s’aperçoit – ce que la vieille savait déjà depuis longtemps – que l’autorité, à la longue, ne peut être maintenue sans violence. C’est ainsi que Luther propose tout d’abord un compromis en s’efforçant de distinguer entre </w:t>
+      </w:r>
+      <w:r>
+        <w:rPr>
+          <w:rStyle w:val="foreign"/>
+        </w:rPr>
+        <w:t xml:space="preserve">hæreticis</w:t>
+      </w:r>
+      <w:r>
+        <w:rPr/>
+        <w:t xml:space="preserve"> et </w:t>
+      </w:r>
+      <w:r>
+        <w:rPr>
+          <w:rStyle w:val="foreign"/>
+        </w:rPr>
+        <w:t xml:space="preserve">seditiosis</w:t>
+      </w:r>
+      <w:r>
+        <w:rPr/>
+        <w:t xml:space="preserve">, entre les </w:t>
       </w:r>
       <w:r>
         <w:rPr>
@@ -4102,7 +4243,17 @@
       </w:pPr>
       <w:r>
         <w:rPr/>
-        <w:t xml:space="preserve">Mais comme il n’a pas la conscience tranquille, il écrit mal. Son apologie intitulée : Déclaration pour maintenir la vraie foi que tiennent tous les chrétiens de la Trinité des personnes en un seul Dieu, par Jean Calvin. Contre les erreurs détestables de l’Espagnol Michel Servet, qu’il a composée comme dit Castellion </w:t>
+        <w:t xml:space="preserve">Mais comme il n’a pas la conscience tranquille, il écrit mal. Son apologie intitulée : </w:t>
+      </w:r>
+      <w:r>
+        <w:rPr>
+          <w:rStyle w:val="title-c"/>
+        </w:rPr>
+        <w:t>Déclaration pour maintenir la vraie foi que tiennent tous les chrétiens de la Trinité des personnes en un seul Dieu</w:t>
+      </w:r>
+      <w:r>
+        <w:rPr/>
+        <w:t xml:space="preserve">, par Jean Calvin. Contre les erreurs détestables de l’Espagnol Michel Servet, qu’il a composée comme dit Castellion </w:t>
       </w:r>
       <w:r>
         <w:rPr>
@@ -4116,7 +4267,7 @@
       </w:r>
       <w:r>
         <w:rPr>
-          <w:i/>
+          <w:rStyle w:val="foreign"/>
         </w:rPr>
         <w:t xml:space="preserve">tumultuarie</w:t>
       </w:r>
@@ -4387,7 +4538,17 @@
       </w:pPr>
       <w:r>
         <w:rPr/>
-        <w:t xml:space="preserve">Dans les guerres d’idées, les meilleurs combattants ne sont pas ceux qui se lancent légèrement et passionnément dans la lutte, mais ceux qui hésitent longtemps avant de s’y engager, les pacifiques, chez qui la décision mûrit lentement. Ce n’est qu’une fois épuisées toutes les possibilités d’entente et reconnu le caractère inéluctable de la lutte, qu’ils vont au combat d’un cœur lourd et triste. Mais ce sont précisément ceux-là qui sont ensuite les plus décidés, les plus résolus. Tel est le cas de Castellion. En tant que véritable humaniste, il n’est pas un combattant-né, la conciliation répond plutôt à sa nature douce et profondément religieuse. Comme son prédécesseur Érasme, il sait à quel point chaque vérité terrestre et divine est multiforme, susceptible de nombreuses interprétations, et ce n’est nullement par hasard qu’une de ses principales œuvres porte ce titre caractéristique : De arte dubitandi (l’art de douter). Mais si sa prudence lui enseigne l’indulgence à l’égard de toutes les opinions, s’il préfère se taire que s’immiscer trop vite dans des querelles étrangères, le doute et l’examen perpétuels auxquels se livre Castellion ne font pas de lui un froid sceptique. Depuis qu’il a renoncé à son emploi pour conserver sa liberté intérieure, il s’est retiré complètement de la politique courante afin de pouvoir mieux servir l’Évangile par un travail productif : sa double traduction de la Bible. Il a trouvé à Bâle, dernier îlot de la paix religieuse, un foyer tranquille. L’Université y garde encore l’héritage d’Érasme ; tous ceux qui ont été obligés de fuir les persécutions des dictatures ecclésiastiques se sont réfugiés dans cet ultime asile de l’humanisme. C’est là que vivent Carlstadt, chassé d’Allemagne par Luther, et Bernardo Ochino, chassé d’Italie par l’Inquisition romaine ; c’est là que vivent Celio Cocino et Curione, et, caché sous un pseudonyme, l’anabaptiste David de Joris, proscrit des Pays-Bas. C’est là que réside Castellion chassé de Genève par Calvin. Un sort commun lie ces réfugiés, quoiqu’ils ne soient nullement d’accord sur toutes les questions théologiques. Mais des natures vraiment humaines n’ont pas besoin d’avoir en tout les mêmes opinions pour entretenir entre elles des relations d’amitié. Ces dissidents de toutes les dictatures mènent à Bâle une existence modeste de savant : ils n’inondent pas le monde de traités et de brochures, ils ne pérorent pas dans les cours publics, ils ne se réunissent pas en associations et en sectes. Seule une tristesse commune causée par l’enrégimentement croissant de l’esprit unit ces </w:t>
+        <w:t xml:space="preserve">Dans les guerres d’idées, les meilleurs combattants ne sont pas ceux qui se lancent légèrement et passionnément dans la lutte, mais ceux qui hésitent longtemps avant de s’y engager, les pacifiques, chez qui la décision mûrit lentement. Ce n’est qu’une fois épuisées toutes les possibilités d’entente et reconnu le caractère inéluctable de la lutte, qu’ils vont au combat d’un cœur lourd et triste. Mais ce sont précisément ceux-là qui sont ensuite les plus décidés, les plus résolus. Tel est le cas de Castellion. En tant que véritable humaniste, il n’est pas un combattant-né, la conciliation répond plutôt à sa nature douce et profondément religieuse. Comme son prédécesseur Érasme, il sait à quel point chaque vérité terrestre et divine est multiforme, susceptible de nombreuses interprétations, et ce n’est nullement par hasard qu’une de ses principales œuvres porte ce titre caractéristique : </w:t>
+      </w:r>
+      <w:r>
+        <w:rPr>
+          <w:rStyle w:val="title-c"/>
+        </w:rPr>
+        <w:t>De arte dubitandi</w:t>
+      </w:r>
+      <w:r>
+        <w:rPr/>
+        <w:t xml:space="preserve"> (l’art de douter). Mais si sa prudence lui enseigne l’indulgence à l’égard de toutes les opinions, s’il préfère se taire que s’immiscer trop vite dans des querelles étrangères, le doute et l’examen perpétuels auxquels se livre Castellion ne font pas de lui un froid sceptique. Depuis qu’il a renoncé à son emploi pour conserver sa liberté intérieure, il s’est retiré complètement de la politique courante afin de pouvoir mieux servir l’Évangile par un travail productif : sa double traduction de la Bible. Il a trouvé à Bâle, dernier îlot de la paix religieuse, un foyer tranquille. L’Université y garde encore l’héritage d’Érasme ; tous ceux qui ont été obligés de fuir les persécutions des dictatures ecclésiastiques se sont réfugiés dans cet ultime asile de l’humanisme. C’est là que vivent Carlstadt, chassé d’Allemagne par Luther, et Bernardo Ochino, chassé d’Italie par l’Inquisition romaine ; c’est là que vivent Celio Cocino et Curione, et, caché sous un pseudonyme, l’anabaptiste David de Joris, proscrit des Pays-Bas. C’est là que réside Castellion chassé de Genève par Calvin. Un sort commun lie ces réfugiés, quoiqu’ils ne soient nullement d’accord sur toutes les questions théologiques. Mais des natures vraiment humaines n’ont pas besoin d’avoir en tout les mêmes opinions pour entretenir entre elles des relations d’amitié. Ces dissidents de toutes les dictatures mènent à Bâle une existence modeste de savant : ils n’inondent pas le monde de traités et de brochures, ils ne pérorent pas dans les cours publics, ils ne se réunissent pas en associations et en sectes. Seule une tristesse commune causée par l’enrégimentement croissant de l’esprit unit ces </w:t>
       </w:r>
       <w:r>
         <w:rPr>
@@ -4435,7 +4596,17 @@
       </w:r>
       <w:r>
         <w:rPr/>
-        <w:t xml:space="preserve">, est inventé et que comme lieu d’impression on indique Magdebourg à la place de Bâle. Le texte lui-même de cet appel en faveur des innocents persécutés est présenté comme une œuvre scientifique, théologique, une discussion purement académique entre de hautes personnalités ecclésiastiques sur la question suivante : De hæreticis an sint persequendi et omnino quomodo sit cum eis agendum multorum tum veterum tum recentiorum sententitæ (ce qui signifie : Si les hérétiques doivent être poursuivis et de quelle manière on doit se conduire avec eux, d’après des textes d’auteurs anciens et modernes). Et vraiment, lorsqu’on feuillette rapidement l’ouvrage, on croit tout d’abord n’avoir en mains qu’un traité pieux, car on y voit des sentences des plus célèbres pères de l’Église, de saint Augustin, saint Chrysostome et saint Hiéronyme, fraternellement accolées à des déclarations choisies de grandes autorités protestantes, telles que Luther et Sébastien Frank, ou d’humanistes comme Érasme. On dirait une anthologie scolastique, un recueil de citations juridico-théologiques composé dans le but de permettre aux lecteurs de se faire une opinion personnelle sur cette question difficile. Mais lorsqu’on y regarde de plus près, on s’aperçoit que ce ne sont là que des textes réprouvant l’emploi de la peine capitale contre les hérétiques. Et la ruse la plus spirituelle, la seule malignité de ce livre terriblement sérieux, c’est que parmi toutes ces citations destinées à réfuter la thèse de Calvin, on en trouve une dont le texte doit lui être particulièrement désagréable, puisqu’il est de lui, Calvin. Ce texte, qui date, il est vrai, d’une époque où il était encore lui-même un persécuté, contredit violemment ses appels enflammés à la répression et dénonce comme non chrétienne son attitude actuelle. N’a-t-il pas écrit, en effet, cette phrase signée de son nom :</w:t>
+        <w:t xml:space="preserve">, est inventé et que comme lieu d’impression on indique Magdebourg à la place de Bâle. Le texte lui-même de cet appel en faveur des innocents persécutés est présenté comme une œuvre scientifique, théologique, une discussion purement académique entre de hautes personnalités ecclésiastiques sur la question suivante : </w:t>
+      </w:r>
+      <w:r>
+        <w:rPr>
+          <w:rStyle w:val="foreign"/>
+        </w:rPr>
+        <w:t xml:space="preserve">De hæreticis an sint persequendi et omnino quomodo sit cum eis agendum multorum tum veterum tum recentiorum sententitæ</w:t>
+      </w:r>
+      <w:r>
+        <w:rPr/>
+        <w:t xml:space="preserve"> (ce qui signifie : Si les hérétiques doivent être poursuivis et de quelle manière on doit se conduire avec eux, d’après des textes d’auteurs anciens et modernes). Et vraiment, lorsqu’on feuillette rapidement l’ouvrage, on croit tout d’abord n’avoir en mains qu’un traité pieux, car on y voit des sentences des plus célèbres pères de l’Église, de saint Augustin, saint Chrysostome et saint Hiéronyme, fraternellement accolées à des déclarations choisies de grandes autorités protestantes, telles que Luther et Sébastien Frank, ou d’humanistes comme Érasme. On dirait une anthologie scolastique, un recueil de citations juridico-théologiques composé dans le but de permettre aux lecteurs de se faire une opinion personnelle sur cette question difficile. Mais lorsqu’on y regarde de plus près, on s’aperçoit que ce ne sont là que des textes réprouvant l’emploi de la peine capitale contre les hérétiques. Et la ruse la plus spirituelle, la seule malignité de ce livre terriblement sérieux, c’est que parmi toutes ces citations destinées à réfuter la thèse de Calvin, on en trouve une dont le texte doit lui être particulièrement désagréable, puisqu’il est de lui, Calvin. Ce texte, qui date, il est vrai, d’une époque où il était encore lui-même un persécuté, contredit violemment ses appels enflammés à la répression et dénonce comme non chrétienne son attitude actuelle. N’a-t-il pas écrit, en effet, cette phrase signée de son nom :</w:t>
       </w:r>
     </w:p>
     <w:p>
@@ -4855,7 +5026,27 @@
       </w:pPr>
       <w:r>
         <w:rPr/>
-        <w:t xml:space="preserve">La première pensée qui vient à l’esprit d’un caractère despotique est toujours de museler, d’étouffer, de détruire toute opinion opposée à la sienne. À cette nouvelle, Calvin se précipite à son pupitre et, sans avoir lu le De hæreticis, presse les synodes suisses d’interdire ce livre, quel qu’il soit, avant sa parution. Plus de discussion, dès lors ! Genève a parlé, Genava locuta est ! Tout ce que l’on dira désormais au sujet de Servet devra être considéré d’avance comme erroné, absurde, mensonger, sacrilège, du moment que ces propos le contredisent, lui, Calvin. Sa plume fait diligence : le 28 mars 1554, il a déjà écrit à Bullinger qu’on vient d’imprimer à Bâle sous un faux nom un livre dans lequel Castellion et Curione cherchaient à démontrer qu’on ne devait pas user de violence envers les hérétiques. Il ne fallait pas qu’une pareille hétérodoxie se répandît, car il était </w:t>
+        <w:t xml:space="preserve">La première pensée qui vient à l’esprit d’un caractère despotique est toujours de museler, d’étouffer, de détruire toute opinion opposée à la sienne. À cette nouvelle, Calvin se précipite à son pupitre et, sans avoir lu le </w:t>
+      </w:r>
+      <w:r>
+        <w:rPr>
+          <w:rStyle w:val="title-c"/>
+        </w:rPr>
+        <w:t>De hæreticis</w:t>
+      </w:r>
+      <w:r>
+        <w:rPr/>
+        <w:t xml:space="preserve">, presse les synodes suisses d’interdire ce livre, quel qu’il soit, avant sa parution. Plus de discussion, dès lors ! Genève a parlé, </w:t>
+      </w:r>
+      <w:r>
+        <w:rPr>
+          <w:rStyle w:val="foreign"/>
+        </w:rPr>
+        <w:t xml:space="preserve">Genava locuta est</w:t>
+      </w:r>
+      <w:r>
+        <w:rPr/>
+        <w:t xml:space="preserve"> ! Tout ce que l’on dira désormais au sujet de Servet devra être considéré d’avance comme erroné, absurde, mensonger, sacrilège, du moment que ces propos le contredisent, lui, Calvin. Sa plume fait diligence : le 28 mars 1554, il a déjà écrit à Bullinger qu’on vient d’imprimer à Bâle sous un faux nom un livre dans lequel Castellion et Curione cherchaient à démontrer qu’on ne devait pas user de violence envers les hérétiques. Il ne fallait pas qu’une pareille hétérodoxie se répandît, car il était </w:t>
       </w:r>
       <w:r>
         <w:rPr>
@@ -4893,7 +5084,17 @@
       </w:pPr>
       <w:r>
         <w:rPr/>
-        <w:t xml:space="preserve">Mais il est déjà trop tard, le Traité des hérétiques a prévenu cette tentative d’étouffement, et quand le premier exemplaire arrive à Genève, une véritable vague de terreur déferle sur la ville. Comment ! Il s’est trouvé des hommes pour placer l’humanité au-dessus de l’autorité ? Il faudrait épargner les gens d’une autre croyance et les traiter en frères au lieu de les envoyer au bûcher ? Tout théologien, et non pas uniquement Calvin, pourrait se permettre d’interpréter les Écritures à son gré ? Voilà qui mettrait l’Église en péril – Calvin pense, cela va de soi, son Église. D’un commun accord, ses partisans genevois crient au scandale. Une nouvelle hérésie est née, clament-ils aux quatre vents, une hérésie particulièrement dangereuse, le </w:t>
+        <w:t xml:space="preserve">Mais il est déjà trop tard, le </w:t>
+      </w:r>
+      <w:r>
+        <w:rPr>
+          <w:rStyle w:val="title-c"/>
+        </w:rPr>
+        <w:t>Traité des hérétiques</w:t>
+      </w:r>
+      <w:r>
+        <w:rPr/>
+        <w:t xml:space="preserve"> a prévenu cette tentative d’étouffement, et quand le premier exemplaire arrive à Genève, une véritable vague de terreur déferle sur la ville. Comment ! Il s’est trouvé des hommes pour placer l’humanité au-dessus de l’autorité ? Il faudrait épargner les gens d’une autre croyance et les traiter en frères au lieu de les envoyer au bûcher ? Tout théologien, et non pas uniquement Calvin, pourrait se permettre d’interpréter les Écritures à son gré ? Voilà qui mettrait l’Église en péril – Calvin pense, cela va de soi, son Église. D’un commun accord, ses partisans genevois crient au scandale. Une nouvelle hérésie est née, clament-ils aux quatre vents, une hérésie particulièrement dangereuse, le </w:t>
       </w:r>
       <w:r>
         <w:rPr>
@@ -4921,7 +5122,17 @@
       </w:pPr>
       <w:r>
         <w:rPr/>
-        <w:t xml:space="preserve">On tient aussitôt un conseil de guerre à Genève : faut-il riposter ? Le successeur de Zwingli, Bullinger, que les Genevois ont si instamment prié de détruire à temps le De hæreticis, les en dissuade sagement : ce livre s’oubliera de lui-même, on ferait mieux de garder le silence. Farel et Calvin, bouillants d’impatience, s’obstinent à vouloir qu’il soit répondu publiquement. Mais comme celui-ci, après la triste expérience qu’il a faite la première fois qu’il a essayé de se justifier, préfère rester dans l’ombre, il laisse à son jeune disciple, Théodore de Bèze, l’honneur de gagner ses éperons et de mériter la reconnaissance du dictateur en menant une vigoureuse attaque contre la doctrine </w:t>
+        <w:t xml:space="preserve">On tient aussitôt un conseil de guerre à Genève : faut-il riposter ? Le successeur de Zwingli, Bullinger, que les Genevois ont si instamment prié de détruire à temps le </w:t>
+      </w:r>
+      <w:r>
+        <w:rPr>
+          <w:rStyle w:val="title-c"/>
+        </w:rPr>
+        <w:t>De hæreticis</w:t>
+      </w:r>
+      <w:r>
+        <w:rPr/>
+        <w:t xml:space="preserve">, les en dissuade sagement : ce livre s’oubliera de lui-même, on ferait mieux de garder le silence. Farel et Calvin, bouillants d’impatience, s’obstinent à vouloir qu’il soit répondu publiquement. Mais comme celui-ci, après la triste expérience qu’il a faite la première fois qu’il a essayé de se justifier, préfère rester dans l’ombre, il laisse à son jeune disciple, Théodore de Bèze, l’honneur de gagner ses éperons et de mériter la reconnaissance du dictateur en menant une vigoureuse attaque contre la doctrine </w:t>
       </w:r>
       <w:r>
         <w:rPr>
@@ -5007,7 +5218,17 @@
       </w:r>
       <w:r>
         <w:rPr/>
-        <w:t xml:space="preserve">. C’est la première fois, ce ne sera pas la dernière, que l’on rencontre cette théorie religieuse que l’humanité (crudelis humanitas, comme l’appelle de Bèze) est un crime contre le genre humain, lequel ne peut être mené à un but idéologique qu’au moyen d’une discipline de fer et d’une rigueur impitoyable. On n’a pas le droit d’épargner deux ou trois loups dévorants, au risque de leur livrer tout le fidèle troupeau du Christ… </w:t>
+        <w:t xml:space="preserve">. C’est la première fois, ce ne sera pas la dernière, que l’on rencontre cette théorie religieuse que l’humanité (</w:t>
+      </w:r>
+      <w:r>
+        <w:rPr>
+          <w:rStyle w:val="foreign"/>
+        </w:rPr>
+        <w:t xml:space="preserve">crudelis humanitascruelle humanité</w:t>
+      </w:r>
+      <w:r>
+        <w:rPr/>
+        <w:t xml:space="preserve">, comme l’appelle de Bèze) est un crime contre le genre humain, lequel ne peut être mené à un but idéologique qu’au moyen d’une discipline de fer et d’une rigueur impitoyable. On n’a pas le droit d’épargner deux ou trois loups dévorants, au risque de leur livrer tout le fidèle troupeau du Christ… </w:t>
       </w:r>
       <w:r>
         <w:rPr>
@@ -5138,7 +5359,27 @@
       </w:pPr>
       <w:r>
         <w:rPr/>
-        <w:t xml:space="preserve">Castellion relève le défi. Puisque l’orthodoxe genevoise veut faire du meurtre de Servet un dogme et une pratique, cet ami passionné de la paix entre ouvertement en lutte. Il a reconnu que le moment d’agir était venu. Si le meurtre de Servet n’est pas porté en dernière instance devant le tribunal de l’humanité tout entière, son bûcher en allumera des milliers d’autres, et ce qui n’a été jusqu’ici qu’un acte criminel isolé va se changer en un principe immuable. Castellion abandonne résolument ses travaux littéraires et scientifiques pour écrire le J’accuse de son siècle, dans lequel il inculpe Jean Calvin de meurtre commis sur la place de Champel sur la personne de Michel Servet. Et cette accusation publique, ce Contra libellum Calvini, devient grâce à sa puissance morale un des plus sublimes pamphlets contre tous ceux qui tentent d’opprimer la parole au moyen de la loi, la croyance au moyen d’une doctrine, et la conscience, née libre, en recourant à la force éternellement odieuse.</w:t>
+        <w:t xml:space="preserve">Castellion relève le défi. Puisque l’orthodoxe genevoise veut faire du meurtre de Servet un dogme et une pratique, cet ami passionné de la paix entre ouvertement en lutte. Il a reconnu que le moment d’agir était venu. Si le meurtre de Servet n’est pas porté en dernière instance devant le tribunal de l’humanité tout entière, son bûcher en allumera des milliers d’autres, et ce qui n’a été jusqu’ici qu’un acte criminel isolé va se changer en un principe immuable. Castellion abandonne résolument ses travaux littéraires et scientifiques pour écrire le </w:t>
+      </w:r>
+      <w:r>
+        <w:rPr>
+          <w:rStyle w:val="title-c"/>
+        </w:rPr>
+        <w:t>J’accuse</w:t>
+      </w:r>
+      <w:r>
+        <w:rPr/>
+        <w:t xml:space="preserve"> de son siècle, dans lequel il inculpe Jean Calvin de meurtre commis sur la place de Champel sur la personne de Michel Servet. Et cette accusation publique, ce </w:t>
+      </w:r>
+      <w:r>
+        <w:rPr>
+          <w:rStyle w:val="title-c"/>
+        </w:rPr>
+        <w:t>Contra libellum Calvini</w:t>
+      </w:r>
+      <w:r>
+        <w:rPr/>
+        <w:t xml:space="preserve">, devient grâce à sa puissance morale un des plus sublimes pamphlets contre tous ceux qui tentent d’opprimer la parole au moyen de la loi, la croyance au moyen d’une doctrine, et la conscience, née libre, en recourant à la force éternellement odieuse.</w:t>
       </w:r>
     </w:p>
     <w:p>
@@ -5166,7 +5407,17 @@
       </w:r>
       <w:r>
         <w:rPr/>
-        <w:t xml:space="preserve">, la religion, et même contre Dieu. C’est pourquoi il commence par préciser que dans son Contra libellum Calvini, il n’approuve ni ne condamne les thèses de Servet et qu’il ne veut à aucun prix entrer dans des questions religieuses ou d’exégèse, il porte uniquement plainte contre un homme, Jehan Calvin, qui en a tué un autre, Michel Servet. Fermement décidé à l’avance à ne donner prise à aucune interprétation sophistique, il expose avec une clarté de juriste, dès les premières lignes de son texte, la cause qu’il se propose de mener à bonne fin.</w:t>
+        <w:t xml:space="preserve">, la religion, et même contre Dieu. C’est pourquoi il commence par préciser que dans son </w:t>
+      </w:r>
+      <w:r>
+        <w:rPr>
+          <w:rStyle w:val="title-c"/>
+        </w:rPr>
+        <w:t>Contra libellum Calvini</w:t>
+      </w:r>
+      <w:r>
+        <w:rPr/>
+        <w:t xml:space="preserve">, il n’approuve ni ne condamne les thèses de Servet et qu’il ne veut à aucun prix entrer dans des questions religieuses ou d’exégèse, il porte uniquement plainte contre un homme, Jehan Calvin, qui en a tué un autre, Michel Servet. Fermement décidé à l’avance à ne donner prise à aucune interprétation sophistique, il expose avec une clarté de juriste, dès les premières lignes de son texte, la cause qu’il se propose de mener à bonne fin.</w:t>
       </w:r>
     </w:p>
     <w:p/>
@@ -5197,7 +5448,17 @@
       </w:pPr>
       <w:r>
         <w:rPr/>
-        <w:t xml:space="preserve">« Le 27 octobre de l’année dernière, continue Castellion, l’Espagnol Michel Servet a été brûlé vif à Genève à cause de ses convictions religieuses, et cela à l’instigation de Calvin, pasteur de l’Église de cette ville. Cette exécution a soulevé d’innombrables protestations, notamment en Italie et en France. En réponse aux accusations dont il est l’objet, Calvin vient de publier un livre qui est un habile travestissement des faits et dans lequel il se propose de se justifier, de combattre Servet, et en outre de prouver que ce dernier avait mérité la peine de mort. C’est cet ouvrage que je vais analyser. Sans doute, selon sa coutume, l’auteur m’accusera d’être un disciple de Servet, mais que cela ne trouble personne : ce n’est pas la doctrine de Servet que je défends, c’est la fausse doctrine de Calvin que j’attaque. C’est pourquoi je ne discuterai ni de la Trinité ni du baptême, ni d’autres questions de cette espèce. Calvin ayant fait brûler les livres de Servet, je ne les possède pas et ne puis savoir ce qu’ils contenaient. Mais dans toutes les questions qui ne touchent pas au débat doctrinal, je montrerai les erreurs du pasteur de Genève, et chacun pourra voir ce qu’est cet homme altéré de sang. Je n’agirai pas avec lui comme il a agi avec Servet ; après l’avoir fait brûler vivant avec ses livres, il le déchire mort. Et, combattant ses erreurs, il se réfère aux pages et à d’innombrables endroits du volume qu’il a fait brûler : c’est comme si un incendiaire, après avoir réduit une maison en cendres, nous demandait d’aller y chercher quelques vases ou de nous reporter à l’endroit où se trouvaient les chambres. Nous n’avons pas brûlé les livres de Calvin : l’auteur vit et son ouvrage est édité en latin et en français. Personne ne peut nous soupçonner d’avoir changé quoi que ce soit. Je transcrirai d’abord le texte même de Calvin que je veux discuter, et lui donnerai un numéro d’ordre. Ensuite, donnant à ma réponse des chiffres correspondants, je transcrirai mes objections. On pourra de la sorte se faire une opinion rapide. »</w:t>
+        <w:t xml:space="preserve">« Le 27 octobre de l’année dernière, </w:t>
+      </w:r>
+      <w:r>
+        <w:rPr>
+          <w:i/>
+        </w:rPr>
+        <w:t xml:space="preserve">continue Castellion, </w:t>
+      </w:r>
+      <w:r>
+        <w:rPr/>
+        <w:t xml:space="preserve">l’Espagnol Michel Servet a été brûlé vif à Genève à cause de ses convictions religieuses, et cela à l’instigation de Calvin, pasteur de l’Église de cette ville. Cette exécution a soulevé d’innombrables protestations, notamment en Italie et en France. En réponse aux accusations dont il est l’objet, Calvin vient de publier un livre qui est un habile travestissement des faits et dans lequel il se propose de se justifier, de combattre Servet, et en outre de prouver que ce dernier avait mérité la peine de mort. C’est cet ouvrage que je vais analyser. Sans doute, selon sa coutume, l’auteur m’accusera d’être un disciple de Servet, mais que cela ne trouble personne : ce n’est pas la doctrine de Servet que je défends, c’est la fausse doctrine de Calvin que j’attaque. C’est pourquoi je ne discuterai ni de la Trinité ni du baptême, ni d’autres questions de cette espèce. Calvin ayant fait brûler les livres de Servet, je ne les possède pas et ne puis savoir ce qu’ils contenaient. Mais dans toutes les questions qui ne touchent pas au débat doctrinal, je montrerai les erreurs du pasteur de Genève, et chacun pourra voir ce qu’est cet homme altéré de sang. Je n’agirai pas avec lui comme il a agi avec Servet ; après l’avoir fait brûler vivant avec ses livres, il le déchire mort. Et, combattant ses erreurs, il se réfère aux pages et à d’innombrables endroits du volume qu’il a fait brûler : c’est comme si un incendiaire, après avoir réduit une maison en cendres, nous demandait d’aller y chercher quelques vases ou de nous reporter à l’endroit où se trouvaient les chambres. Nous n’avons pas brûlé les livres de Calvin : l’auteur vit et son ouvrage est édité en latin et en français. Personne ne peut nous soupçonner d’avoir changé quoi que ce soit. Je transcrirai d’abord le texte même de Calvin que je veux discuter, et lui donnerai un numéro d’ordre. Ensuite, donnant à ma réponse des chiffres correspondants, je transcrirai mes objections. On pourra de la sorte se faire une opinion rapide. »</w:t>
       </w:r>
     </w:p>
     <w:p/>
@@ -5765,7 +6026,17 @@
       </w:pPr>
       <w:r>
         <w:rPr/>
-        <w:t xml:space="preserve">Rarement pamphlet aussi violent et aussi passionné que le Contra libellum Calvini de Castellion fut écrit contre un despote. Par sa clarté, sa force de vérité, il doit convaincre même les plus indifférents que c’en est fait à tout jamais de la liberté de pensée, si l’on ne résiste pas à temps à l’Inquisition genevoise. Aucun doute n’est possible : après les preuves irréfutables apportées par Castellion, la condamnation de Calvin sera approuvée unanimement. L’homme qu’il a pris à la gorge d’une poigne si vigoureuse semble être définitivement hors de combat et son doctrinarisme intransigeant a reçu un coup mortel.</w:t>
+        <w:t xml:space="preserve">Rarement pamphlet aussi violent et aussi passionné que le </w:t>
+      </w:r>
+      <w:r>
+        <w:rPr>
+          <w:rStyle w:val="title-c"/>
+        </w:rPr>
+        <w:t>Contra libellum Calvini</w:t>
+      </w:r>
+      <w:r>
+        <w:rPr/>
+        <w:t xml:space="preserve"> de Castellion fut écrit contre un despote. Par sa clarté, sa force de vérité, il doit convaincre même les plus indifférents que c’en est fait à tout jamais de la liberté de pensée, si l’on ne résiste pas à temps à l’Inquisition genevoise. Aucun doute n’est possible : après les preuves irréfutables apportées par Castellion, la condamnation de Calvin sera approuvée unanimement. L’homme qu’il a pris à la gorge d’une poigne si vigoureuse semble être définitivement hors de combat et son doctrinarisme intransigeant a reçu un coup mortel.</w:t>
       </w:r>
     </w:p>
     <w:p>
@@ -5783,7 +6054,17 @@
       </w:pPr>
       <w:r>
         <w:rPr/>
-        <w:t xml:space="preserve">Au dernier moment, alors que des fragments en circulent déjà dans certains milieux à Bâle, alors que tout est prêt pour l’impression, les dirigeants de Genève, admirablement informés par leurs espions, ont été mis au courant de l’attaque dangereuse que Castellion prépare contre leur autorité. Et ils prennent les devants. C’est en de telles occasions que se manifeste la supériorité écrasante d’une organisation d’État sur l’individu isolé : Calvin, qui a fait brûler un homme coupable de penser autrement que lui, peut, grâce à la censure, défendre librement son crime, mais Castellion, qui veut élever une protestation au nom de l’humanité, se voit refuser la parole. En fait, la ville de Bâle n’a aucune raison d’interdire à un de ses citoyens, professeur de son Université, au surplus, une polémique littéraire avec Calvin, mais ce dernier, dont l’habileté est magistrale, utilise adroitement les moyens politiques. On met debout une affaire diplomatique : ce n’est pas Calvin personnellement, mais la ville de Genève, qui adresse une plainte officielle pour attaques contre la religion. Le Conseil de la ville de Bâle et l’Université se trouvent ainsi placés devant cette alternative : ou refuser à un écrivain libre le droit de s’exprimer, ou entrer en conflit avec le puissant État genevois. Comme toujours, les considérations politiques l’emportent sur le droit ; les membres du Conseil préfèrent sacrifier l’individu isolé et décrètent l’interdiction d’imprimer aucun écrit qui ne soit strictement orthodoxe. De sorte que la publication du Contra libellum Calvini est rendue impossible et que Calvin peut dire en se réjouissant : </w:t>
+        <w:t xml:space="preserve">Au dernier moment, alors que des fragments en circulent déjà dans certains milieux à Bâle, alors que tout est prêt pour l’impression, les dirigeants de Genève, admirablement informés par leurs espions, ont été mis au courant de l’attaque dangereuse que Castellion prépare contre leur autorité. Et ils prennent les devants. C’est en de telles occasions que se manifeste la supériorité écrasante d’une organisation d’État sur l’individu isolé : Calvin, qui a fait brûler un homme coupable de penser autrement que lui, peut, grâce à la censure, défendre librement son crime, mais Castellion, qui veut élever une protestation au nom de l’humanité, se voit refuser la parole. En fait, la ville de Bâle n’a aucune raison d’interdire à un de ses citoyens, professeur de son Université, au surplus, une polémique littéraire avec Calvin, mais ce dernier, dont l’habileté est magistrale, utilise adroitement les moyens politiques. On met debout une affaire diplomatique : ce n’est pas Calvin personnellement, mais la ville de Genève, qui adresse une plainte officielle pour attaques contre la religion. Le Conseil de la ville de Bâle et l’Université se trouvent ainsi placés devant cette alternative : ou refuser à un écrivain libre le droit de s’exprimer, ou entrer en conflit avec le puissant État genevois. Comme toujours, les considérations politiques l’emportent sur le droit ; les membres du Conseil préfèrent sacrifier l’individu isolé et décrètent l’interdiction d’imprimer aucun écrit qui ne soit strictement orthodoxe. De sorte que la publication du </w:t>
+      </w:r>
+      <w:r>
+        <w:rPr>
+          <w:rStyle w:val="title-c"/>
+        </w:rPr>
+        <w:t>Contra libellum Calvini</w:t>
+      </w:r>
+      <w:r>
+        <w:rPr/>
+        <w:t xml:space="preserve"> est rendue impossible et que Calvin peut dire en se réjouissant : </w:t>
       </w:r>
       <w:r>
         <w:rPr>
@@ -5993,7 +6274,7 @@
       </w:pPr>
       <w:r>
         <w:rPr/>
-        <w:t xml:space="preserve">« En déplorant, je ne dirai pas les discordes, mais les haines cruelles dont quelques-uns poursuivent les amis de la vérité et de la science prise à ses sources, vous augmentez une douleur que je porte partout avec moi. La fable raconte que du sang des Titans naquirent les Géants : c’està peu près de même que de la semence des moines sont sortis ces nouveaux sophistes qui, dans les cours, les familles, le peuple, cherchent à régner et se croient gênés par la lumière des lettres. Mais Dieu saura bien préserver quelques restes de son troupeau.</w:t>
+        <w:t xml:space="preserve">« En déplorant, je ne dirai pas les discordes, mais les haines cruelles dont quelques-uns poursuivent les amis de la vérité et de la science prise à ses sources, vous augmentez une douleur que je porte partout avec moi. La fable raconte que du sang des Titans naquirent les Géants : c’est à peu près de même que de la semence des moines sont sortis ces nouveaux sophistes qui, dans les cours, les familles, le peuple, cherchent à régner et se croient gênés par la lumière des lettres. Mais Dieu saura bien préserver quelques restes de son troupeau.</w:t>
       </w:r>
     </w:p>
     <w:p>
@@ -6054,7 +6335,27 @@
       </w:pPr>
       <w:r>
         <w:rPr/>
-        <w:t xml:space="preserve">Ce qui prouve qu’il s’agit bien là d’une lutte à mort, c’est le fait que Calvin entre personnellement en scène. De même que dans le cas Servet, dès qu’il fallut porter le coup décisif, il écarta son homme de paille Nicolas de la Fontaine pour prendre lui-même le glaive, il ne se sert plus désormais de son lieutenant Théodore de Bèze. Il n’est plus question pour lui de droit ou d’injustice, de texte de la Bible et d’interprétation, de vérité ou de mensonge, mais seulement d’écraser complètement, une fois pour toutes, Castellion. Certes, il n’y a pas pour le moment de raison de l’attaquer, car il s’est replongé entièrement dans ses occupations littéraires. Mais si l’on ne trouve aucun prétexte pour se jeter sur lui, on en créera. La découverte d’un libelle anonyme par les espions de Calvin dans les bagages d’un marchand vient à propos. À vrai dire, il n’existe pas la moindre preuve que l’auteur soit Castellion, et en fait il n’en est rien. Mais delenda Carthago, il faut l’écraser à tout prix ; c’est ainsi que Calvin utilise cet écrit pour accabler Castellion des injures les plus grossières. Son pamphlet intitulé : Calumniæ ne bulonis cujusdam (Calomnies d’un vaurien) n’est pas le livre d’un théologien contre un autre théologien, mais seulement une explosion de rage : Castellion y est couvert d’insultes dignes d’une harengère, traité de voleur, de coquin, de blasphémateur. On va jusqu’à accuser le professeur de l’Université de Bâle d’avoir volé du bois en plein jour. Cet opuscule haineux où la rage de l’auteur s’accroît de page en page se termine par ce cri de fureur : </w:t>
+        <w:t xml:space="preserve">Ce qui prouve qu’il s’agit bien là d’une lutte à mort, c’est le fait que Calvin entre personnellement en scène. De même que dans le cas Servet, dès qu’il fallut porter le coup décisif, il écarta son homme de paille Nicolas de la Fontaine pour prendre lui-même le glaive, il ne se sert plus désormais de son lieutenant Théodore de Bèze. Il n’est plus question pour lui de droit ou d’injustice, de texte de la Bible et d’interprétation, de vérité ou de mensonge, mais seulement d’écraser complètement, une fois pour toutes, Castellion. Certes, il n’y a pas pour le moment de raison de l’attaquer, car il s’est replongé entièrement dans ses occupations littéraires. Mais si l’on ne trouve aucun prétexte pour se jeter sur lui, on en créera. La découverte d’un libelle anonyme par les espions de Calvin dans les bagages d’un marchand vient à propos. À vrai dire, il n’existe pas la moindre preuve que l’auteur soit Castellion, et en fait il n’en est rien. Mais </w:t>
+      </w:r>
+      <w:r>
+        <w:rPr>
+          <w:rStyle w:val="foreign"/>
+        </w:rPr>
+        <w:t xml:space="preserve">delenda Carthagoil faut détruire Carthage</w:t>
+      </w:r>
+      <w:r>
+        <w:rPr/>
+        <w:t xml:space="preserve">, il faut l’écraser à tout prix ; c’est ainsi que Calvin utilise cet écrit pour accabler Castellion des injures les plus grossières. Son pamphlet intitulé : </w:t>
+      </w:r>
+      <w:r>
+        <w:rPr>
+          <w:rStyle w:val="title-c"/>
+        </w:rPr>
+        <w:t>Calumniæ ne bulonis cujusdam</w:t>
+      </w:r>
+      <w:r>
+        <w:rPr/>
+        <w:t xml:space="preserve"> (Calomnies d’un vaurien) n’est pas le livre d’un théologien contre un autre théologien, mais seulement une explosion de rage : Castellion y est couvert d’insultes dignes d’une harengère, traité de voleur, de coquin, de blasphémateur. On va jusqu’à accuser le professeur de l’Université de Bâle d’avoir volé du bois en plein jour. Cet opuscule haineux où la rage de l’auteur s’accroît de page en page se termine par ce cri de fureur : </w:t>
       </w:r>
       <w:r>
         <w:rPr>
@@ -6132,7 +6433,15 @@
       </w:pPr>
       <w:r>
         <w:rPr/>
-        <w:t xml:space="preserve">« Tu es très fécond en invectives. C’est de l’abondance du cœur que ta bouche parle. Dans ton libelle latin, tu m’appelles successivement blasphémateur, calomniateur, esprit malfaisant, chien aboyeur, être d’ignorance et de bestialité, rempli d’impudence, imposteur, corrupteur impie des lettres sacrées, bouffon qui se moque de Dieu, contempteur de toute religion, impudent personnage, chien impur, être d’impiété et obscène, à l’esprit tortueux et perverti, vagabond, mauvais sujet. Huit fois tu m’appelles vaurien (c’est ainsi que j’interprète nebulo), et ces aménités, tu réussis à les développer avec complaisance dans un pauvre petit livre de deux feuilles d’imprimerie. Ton livre s’intitule Calomnies d’un vaurien, et la dernière phrase est celle-ci : “Que Dieu t’écrase, Satan !” Ce qui se trouve entre ces deux extrêmes est du même style. Voilà, certes, un homme dont le sérieux apostolique s’impose. Voilà, certes, un réel exemple de douceur chrétienne. Malheur au peuple que tu conduis, s’il s’inspire de ta pensée et s’il est vrai que les disciples ressemblent au maître. Pour moi, cependant, tes injures ne m’émeuvent nullement. Un jour, la vérité crucifiée ressuscitera. Et toi, Calvin, tu rendras compte à Dieu des injures dont tu as couvert quelqu’un pour lequel aussi Christ est mort. Est-ce que vraiment tu n’as pas honte ? Est-ce que les paroles du Christ ne mettent en ton âme aucun trouble : “Celui qui se mettra en colère contre son frère sans cause sera passible du jugement, celui qui appellera son frère mauvais sujet sera jeté dans les ténèbres du dehors” ? »</w:t>
+        <w:t xml:space="preserve">« Tu es très fécond en invectives. C’est de l’abondance du cœur que ta bouche parle. Dans ton libelle latin, tu m’appelles successivement blasphémateur, calomniateur, esprit malfaisant, chien aboyeur, être d’ignorance et de bestialité, rempli d’impudence, imposteur, corrupteur impie des lettres sacrées, bouffon qui se moque de Dieu, contempteur de toute religion, impudent personnage, chien impur, être d’impiété et obscène, à l’esprit tortueux et perverti, vagabond, mauvais sujet. Huit fois tu m’appelles vaurien (c’est ainsi que j’interprète </w:t>
+      </w:r>
+      <w:r>
+        <w:rPr/>
+        <w:t xml:space="preserve">nebulo</w:t>
+      </w:r>
+      <w:r>
+        <w:rPr/>
+        <w:t xml:space="preserve">), et ces aménités, tu réussis à les développer avec complaisance dans un pauvre petit livre de deux feuilles d’imprimerie. Ton livre s’intitule Calomnies d’un vaurien, et la dernière phrase est celle-ci : “Que Dieu t’écrase, Satan !” Ce qui se trouve entre ces deux extrêmes est du même style. Voilà, certes, un homme dont le sérieux apostolique s’impose. Voilà, certes, un réel exemple de douceur chrétienne. Malheur au peuple que tu conduis, s’il s’inspire de ta pensée et s’il est vrai que les disciples ressemblent au maître. Pour moi, cependant, tes injures ne m’émeuvent nullement. Un jour, la vérité crucifiée ressuscitera. Et toi, Calvin, tu rendras compte à Dieu des injures dont tu as couvert quelqu’un pour lequel aussi Christ est mort. Est-ce que vraiment tu n’as pas honte ? Est-ce que les paroles du Christ ne mettent en ton âme aucun trouble : “Celui qui se mettra en colère contre son frère sans cause sera passible du jugement, celui qui appellera son frère mauvais sujet sera jeté dans les ténèbres du dehors” ? »</w:t>
       </w:r>
     </w:p>
     <w:p>
@@ -6188,172 +6497,7 @@
       </w:pPr>
       <w:r>
         <w:rPr/>
-        <w:t xml:space="preserve">Il est inutile ici de chercher des explications : dans son désir furieux d’écraser à tout prix son adversaire, Calvin a altéré la vérité avec autant d’audace que dans le cas Servet. Mais jamais il n’a réussi à trouver quoi que ce soit entachant l’honneur de Castellion. « Tous peuvent juger de mes écrits, répond tranquillement ce dernier, et je ne redoute la sentence de personne si l’on me juge sans haine. De l’austérité de ma vie, tous ceux qui m’ont connu, depuis mon adolescence, peuvent en témoigner et, si besoin est, je tiens à ta disposition des témoignages innombrables. Mais tout cela est-il bien nécessaire ? Ton témoignage à toi et celui des tiens, ne suffit-il pas ?…</w:t>
-      </w:r>
-    </w:p>
-    <w:p>
-      <w:pPr>
-        <w:pStyle w:val="quote"/>
-      </w:pPr>
-      <w:r>
-        <w:rPr/>
-        <w:t xml:space="preserve">« Aussi bien tes propres élèves ont reconnu plus d’une fois qu’on ne saurait élever le moindre doute sur l’austérité de ma vie. Mais comme ma doctrine diffère de la tienne, ils se contentaient d’affirmer que j’étais dans l’erreur. Comment donc oses-tu publier sur moi de telles choses et en appeler au témoignage de Dieu ? Ne vois-tu pas, Calvin, combien c’est effrayant d’invoquer le témoignage de Dieu sur des accusations que seules la colère et la haine te dictent ? Moi aussi, certes, j’en appelle à Dieu, mais alors que tu l’invoques pour m’accuser avec véhémence devant les hommes, je l’invoque (et c’est pour moi d’un prix inestimable) parce que je me sens faussement accusé. Si je mens et si tu dis vrai, alors je prie Dieu qu’il me punisse selon la mesure de mon crime, et je demande aux hommes de m’enlever et la vie et l’honneur. Mais si je dis la vérité et que tu sois un faux accusateur, je demande à Dieu qu’il me protège contre les embûches de mes adversaires, et qu’avant ta mort il te donne, à toi, de regretter ta conduite afin que ce péché ne porte pas préjudice au salut de ton âme. »</w:t>
-      </w:r>
-    </w:p>
-    <w:p>
-      <w:pPr>
-        <w:pStyle w:val="ab"/>
-      </w:pPr>
-      <w:r>
-        <w:rPr/>
-        <w:t xml:space="preserve">*</w:t>
-      </w:r>
-    </w:p>
-    <w:p>
-      <w:pPr>
-        <w:pStyle w:val="p"/>
-      </w:pPr>
-      <w:r>
-        <w:rPr/>
-        <w:t xml:space="preserve">Quelle différence de ton, quelle supériorité de l’homme libre et sans préjugé sur l’individu figé dans son orgueil ! Éternel antagonisme de l’homme paisible, qui ne veut rien d’autre que de pouvoir dire son opinion, et du sectaire qui ne peut tolérer que le monde entier ne boive pas, ne répète pas ses paroles. Chez le premier, la conscience claire et pure s’exprime d’une façon mesurée, chez le second, le désir de domination hurle ses invectives et ses menaces. Mais la vraie clarté ne se laisse troubler par aucune haine. Les actes les plus purs ne sont pas imposés par le fanatisme, ils sont le calme résultat de la maîtrise de soi et de la modération.</w:t>
-      </w:r>
-    </w:p>
-    <w:p>
-      <w:pPr>
-        <w:pStyle w:val="p"/>
-      </w:pPr>
-      <w:r>
-        <w:rPr/>
-        <w:t xml:space="preserve">Malheureusement, ce qui importe aux hommes de parti, ce n’est jamais la justice, mais toujours la victoire. Ce qu’ils veulent, ce n’est pas donner raison, mais avoir raison. À peine la réponse de Castellion a-t-elle paru que la tempête se déchaîne de nouveau. Certes, on a renoncé aux injures personnelles telles que </w:t>
-      </w:r>
-      <w:r>
-        <w:rPr>
-          <w:i/>
-        </w:rPr>
-        <w:t xml:space="preserve">chien aboyeur</w:t>
-      </w:r>
-      <w:r>
-        <w:rPr/>
-        <w:t xml:space="preserve">, </w:t>
-      </w:r>
-      <w:r>
-        <w:rPr>
-          <w:i/>
-        </w:rPr>
-        <w:t xml:space="preserve">chien impur</w:t>
-      </w:r>
-      <w:r>
-        <w:rPr/>
-        <w:t xml:space="preserve">, et à la fable stupide du vol de bois ; cette fois l’attaque a été portée sur un autre domaine : celui des controverses théologiques. De nouveau les presses genevoises, encore imprégnées des dernières calomnies, sont mises en mouvement, et une fois de plus, nous revoyons Théodore de Bèze au premier plan. Plus fidèle à son maître qu’à la vérité, il se livre dans sa préface à l’édition officielle genevoise de la Bible (1558) à une attaque d’une telle méchanceté contre Castellion qu’elle produit, surtout à telle place, une impression générale extrêmement pénible :</w:t>
-      </w:r>
-    </w:p>
-    <w:p>
-      <w:pPr>
-        <w:pStyle w:val="quote"/>
-      </w:pPr>
-      <w:r>
-        <w:rPr/>
-        <w:t xml:space="preserve">« Satan, notre ancien adversaire, y lit-on, voyant qu’il ne peut plus empêcher le cours de la parole de Dieu, comme il a fait pour un temps, nous assaille par un autre moyen plus dangereux… Pendant longtemps, il n’y a eu aucune traduction française de la Bible, tout au moins pas une traduction des Saintes Écritures qui méritât ce nom, mais maintenant Satan a trouvé autant de traducteurs qu’il y a d’esprits frivoles et insolents, et il en trouvera peut-être encore plus, si Dieu n’y met pas fin à temps. Si on en demande quelque exemple, nous en produirons un qui servira pour plusieurs, c’est à savoir la translation de la Bible latine et française, mise en avant par Sébastien Castellion, homme si bien connu en cette Église, tant par son ingratitude et impudence, que par la peine qu’on a perdue après lui pour le réduire en bon chemin, que nous ferions conscience non seulement de taire son nom (comme jusques ici nous avons fait), mais aussi de n’avertir tous chrétiens de se garder d’un tel personnage comme instrument choisi de Satan. »</w:t>
-      </w:r>
-    </w:p>
-    <w:p>
-      <w:pPr>
-        <w:pStyle w:val="p"/>
-      </w:pPr>
-      <w:r>
-        <w:rPr/>
-        <w:t xml:space="preserve">Il est difficile de recommander plus nettement un savant au tribunal des hérétiques. Mais Castellion, </w:t>
-      </w:r>
-      <w:r>
-        <w:rPr>
-          <w:i/>
-        </w:rPr>
-        <w:t xml:space="preserve">instrument choisi de Satan</w:t>
-      </w:r>
-      <w:r>
-        <w:rPr/>
-        <w:t xml:space="preserve">, n’est plus tenu maintenant de se taire ; encouragé par la lettre de Melanchthon, le Sénat de l’Université lui a une fois de plus donné la permission de se défendre.</w:t>
-      </w:r>
-    </w:p>
-    <w:p>
-      <w:pPr>
-        <w:pStyle w:val="p"/>
-      </w:pPr>
-      <w:r>
-        <w:rPr/>
-        <w:t xml:space="preserve">La réponse de Castellion à Théodore de Bèze est remplie d’une tristesse profonde, on pourrait même dire, presque mystique. Ce pur humaniste éprouve un sentiment de pitié à constater que des intellectuels peuvent haïr de la sorte. Certes, il sait très bien que ce qui importe avant tout aux amis de Calvin ce n’est pas la vérité, mais le monopole de leur vérité, et qu’ils ne s’arrêteront pas avant de s’être débarrassés de lui comme ils l’ont fait jusqu’ici de tous leurs adversaires ; cependant la noblesse de ses sentiments ne lui permet pas de descendre dans ces bas-fonds de la haine :</w:t>
-      </w:r>
-    </w:p>
-    <w:p>
-      <w:pPr>
-        <w:pStyle w:val="quote"/>
-      </w:pPr>
-      <w:r>
-        <w:rPr/>
-        <w:t xml:space="preserve">« Vous excitez, vous exhortez les magistrats à ma mort, écrit-il (cela, malgré que j’en sois absolument convaincu, je n’oserais pas le dire si ce n’était pas publiquement affirmé dans vos livres). Mort, je ne pourrais plus vous démentir. Ma vie vous est un vrai cauchemar. Voyant que les magistrats ne cèdent pas à votre pression ou du moins qu’ils n’y cèdent pas encore (ce qui pourrait changer d’ici peu), vous vous efforcez de me rendre odieux… »</w:t>
-      </w:r>
-    </w:p>
-    <w:p>
-      <w:pPr>
-        <w:pStyle w:val="p"/>
-      </w:pPr>
-      <w:r>
-        <w:rPr/>
-        <w:t xml:space="preserve">Quoiqu’il sache parfaitement que c’est à sa vie qu’en veulent ses adversaires, c’est à leur conscience qu’il s’adresse :</w:t>
-      </w:r>
-    </w:p>
-    <w:p>
-      <w:pPr>
-        <w:pStyle w:val="quote"/>
-      </w:pPr>
-      <w:r>
-        <w:rPr/>
-        <w:t xml:space="preserve">« Je vous en prie, demande-t-il à ces serviteurs de la parole du Christ, dites-moi ce qui, dans votre conduite à mon égard, s’inspire de l’esprit du Christ ? Le Christ ? Au moment même où le traître le livre aux mercenaires, c’est avec bonté qu’il lui adresse la parole : il lui donne le titre d’ami. Sur la croix, il prie pour ses bourreaux. Vous ? Parce que je diffère avec vous sur quelques opinions, vous me poursuivez avec malveillance dans tous les pays du monde. Vous excitez même les autres à me poursuivre de leur haine… Quelle amertume doit se cacher en vos discours, lorsqu’ils reçoivent de votre vie un démenti aussi catégorique : “Celui qui hait son frère est un meurtrier…” Voilà des préceptes de vérité, clairs, évidents, accessibles à tous, dégagés de ces voiles théologiques qui obscurcissent, et vous les enseignez et vous les confessez par la parole et par vos livres. Pourquoi ne les confessez-vous pas aussi par votre vie ? »</w:t>
-      </w:r>
-    </w:p>
-    <w:p>
-      <w:pPr>
-        <w:pStyle w:val="p"/>
-      </w:pPr>
-      <w:r>
-        <w:rPr/>
-        <w:t xml:space="preserve">Théodore de Bèze, Castellion ne l’ignore pas, n’est qu’un homme de paille. Ce n’est pas de lui que part l’attaque qu’il a signée, mais de Calvin. C’est pourquoi, par-dessus Théodore de Bèze, c’est à Calvin qu’il s’adresse. Sans aucune crainte, les yeux fixés dans les yeux de son adversaire, il l’apostrophe :</w:t>
-      </w:r>
-    </w:p>
-    <w:p>
-      <w:pPr>
-        <w:pStyle w:val="quote"/>
-      </w:pPr>
-      <w:r>
-        <w:rPr/>
-        <w:t xml:space="preserve">« Voici, tu t’octroies le titre de chrétien. Tu acquiesces à l’Évangile, tu te réclames de Dieu et te vantes de connaître sa volonté… tu prétends posséder la vérité évangélique. Eh bien, toi qui enseignes les autres, pourquoi ne t’enseignes-tu pas toi-même ? Toi qui proclames en chaire qu’il ne faut pas médire, pourquoi remplis-tu tes livres de médisances ? Vous qui vous élevez avec tant de véhémence contre les calomniateurs, pourquoi calomniez-vous tout en flétrissant pieusement la calomnie ? Vous qui flagellez si cruellement mon orgueil, pourquoi me condamnez-vous avec tant de superbe, avec tant d’arrogance, comme si vous siégiez au tribunal de Dieu et que vous fussent dévoilés les secrets de mon cœur ?… Entrez enfin en vous-même et hâtez-vous de peur qu’il ne soit trop tard. Faites en sorte, si c’est possible, de douter un instant de vous, et vous verrez ce que déjà tant d’autres voient ! Déposez cet amour du moi qui vous consume et la haine des autres, et en particulier celle que vous nourrissez contre ma personne. Rivalisons ensemble de charité et vous découvrirez que mon impiété n’est pas plus réelle que l’infamie dont vous essayez de me couvrir. Souffrez que je diffère avec vous en quelque doctrine. N’est-ce pas un fait constant qu’entre plusieurs personnes pieuses il peut y avoir divergence d’opinion et unité de cœur ? »</w:t>
-      </w:r>
-    </w:p>
-    <w:p>
-      <w:pPr>
-        <w:pStyle w:val="p"/>
-      </w:pPr>
-      <w:r>
-        <w:rPr/>
-        <w:t xml:space="preserve">Il est difficile de montrer plus d’affabilité, plus grand esprit de conciliation dans une lettre à des sectaires et à des doctrinaires. Et certes, si la grandeur de ses sentiments nous est déjà connue, on peut dire néanmoins que dans cette lutte qui lui a été imposée, Castellion incarne plus que jamais l’idée de tolérance. Au lieu de répondre à la raillerie par la raillerie, à la haine par la haine –</w:t>
-      </w:r>
-    </w:p>
-    <w:p>
-      <w:pPr>
-        <w:pStyle w:val="quote"/>
-      </w:pPr>
-      <w:r>
-        <w:rPr/>
-        <w:t xml:space="preserve">« vous avez allégué contre moi des choses telles, que si je les avais allégées contre vous, Dieu de bonté, je ne connais pas de terre ou de mer qui m’eussent protégé contre votre colère »</w:t>
-      </w:r>
-    </w:p>
-    <w:p>
-      <w:pPr>
-        <w:pStyle w:val="p"/>
-      </w:pPr>
-      <w:r>
-        <w:rPr/>
-        <w:t xml:space="preserve">– il préfère essayer encore de mettre fin à la querelle par une discussion à l’amiable, ainsi qu’il convient à des savants. Une fois de plus, il tend la main à ses adversaires, quoiqu’il sache qu’ils en veulent à sa vie. « Par les souffrances du Christ, je vous en prie, je vous en conjure, faites-moi la grâce de respecter ma liberté, cessez de m’accabler de fausses accusations. Permettez-moi de confesser ma foi sans contrainte, ainsi qu’on vous le permet et que je vous le permets moi-même. Quant à ceux dont la doctrine diffère de la vôtre, ne croyez pas tout de suite qu’ils sont dans l’erreur et ne les accusez pas de blasphème… Malgré qu’avec de nombreux croyants j’interprète autrement que vous les Écritures, c’est de toutes mes forces que je professe avec vous la religion du Christ. Sûrement l’un de nous se trompe. Eh bien, aimons-nous cependant les uns les autres. Le Maître révélera la vérité à ceux qui errent. Nous savons, vous et moi, ou du moins nous croyons savoir, quelles sont les obligations de l’amour chrétien. Pratiquons-les et, par notre application, fermons la bouche à nos adversaires. Vous estimez vraie votre opinion ? Les autres estiment vraie la leur : que les plus savants se montrent les plus fraternels et que leur science ne les enfle pas. Car Dieu sait, et ce sont les superbes qu’il abaisse et les humbles qu’il relève.</w:t>
+        <w:t xml:space="preserve">Il est inutile ici de chercher des explications : dans son désir furieux d’écraser à tout prix son adversaire, Calvin a altéré la vérité avec autant d’audace que dans le cas Servet. Mais jamais il n’a réussi à trouver quoi que ce soit entachant l’honneur de Castellion.</w:t>
       </w:r>
     </w:p>
     <w:p/>
@@ -6369,7 +6513,7 @@
       </w:pPr>
       <w:r>
         <w:rPr/>
-        <w:t xml:space="preserve">« C’est poussé par un grand désir d’amour que je vous dis ces choses. Je vous offre l’amour et la paix chrétienne. Je vous appelle à l’amour et, cela, je l’atteste devant Dieu, devant l’Esprit vivant, je le fais de toute mon âme.</w:t>
+        <w:t xml:space="preserve">« Tous peuvent juger de mes écrits, répond tranquillement ce dernier, et je ne redoute la sentence de personne si l’on me juge sans haine. De l’austérité de ma vie, tous ceux qui m’ont connu, depuis mon adolescence, peuvent en témoigner et, si besoin est, je tiens à ta disposition des témoignages innombrables. Mais tout cela est-il bien nécessaire ? Ton témoignage à toi et celui des tiens, ne suffit-il pas ?…</w:t>
       </w:r>
     </w:p>
     <w:p>
@@ -6384,6 +6528,194 @@
       </w:pPr>
       <w:r>
         <w:rPr/>
+        <w:t xml:space="preserve">« Aussi bien tes propres élèves ont reconnu plus d’une fois qu’on ne saurait élever le moindre doute sur l’austérité de ma vie. Mais comme ma doctrine diffère de la tienne, ils se contentaient d’affirmer que j’étais dans l’erreur. Comment donc oses-tu publier sur moi de telles choses et en appeler au témoignage de Dieu ? Ne vois-tu pas, Calvin, combien c’est effrayant d’invoquer le témoignage de Dieu sur des accusations que seules la colère et la haine te dictent ? Moi aussi, certes, j’en appelle à Dieu, mais alors que tu l’invoques pour m’accuser avec véhémence devant les hommes, je l’invoque (et c’est pour moi d’un prix inestimable) parce que je me sens faussement accusé. Si je mens et si tu dis vrai, alors je prie Dieu qu’il me punisse selon la mesure de mon crime, et je demande aux hommes de m’enlever et la vie et l’honneur. Mais si je dis la vérité et que tu sois un faux accusateur, je demande à Dieu qu’il me protège contre les embûches de mes adversaires, et qu’avant ta mort il te donne, à toi, de regretter ta conduite afin que ce péché ne porte pas préjudice au salut de ton âme. »</w:t>
+      </w:r>
+    </w:p>
+    <w:p/>
+    <w:p>
+      <w:pPr>
+        <w:pStyle w:val="ab"/>
+      </w:pPr>
+      <w:r>
+        <w:rPr/>
+        <w:t xml:space="preserve">*</w:t>
+      </w:r>
+    </w:p>
+    <w:p>
+      <w:pPr>
+        <w:pStyle w:val="p"/>
+      </w:pPr>
+      <w:r>
+        <w:rPr/>
+        <w:t xml:space="preserve">Quelle différence de ton, quelle supériorité de l’homme libre et sans préjugé sur l’individu figé dans son orgueil ! Éternel antagonisme de l’homme paisible, qui ne veut rien d’autre que de pouvoir dire son opinion, et du sectaire qui ne peut tolérer que le monde entier ne boive pas, ne répète pas ses paroles. Chez le premier, la conscience claire et pure s’exprime d’une façon mesurée, chez le second, le désir de domination hurle ses invectives et ses menaces. Mais la vraie clarté ne se laisse troubler par aucune haine. Les actes les plus purs ne sont pas imposés par le fanatisme, ils sont le calme résultat de la maîtrise de soi et de la modération.</w:t>
+      </w:r>
+    </w:p>
+    <w:p>
+      <w:pPr>
+        <w:pStyle w:val="p"/>
+      </w:pPr>
+      <w:r>
+        <w:rPr/>
+        <w:t xml:space="preserve">Malheureusement, ce qui importe aux hommes de parti, ce n’est jamais la justice, mais toujours la victoire. Ce qu’ils veulent, ce n’est pas donner raison, mais avoir raison. À peine la réponse de Castellion a-t-elle paru que la tempête se déchaîne de nouveau. Certes, on a renoncé aux injures personnelles telles que </w:t>
+      </w:r>
+      <w:r>
+        <w:rPr>
+          <w:i/>
+        </w:rPr>
+        <w:t xml:space="preserve">chien aboyeur</w:t>
+      </w:r>
+      <w:r>
+        <w:rPr/>
+        <w:t xml:space="preserve">, </w:t>
+      </w:r>
+      <w:r>
+        <w:rPr>
+          <w:i/>
+        </w:rPr>
+        <w:t xml:space="preserve">chien impur</w:t>
+      </w:r>
+      <w:r>
+        <w:rPr/>
+        <w:t xml:space="preserve">, et à la fable stupide du vol de bois ; cette fois l’attaque a été portée sur un autre domaine : celui des controverses théologiques. De nouveau les presses genevoises, encore imprégnées des dernières calomnies, sont mises en mouvement, et une fois de plus, nous revoyons Théodore de Bèze au premier plan. Plus fidèle à son maître qu’à la vérité, il se livre dans sa préface à l’édition officielle genevoise de la Bible (1558) à une attaque d’une telle méchanceté contre Castellion qu’elle produit, surtout à telle place, une impression générale extrêmement pénible :</w:t>
+      </w:r>
+    </w:p>
+    <w:p>
+      <w:pPr>
+        <w:pStyle w:val="quote"/>
+      </w:pPr>
+      <w:r>
+        <w:rPr/>
+        <w:t xml:space="preserve">« Satan, notre ancien adversaire, y lit-on, voyant qu’il ne peut plus empêcher le cours de la parole de Dieu, comme il a fait pour un temps, nous assaille par un autre moyen plus dangereux… Pendant longtemps, il n’y a eu aucune traduction française de la Bible, tout au moins pas une traduction des Saintes Écritures qui méritât ce nom, mais maintenant Satan a trouvé autant de traducteurs qu’il y a d’esprits frivoles et insolents, et il en trouvera peut-être encore plus, si Dieu n’y met pas fin à temps. Si on en demande quelque exemple, nous en produirons un qui servira pour plusieurs, c’est à savoir la translation de la Bible latine et française, mise en avant par Sébastien Castellion, homme si bien connu en cette Église, tant par son ingratitude et impudence, que par la peine qu’on a perdue après lui pour le réduire en bon chemin, que nous ferions conscience non seulement de taire son nom (comme jusques ici nous avons fait), mais aussi de n’avertir tous chrétiens de se garder d’un tel personnage comme instrument choisi de Satan. »</w:t>
+      </w:r>
+    </w:p>
+    <w:p>
+      <w:pPr>
+        <w:pStyle w:val="p"/>
+      </w:pPr>
+      <w:r>
+        <w:rPr/>
+        <w:t xml:space="preserve">Il est difficile de recommander plus nettement un savant au tribunal des hérétiques. Mais Castellion, </w:t>
+      </w:r>
+      <w:r>
+        <w:rPr>
+          <w:i/>
+        </w:rPr>
+        <w:t xml:space="preserve">instrument choisi de Satan</w:t>
+      </w:r>
+      <w:r>
+        <w:rPr/>
+        <w:t xml:space="preserve">, n’est plus tenu maintenant de se taire ; encouragé par la lettre de Melanchthon, le Sénat de l’Université lui a une fois de plus donné la permission de se défendre.</w:t>
+      </w:r>
+    </w:p>
+    <w:p>
+      <w:pPr>
+        <w:pStyle w:val="p"/>
+      </w:pPr>
+      <w:r>
+        <w:rPr/>
+        <w:t xml:space="preserve">La réponse de Castellion à Théodore de Bèze est remplie d’une tristesse profonde, on pourrait même dire, presque mystique. Ce pur humaniste éprouve un sentiment de pitié à constater que des intellectuels peuvent haïr de la sorte. Certes, il sait très bien que ce qui importe avant tout aux amis de Calvin ce n’est pas la vérité, mais le monopole de leur vérité, et qu’ils ne s’arrêteront pas avant de s’être débarrassés de lui comme ils l’ont fait jusqu’ici de tous leurs adversaires ; cependant la noblesse de ses sentiments ne lui permet pas de descendre dans ces bas-fonds de la haine :</w:t>
+      </w:r>
+    </w:p>
+    <w:p>
+      <w:pPr>
+        <w:pStyle w:val="quote"/>
+      </w:pPr>
+      <w:r>
+        <w:rPr/>
+        <w:t xml:space="preserve">« Vous excitez, vous exhortez les magistrats à ma mort, écrit-il (cela, malgré que j’en sois absolument convaincu, je n’oserais pas le dire si ce n’était pas publiquement affirmé dans vos livres). Mort, je ne pourrais plus vous démentir. Ma vie vous est un vrai cauchemar. Voyant que les magistrats ne cèdent pas à votre pression ou du moins qu’ils n’y cèdent pas encore (ce qui pourrait changer d’ici peu), vous vous efforcez de me rendre odieux… »</w:t>
+      </w:r>
+    </w:p>
+    <w:p>
+      <w:pPr>
+        <w:pStyle w:val="p"/>
+      </w:pPr>
+      <w:r>
+        <w:rPr/>
+        <w:t xml:space="preserve">Quoiqu’il sache parfaitement que c’est à sa vie qu’en veulent ses adversaires, c’est à leur conscience qu’il s’adresse :</w:t>
+      </w:r>
+    </w:p>
+    <w:p>
+      <w:pPr>
+        <w:pStyle w:val="quote"/>
+      </w:pPr>
+      <w:r>
+        <w:rPr/>
+        <w:t xml:space="preserve">« Je vous en prie, demande-t-il à ces serviteurs de la parole du Christ, dites-moi ce qui, dans votre conduite à mon égard, s’inspire de l’esprit du Christ ? Le Christ ? Au moment même où le traître le livre aux mercenaires, c’est avec bonté qu’il lui adresse la parole : il lui donne le titre d’ami. Sur la croix, il prie pour ses bourreaux. Vous ? Parce que je diffère avec vous sur quelques opinions, vous me poursuivez avec malveillance dans tous les pays du monde. Vous excitez même les autres à me poursuivre de leur haine… Quelle amertume doit se cacher en vos discours, lorsqu’ils reçoivent de votre vie un démenti aussi catégorique : “Celui qui hait son frère est un meurtrier…” Voilà des préceptes de vérité, clairs, évidents, accessibles à tous, dégagés de ces voiles théologiques qui obscurcissent, et vous les enseignez et vous les confessez par la parole et par vos livres. Pourquoi ne les confessez-vous pas aussi par votre vie ? »</w:t>
+      </w:r>
+    </w:p>
+    <w:p>
+      <w:pPr>
+        <w:pStyle w:val="p"/>
+      </w:pPr>
+      <w:r>
+        <w:rPr/>
+        <w:t xml:space="preserve">Théodore de Bèze, Castellion ne l’ignore pas, n’est qu’un homme de paille. Ce n’est pas de lui que part l’attaque qu’il a signée, mais de Calvin. C’est pourquoi, par-dessus Théodore de Bèze, c’est à Calvin qu’il s’adresse. Sans aucune crainte, les yeux fixés dans les yeux de son adversaire, il l’apostrophe :</w:t>
+      </w:r>
+    </w:p>
+    <w:p>
+      <w:pPr>
+        <w:pStyle w:val="quote"/>
+      </w:pPr>
+      <w:r>
+        <w:rPr/>
+        <w:t xml:space="preserve">« Voici, tu t’octroies le titre de chrétien. Tu acquiesces à l’Évangile, tu te réclames de Dieu et te vantes de connaître sa volonté… tu prétends posséder la vérité évangélique. Eh bien, toi qui enseignes les autres, pourquoi ne t’enseignes-tu pas toi-même ? Toi qui proclames en chaire qu’il ne faut pas médire, pourquoi remplis-tu tes livres de médisances ? Vous qui vous élevez avec tant de véhémence contre les calomniateurs, pourquoi calomniez-vous tout en flétrissant pieusement la calomnie ? Vous qui flagellez si cruellement mon orgueil, pourquoi me condamnez-vous avec tant de superbe, avec tant d’arrogance, comme si vous siégiez au tribunal de Dieu et que vous fussent dévoilés les secrets de mon cœur ?… Entrez enfin en vous-même et hâtez-vous de peur qu’il ne soit trop tard. Faites en sorte, si c’est possible, de douter un instant de vous, et vous verrez ce que déjà tant d’autres voient ! Déposez cet amour du moi qui vous consume et la haine des autres, et en particulier celle que vous nourrissez contre ma personne. Rivalisons ensemble de charité et vous découvrirez que mon impiété n’est pas plus réelle que l’infamie dont vous essayez de me couvrir. Souffrez que je diffère avec vous en quelque doctrine. N’est-ce pas un fait constant qu’entre plusieurs personnes pieuses il peut y avoir divergence d’opinion et unité de cœur ? »</w:t>
+      </w:r>
+    </w:p>
+    <w:p>
+      <w:pPr>
+        <w:pStyle w:val="p"/>
+      </w:pPr>
+      <w:r>
+        <w:rPr/>
+        <w:t xml:space="preserve">Il est difficile de montrer plus d’affabilité, plus grand esprit de conciliation dans une lettre à des sectaires et à des doctrinaires. Et certes, si la grandeur de ses sentiments nous est déjà connue, on peut dire néanmoins que dans cette lutte qui lui a été imposée, Castellion incarne plus que jamais l’idée de tolérance. Au lieu de répondre à la raillerie par la raillerie, à la haine par la haine –</w:t>
+      </w:r>
+    </w:p>
+    <w:p>
+      <w:pPr>
+        <w:pStyle w:val="quote"/>
+      </w:pPr>
+      <w:r>
+        <w:rPr/>
+        <w:t xml:space="preserve">« vous avez allégué contre moi des choses telles, que si je les avais allégées contre vous, Dieu de bonté, je ne connais pas de terre ou de mer qui m’eussent protégé contre votre colère »</w:t>
+      </w:r>
+    </w:p>
+    <w:p>
+      <w:pPr>
+        <w:pStyle w:val="p"/>
+      </w:pPr>
+      <w:r>
+        <w:rPr/>
+        <w:t xml:space="preserve">– il préfère essayer encore de mettre fin à la querelle par une discussion à l’amiable, ainsi qu’il convient à des savants. Une fois de plus, il tend la main à ses adversaires, quoiqu’il sache qu’ils en veulent à sa vie. « Par les souffrances du Christ, je vous en prie, je vous en conjure, faites-moi la grâce de respecter ma liberté, cessez de m’accabler de fausses accusations. Permettez-moi de confesser ma foi sans contrainte, ainsi qu’on vous le permet et que je vous le permets moi-même. Quant à ceux dont la doctrine diffère de la vôtre, ne croyez pas tout de suite qu’ils sont dans l’erreur et ne les accusez pas de blasphème… Malgré qu’avec de nombreux croyants j’interprète autrement que vous les Écritures, c’est de toutes mes forces que je professe avec vous la religion du Christ. Sûrement l’un de nous se trompe. Eh bien, aimons-nous cependant les uns les autres. Le Maître révélera la vérité à ceux qui errent. Nous savons, vous et moi, ou du moins nous croyons savoir, quelles sont les obligations de l’amour chrétien. Pratiquons-les et, par notre application, fermons la bouche à nos adversaires. Vous estimez vraie votre opinion ? Les autres estiment vraie la leur : que les plus savants se montrent les plus fraternels et que leur science ne les enfle pas. Car Dieu sait, et ce sont les superbes qu’il abaisse et les humbles qu’il relève.</w:t>
+      </w:r>
+    </w:p>
+    <w:p/>
+    <w:p>
+      <w:pPr>
+        <w:pStyle w:val="p"/>
+        <w:pBdr>
+          <w:top w:color="auto" w:space="6" w:sz="2" w:val="single"/>
+          <w:left w:color="auto" w:space="6" w:sz="2" w:val="single"/>
+          <w:bottom w:color="auto" w:space="6" w:sz="2" w:val="single"/>
+          <w:right w:color="auto" w:space="6" w:sz="2" w:val="single"/>
+        </w:pBdr>
+      </w:pPr>
+      <w:r>
+        <w:rPr/>
+        <w:t xml:space="preserve">« C’est poussé par un grand désir d’amour que je vous dis ces choses. Je vous offre l’amour et la paix chrétienne. Je vous appelle à l’amour et, cela, je l’atteste devant Dieu, devant l’Esprit vivant, je le fais de toute mon âme.</w:t>
+      </w:r>
+    </w:p>
+    <w:p>
+      <w:pPr>
+        <w:pStyle w:val="p"/>
+        <w:pBdr>
+          <w:top w:color="auto" w:space="6" w:sz="2" w:val="single"/>
+          <w:left w:color="auto" w:space="6" w:sz="2" w:val="single"/>
+          <w:bottom w:color="auto" w:space="6" w:sz="2" w:val="single"/>
+          <w:right w:color="auto" w:space="6" w:sz="2" w:val="single"/>
+        </w:pBdr>
+      </w:pPr>
+      <w:r>
+        <w:rPr/>
         <w:t xml:space="preserve">« Si malgré tout vous persistiez à me combattre par la haine, si vous ne tolérez pas qu’on vous entraîne à l’amour chrétien, je n’ai plus qu’à me taire. Que Dieu soit notre juge et qu’il prononce entre nous deux, selon notre fidélité. »</w:t>
       </w:r>
     </w:p>
@@ -6427,7 +6759,7 @@
       </w:r>
       <w:r>
         <w:rPr>
-          <w:i/>
+          <w:rStyle w:val="foreign"/>
         </w:rPr>
         <w:t xml:space="preserve">parvo Castello</w:t>
       </w:r>
@@ -6480,7 +6812,17 @@
       </w:pPr>
       <w:r>
         <w:rPr/>
-        <w:t xml:space="preserve">Aussi, c’est avec la plus grande joie qu’ils accueillent la découverte à Genève, lors d’une perquisition, d’un livre que deux bourgeois ont été surpris en train de lire et qui – chose criminelle – ne porte pas l’imprimatur de Calvin. Sur la couverture de cet opuscule intitulé Conseil à la France désolée, ni le nom de l’auteur ni le lieu de l’impression ne sont indiqués. Cela sent déjà l’hérésie. Les deux bourgeois sont traînés devant le Consistoire. Par peur de la torture, ils déclarent que l’ouvrage leur a été prêté par un neveu de Castellion. C’est assez pour que les chasseurs se précipitent avec une ardeur fanatique sur la trace toute fraîche qui les mènera enfin à la proie tant désirée.</w:t>
+        <w:t xml:space="preserve">Aussi, c’est avec la plus grande joie qu’ils accueillent la découverte à Genève, lors d’une perquisition, d’un livre que deux bourgeois ont été surpris en train de lire et qui – chose criminelle – ne porte pas l’imprimatur de Calvin. Sur la couverture de cet opuscule intitulé </w:t>
+      </w:r>
+      <w:r>
+        <w:rPr>
+          <w:rStyle w:val="title-c"/>
+        </w:rPr>
+        <w:t>Conseil à la France désolée</w:t>
+      </w:r>
+      <w:r>
+        <w:rPr/>
+        <w:t xml:space="preserve">, ni le nom de l’auteur ni le lieu de l’impression ne sont indiqués. Cela sent déjà l’hérésie. Les deux bourgeois sont traînés devant le Consistoire. Par peur de la torture, ils déclarent que l’ouvrage leur a été prêté par un neveu de Castellion. C’est assez pour que les chasseurs se précipitent avec une ardeur fanatique sur la trace toute fraîche qui les mènera enfin à la proie tant désirée.</w:t>
       </w:r>
     </w:p>
     <w:p>
@@ -6573,7 +6915,17 @@
       </w:pPr>
       <w:r>
         <w:rPr/>
-        <w:t xml:space="preserve">« Nous attirons l’attention de l’Église sur un livre publié depuis peu et qui a pour titre : Conseil à la France désolée, dont Castellion passe pour être l’auteur. C’est une pièce très dangereuse, c’est pourquoi on doit s’en donner de garde. »</w:t>
+        <w:t xml:space="preserve">« Nous attirons l’attention de l’Église sur un livre publié depuis peu et qui a pour titre : </w:t>
+      </w:r>
+      <w:r>
+        <w:rPr>
+          <w:rStyle w:val="title-c"/>
+        </w:rPr>
+        <w:t>Conseil à la France désolée</w:t>
+      </w:r>
+      <w:r>
+        <w:rPr/>
+        <w:t xml:space="preserve">, dont Castellion passe pour être l’auteur. C’est une pièce très dangereuse, c’est pourquoi on doit s’en donner de garde. »</w:t>
       </w:r>
     </w:p>
     <w:p>
@@ -6592,7 +6944,17 @@
       </w:r>
       <w:r>
         <w:rPr/>
-        <w:t xml:space="preserve"> de Castellion. Maintenant, c’est à l’auteur même qu’il faut s’en prendre, à cet adversaire inébranlable des dogmatiques et des sectaires. Qu’on en finisse avec lui ! Il ne suffit pas de lui imposer silence, il faut le briser. De nouveau on fait appel à Théodore de Bèze. Sa Responsio ad defensiones et reprehensiones Sebastiani Castellionis montre déjà par le fait même qu’elle est dédiée aux pasteurs de la ville de Bâle sur qui il s’agit de faire pression. Il est temps, grand temps, insinue de Bèze, que la justice ecclésiastique s’occupe de cet hérétique dangereux. Le pieux théologien y accuse Castellion d’être un menteur, un blasphémateur, un anabaptiste, un contempteur de la religion, un sycophante puant, un protecteur non seulement de tous les hérétiques, mais aussi de tous les adultères et de tous les criminels, un homme qui a établi sa défense dans l’atelier de Satan. À vrai dire, dans la hâte de la fureur, toutes ces injures sont lancées pêle-mêle, d’où de nombreuses contradictions. Mais ce qui se dégage nettement de ce flot venimeux, c’est la volonté meurtrière de réduire Castellion au silence et, ce qui serait mieux, de le supprimer.</w:t>
+        <w:t xml:space="preserve"> de Castellion. Maintenant, c’est à l’auteur même qu’il faut s’en prendre, à cet adversaire inébranlable des dogmatiques et des sectaires. Qu’on en finisse avec lui ! Il ne suffit pas de lui imposer silence, il faut le briser. De nouveau on fait appel à Théodore de Bèze. Sa </w:t>
+      </w:r>
+      <w:r>
+        <w:rPr>
+          <w:rStyle w:val="title-c"/>
+        </w:rPr>
+        <w:t>Responsio ad defensiones et reprehensiones Sebastiani Castellionis</w:t>
+      </w:r>
+      <w:r>
+        <w:rPr/>
+        <w:t xml:space="preserve"> montre déjà par le fait même qu’elle est dédiée aux pasteurs de la ville de Bâle sur qui il s’agit de faire pression. Il est temps, grand temps, insinue de Bèze, que la justice ecclésiastique s’occupe de cet hérétique dangereux. Le pieux théologien y accuse Castellion d’être un menteur, un blasphémateur, un anabaptiste, un contempteur de la religion, un sycophante puant, un protecteur non seulement de tous les hérétiques, mais aussi de tous les adultères et de tous les criminels, un homme qui a établi sa défense dans l’atelier de Satan. À vrai dire, dans la hâte de la fureur, toutes ces injures sont lancées pêle-mêle, d’où de nombreuses contradictions. Mais ce qui se dégage nettement de ce flot venimeux, c’est la volonté meurtrière de réduire Castellion au silence et, ce qui serait mieux, de le supprimer.</w:t>
       </w:r>
     </w:p>
     <w:p>
@@ -6684,7 +7046,17 @@
       </w:r>
       <w:r>
         <w:rPr/>
-        <w:t xml:space="preserve">, Bernardo Ochino. Ancien général de l’ordre des Capucins, célèbre dans toute l’Italie par ses prêches incomparables, Ochino avait dû fuir sa patrie pour échapper aux poursuites de l’Inquisition. Mais en Suisse également, les pasteurs réformés sont effrayés par l’audace de ses idées ; son dernier livre, Les Trente Dialogues, contient une interprétation de la Bible que tout le monde protestant considère comme un blasphème inouï ; Bernardo Ochino y déclare notamment, en s’appuyant sur la loi de Moïse, que la polygamie, que d’ailleurs il ne recommande pas, est en principe admise par la Bible et ne constitue par conséquent pas un délit.</w:t>
+        <w:t xml:space="preserve">, Bernardo Ochino. Ancien général de l’ordre des Capucins, célèbre dans toute l’Italie par ses prêches incomparables, Ochino avait dû fuir sa patrie pour échapper aux poursuites de l’Inquisition. Mais en Suisse également, les pasteurs réformés sont effrayés par l’audace de ses idées ; son dernier livre, </w:t>
+      </w:r>
+      <w:r>
+        <w:rPr>
+          <w:rStyle w:val="title-c"/>
+        </w:rPr>
+        <w:t>Les Trente Dialogues</w:t>
+      </w:r>
+      <w:r>
+        <w:rPr/>
+        <w:t xml:space="preserve">, contient une interprétation de la Bible que tout le monde protestant considère comme un blasphème inouï ; Bernardo Ochino y déclare notamment, en s’appuyant sur la loi de Moïse, que la polygamie, que d’ailleurs il ne recommande pas, est en principe admise par la Bible et ne constitue par conséquent pas un délit.</w:t>
       </w:r>
     </w:p>
     <w:p>
@@ -6786,7 +7158,17 @@
       </w:r>
       <w:r>
         <w:rPr/>
-        <w:t xml:space="preserve"> Théodore de Bèze, qui avait troublé ses derniers jours en l’accusant d’avoir agi impulso instinctuque diaboli, se frotte les mains : </w:t>
+        <w:t xml:space="preserve"> Théodore de Bèze, qui avait troublé ses derniers jours en l’accusant d’avoir agi </w:t>
+      </w:r>
+      <w:r>
+        <w:rPr>
+          <w:rStyle w:val="foreign"/>
+        </w:rPr>
+        <w:t xml:space="preserve">impulso instinctuque diabolil’impulsion et l’instinct diabolique</w:t>
+      </w:r>
+      <w:r>
+        <w:rPr/>
+        <w:t xml:space="preserve">, se frotte les mains : </w:t>
       </w:r>
       <w:r>
         <w:rPr>
@@ -6981,7 +7363,17 @@
       </w:r>
       <w:r>
         <w:rPr/>
-        <w:t xml:space="preserve"> est déjà tombée depuis longtemps, et la rigide croyance biblique s’est adaptée à l’organisme humain. L’évolution vitale sait toujours utiliser à ses fins mystérieuses ce qui nous effrayait tout d’abord comme une brutale rétrogradation : le progrès immortel emprunte à chaque système ce qui lui est nécessaire et se débarrasse de ce qui le gêne comme on rejette la pulpe d’un fruit dont on a exprimé le jus. Dans l’immense plan de l’humanité, les dictatures n’ont que la valeur de correctifs momentanés, et toute réaction qui tente de contrarier le rythme de la vie lui imprime en réalité, après un recul passager, une impulsion plus énergique : éternel symbole de Balaam, qui veut maudire et qui bénit contre sa volonté. C’est ainsi que par la plus étrange des métamorphoses, le système calviniste, qui cherchait avec un acharnement spécial à restreindre la liberté individuelle, a enfanté l’idée de la liberté politique ; ce sont les Pays-Bas, l’Angleterre de Cromwell, les États-Unis, ses premiers champs d’action, qui acceptent avec le plus d’empressement les idées libérales et démocratiques. L’esprit puritain a produit un des plus importants documents des temps modernes, le manifeste de l’Indépendance des États-Unis, qui à son tour a exercé une influence primordiale sur la Déclaration des droits de l’homme. Par un merveilleux retour des choses (les extrêmes se touchent), ce sont précisément les pays qui devaient être les plus profondément imbus des principes d’intolérance qui sont devenus les premiers asiles de la tolérance en Europe. C’est justement là où la religion de Calvin avait force de loi que l’idée de Castellion s’est réalisée. C’est dans cette même ville de Genève, où Calvin fit jadis brûler Servet à cause d’un désaccord in theologicis que se réfugie </w:t>
+        <w:t xml:space="preserve"> est déjà tombée depuis longtemps, et la rigide croyance biblique s’est adaptée à l’organisme humain. L’évolution vitale sait toujours utiliser à ses fins mystérieuses ce qui nous effrayait tout d’abord comme une brutale rétrogradation : le progrès immortel emprunte à chaque système ce qui lui est nécessaire et se débarrasse de ce qui le gêne comme on rejette la pulpe d’un fruit dont on a exprimé le jus. Dans l’immense plan de l’humanité, les dictatures n’ont que la valeur de correctifs momentanés, et toute réaction qui tente de contrarier le rythme de la vie lui imprime en réalité, après un recul passager, une impulsion plus énergique : éternel symbole de Balaam, qui veut maudire et qui bénit contre sa volonté. C’est ainsi que par la plus étrange des métamorphoses, le système calviniste, qui cherchait avec un acharnement spécial à restreindre la liberté individuelle, a enfanté l’idée de la liberté politique ; ce sont les Pays-Bas, l’Angleterre de Cromwell, les États-Unis, ses premiers champs d’action, qui acceptent avec le plus d’empressement les idées libérales et démocratiques. L’esprit puritain a produit un des plus importants documents des temps modernes, le manifeste de l’Indépendance des États-Unis, qui à son tour a exercé une influence primordiale sur la Déclaration des droits de l’homme. Par un merveilleux retour des choses (les extrêmes se touchent), ce sont précisément les pays qui devaient être les plus profondément imbus des principes d’intolérance qui sont devenus les premiers asiles de la tolérance en Europe. C’est justement là où la religion de Calvin avait force de loi que l’idée de Castellion s’est réalisée. C’est dans cette même ville de Genève, où Calvin fit jadis brûler Servet à cause d’un désaccord </w:t>
+      </w:r>
+      <w:r>
+        <w:rPr>
+          <w:rStyle w:val="foreign"/>
+        </w:rPr>
+        <w:t xml:space="preserve">in theologicisen théologie</w:t>
+      </w:r>
+      <w:r>
+        <w:rPr/>
+        <w:t xml:space="preserve"> que se réfugie </w:t>
       </w:r>
       <w:r>
         <w:rPr>
@@ -7099,6 +7491,292 @@
       </w:pPr>
       <w:r>
         <w:continuationSeparator/>
+      </w:r>
+    </w:p>
+  </w:footnote>
+  <w:footnote w:id="1">
+    <w:p>
+      <w:pPr>
+        <w:pStyle w:val="Notedebasdepage"/>
+      </w:pPr>
+      <w:r>
+        <w:rPr>
+          <w:rStyle w:val="Appelnotedebasdep"/>
+        </w:rPr>
+        <w:footnoteRef/>
+        <w:t xml:space="preserve"> </w:t>
+      </w:r>
+      <w:r>
+        <w:rPr/>
+        <w:t xml:space="preserve">C’est de </w:t>
+      </w:r>
+      <w:r>
+        <w:rPr>
+          <w:i/>
+        </w:rPr>
+        <w:t xml:space="preserve">notre chose</w:t>
+      </w:r>
+      <w:r>
+        <w:rPr/>
+        <w:t xml:space="preserve"> qu’il s’</w:t>
+      </w:r>
+      <w:r>
+        <w:rPr>
+          <w:i/>
+        </w:rPr>
+        <w:t xml:space="preserve">agit</w:t>
+      </w:r>
+    </w:p>
+  </w:footnote>
+  <w:footnote w:id="2">
+    <w:p>
+      <w:pPr>
+        <w:pStyle w:val="Notedebasdepage"/>
+      </w:pPr>
+      <w:r>
+        <w:rPr>
+          <w:rStyle w:val="Appelnotedebasdep"/>
+        </w:rPr>
+        <w:footnoteRef/>
+        <w:t xml:space="preserve"> </w:t>
+      </w:r>
+      <w:r>
+        <w:rPr/>
+        <w:t xml:space="preserve">Se ruer à la servitude</w:t>
+      </w:r>
+    </w:p>
+  </w:footnote>
+  <w:footnote w:id="3">
+    <w:p>
+      <w:pPr>
+        <w:pStyle w:val="Notedebasdepage"/>
+      </w:pPr>
+      <w:r>
+        <w:rPr>
+          <w:rStyle w:val="Appelnotedebasdep"/>
+        </w:rPr>
+        <w:footnoteRef/>
+        <w:t xml:space="preserve"> </w:t>
+      </w:r>
+      <w:r>
+        <w:rPr/>
+        <w:t xml:space="preserve">objecteurs de conscience</w:t>
+      </w:r>
+    </w:p>
+  </w:footnote>
+  <w:footnote w:id="4">
+    <w:p>
+      <w:pPr>
+        <w:pStyle w:val="Notedebasdepage"/>
+      </w:pPr>
+      <w:r>
+        <w:rPr>
+          <w:rStyle w:val="Appelnotedebasdep"/>
+        </w:rPr>
+        <w:footnoteRef/>
+        <w:t xml:space="preserve"> </w:t>
+      </w:r>
+      <w:r>
+        <w:rPr/>
+        <w:t xml:space="preserve">zèle de la peur</w:t>
+      </w:r>
+    </w:p>
+  </w:footnote>
+  <w:footnote w:id="5">
+    <w:p>
+      <w:pPr>
+        <w:pStyle w:val="Notedebasdepage"/>
+      </w:pPr>
+      <w:r>
+        <w:rPr>
+          <w:rStyle w:val="Appelnotedebasdep"/>
+        </w:rPr>
+        <w:footnoteRef/>
+        <w:t xml:space="preserve"> </w:t>
+      </w:r>
+      <w:r>
+        <w:rPr/>
+        <w:t xml:space="preserve">sous le sceau du secret</w:t>
+      </w:r>
+    </w:p>
+  </w:footnote>
+  <w:footnote w:id="6">
+    <w:p>
+      <w:pPr>
+        <w:pStyle w:val="Notedebasdepage"/>
+      </w:pPr>
+      <w:r>
+        <w:rPr>
+          <w:rStyle w:val="Appelnotedebasdep"/>
+        </w:rPr>
+        <w:footnoteRef/>
+        <w:t xml:space="preserve"> </w:t>
+      </w:r>
+      <w:r>
+        <w:rPr/>
+        <w:t xml:space="preserve">le mauvais auspice approche</w:t>
+      </w:r>
+    </w:p>
+  </w:footnote>
+  <w:footnote w:id="7">
+    <w:p>
+      <w:pPr>
+        <w:pStyle w:val="Notedebasdepage"/>
+      </w:pPr>
+      <w:r>
+        <w:rPr>
+          <w:rStyle w:val="Appelnotedebasdep"/>
+        </w:rPr>
+        <w:footnoteRef/>
+        <w:t xml:space="preserve"> </w:t>
+      </w:r>
+      <w:r>
+        <w:rPr/>
+        <w:t xml:space="preserve">moi l’auteur</w:t>
+      </w:r>
+    </w:p>
+  </w:footnote>
+  <w:footnote w:id="8">
+    <w:p>
+      <w:pPr>
+        <w:pStyle w:val="Notedebasdepage"/>
+      </w:pPr>
+      <w:r>
+        <w:rPr>
+          <w:rStyle w:val="Appelnotedebasdep"/>
+        </w:rPr>
+        <w:footnoteRef/>
+        <w:t xml:space="preserve"> </w:t>
+      </w:r>
+      <w:r>
+        <w:rPr/>
+        <w:t xml:space="preserve">ce genre de mort, on s’efforça de commuer ; mais sans-effet</w:t>
+      </w:r>
+    </w:p>
+  </w:footnote>
+  <w:footnote w:id="9">
+    <w:p>
+      <w:pPr>
+        <w:pStyle w:val="Notedebasdepage"/>
+      </w:pPr>
+      <w:r>
+        <w:rPr>
+          <w:rStyle w:val="Appelnotedebasdep"/>
+        </w:rPr>
+        <w:footnoteRef/>
+        <w:t xml:space="preserve"> </w:t>
+      </w:r>
+      <w:r>
+        <w:rPr/>
+        <w:t xml:space="preserve">moi l’auteur</w:t>
+      </w:r>
+    </w:p>
+  </w:footnote>
+  <w:footnote w:id="10">
+    <w:p>
+      <w:pPr>
+        <w:pStyle w:val="Notedebasdepage"/>
+      </w:pPr>
+      <w:r>
+        <w:rPr>
+          <w:rStyle w:val="Appelnotedebasdep"/>
+        </w:rPr>
+        <w:footnoteRef/>
+        <w:t xml:space="preserve"> </w:t>
+      </w:r>
+      <w:r>
+        <w:rPr/>
+        <w:t xml:space="preserve">sacrifice intellectuel</w:t>
+      </w:r>
+    </w:p>
+  </w:footnote>
+  <w:footnote w:id="11">
+    <w:p>
+      <w:pPr>
+        <w:pStyle w:val="Notedebasdepage"/>
+      </w:pPr>
+      <w:r>
+        <w:rPr>
+          <w:rStyle w:val="Appelnotedebasdep"/>
+        </w:rPr>
+        <w:footnoteRef/>
+        <w:t xml:space="preserve"> </w:t>
+      </w:r>
+      <w:r>
+        <w:rPr/>
+        <w:t xml:space="preserve">sous le sceau du secret</w:t>
+      </w:r>
+    </w:p>
+  </w:footnote>
+  <w:footnote w:id="12">
+    <w:p>
+      <w:pPr>
+        <w:pStyle w:val="Notedebasdepage"/>
+      </w:pPr>
+      <w:r>
+        <w:rPr>
+          <w:rStyle w:val="Appelnotedebasdep"/>
+        </w:rPr>
+        <w:footnoteRef/>
+        <w:t xml:space="preserve"> </w:t>
+      </w:r>
+      <w:r>
+        <w:rPr/>
+        <w:t xml:space="preserve">cruelle humanité</w:t>
+      </w:r>
+    </w:p>
+  </w:footnote>
+  <w:footnote w:id="13">
+    <w:p>
+      <w:pPr>
+        <w:pStyle w:val="Notedebasdepage"/>
+      </w:pPr>
+      <w:r>
+        <w:rPr>
+          <w:rStyle w:val="Appelnotedebasdep"/>
+        </w:rPr>
+        <w:footnoteRef/>
+        <w:t xml:space="preserve"> </w:t>
+      </w:r>
+      <w:r>
+        <w:rPr/>
+        <w:t xml:space="preserve">il faut détruire Carthage</w:t>
+      </w:r>
+    </w:p>
+  </w:footnote>
+  <w:footnote w:id="14">
+    <w:p>
+      <w:pPr>
+        <w:pStyle w:val="Notedebasdepage"/>
+      </w:pPr>
+      <w:r>
+        <w:rPr>
+          <w:rStyle w:val="Appelnotedebasdep"/>
+        </w:rPr>
+        <w:footnoteRef/>
+        <w:t xml:space="preserve"> </w:t>
+      </w:r>
+      <w:r>
+        <w:rPr/>
+        <w:t xml:space="preserve">l’impulsion et l’instinct diabolique</w:t>
+      </w:r>
+    </w:p>
+  </w:footnote>
+  <w:footnote w:id="15">
+    <w:p>
+      <w:pPr>
+        <w:pStyle w:val="Notedebasdepage"/>
+      </w:pPr>
+      <w:r>
+        <w:rPr>
+          <w:rStyle w:val="Appelnotedebasdep"/>
+        </w:rPr>
+        <w:footnoteRef/>
+        <w:t xml:space="preserve"> </w:t>
+      </w:r>
+      <w:r>
+        <w:rPr/>
+        <w:t xml:space="preserve">en théologie</w:t>
       </w:r>
     </w:p>
   </w:footnote>

</xml_diff>